<commit_message>
A13 use case docs and diagrams added
</commit_message>
<xml_diff>
--- a/Adventurer/Adv_UseCases/A01_CreateHero/A01_CreateHero.docx
+++ b/Adventurer/Adv_UseCases/A01_CreateHero/A01_CreateHero.docx
@@ -423,7 +423,7 @@
                   <w:sz w:val="22"/>
                   <w:szCs w:val="22"/>
                 </w:rPr>
-                <w:t>UX00_PortalOpeningVi</w:t>
+                <w:t>UX00_PortalOp</w:t>
               </w:r>
               <w:r>
                 <w:rPr>
@@ -441,7 +441,7 @@
                   <w:sz w:val="22"/>
                   <w:szCs w:val="22"/>
                 </w:rPr>
-                <w:t>w.docx</w:t>
+                <w:t>ningView.docx</w:t>
               </w:r>
             </w:hyperlink>
           </w:p>
@@ -463,25 +463,7 @@
                   <w:sz w:val="22"/>
                   <w:szCs w:val="22"/>
                 </w:rPr>
-                <w:t>UX01_NewHeroIn</w:t>
-              </w:r>
-              <w:r>
-                <w:rPr>
-                  <w:rStyle w:val="Hyperlink"/>
-                  <w:rFonts w:ascii="Arial" w:eastAsia="Times New Roman" w:hAnsi="Arial"/>
-                  <w:sz w:val="22"/>
-                  <w:szCs w:val="22"/>
-                </w:rPr>
-                <w:t>p</w:t>
-              </w:r>
-              <w:r>
-                <w:rPr>
-                  <w:rStyle w:val="Hyperlink"/>
-                  <w:rFonts w:ascii="Arial" w:eastAsia="Times New Roman" w:hAnsi="Arial"/>
-                  <w:sz w:val="22"/>
-                  <w:szCs w:val="22"/>
-                </w:rPr>
-                <w:t>utPanel.docx</w:t>
+                <w:t>UX01_NewHeroInputPanel.docx</w:t>
               </w:r>
             </w:hyperlink>
           </w:p>
@@ -578,15 +560,7 @@
                 <w:sz w:val="22"/>
                 <w:szCs w:val="22"/>
               </w:rPr>
-              <w:t xml:space="preserve">UX00 Portal View is open </w:t>
-            </w:r>
-            <w:r>
-              <w:rPr>
-                <w:rFonts w:ascii="Arial" w:eastAsia="Times New Roman" w:hAnsi="Arial"/>
-                <w:sz w:val="22"/>
-                <w:szCs w:val="22"/>
-              </w:rPr>
-              <w:t xml:space="preserve">with Create New Hero action button </w:t>
+              <w:t xml:space="preserve">Usse is on Main Action pagee with Create Hero button enables. </w:t>
             </w:r>
           </w:p>
         </w:tc>
@@ -635,8 +609,12 @@
           </w:tcPr>
           <w:p>
             <w:pPr>
+              <w:pStyle w:val="ListParagraph"/>
+              <w:numPr>
+                <w:ilvl w:val="0"/>
+                <w:numId w:val="13"/>
+              </w:numPr>
               <w:spacing w:before="60" w:after="60"/>
-              <w:contextualSpacing/>
               <w:rPr>
                 <w:rFonts w:ascii="Arial" w:eastAsia="Times New Roman" w:hAnsi="Arial"/>
                 <w:sz w:val="22"/>
@@ -690,6 +668,29 @@
                 <w:szCs w:val="22"/>
               </w:rPr>
               <w:t xml:space="preserve"> </w:t>
+            </w:r>
+          </w:p>
+          <w:p>
+            <w:pPr>
+              <w:pStyle w:val="ListParagraph"/>
+              <w:numPr>
+                <w:ilvl w:val="0"/>
+                <w:numId w:val="13"/>
+              </w:numPr>
+              <w:spacing w:before="60" w:after="60"/>
+              <w:rPr>
+                <w:rFonts w:ascii="Arial" w:eastAsia="Times New Roman" w:hAnsi="Arial"/>
+                <w:sz w:val="22"/>
+                <w:szCs w:val="22"/>
+              </w:rPr>
+            </w:pPr>
+            <w:r>
+              <w:rPr>
+                <w:rFonts w:ascii="Arial" w:eastAsia="Times New Roman" w:hAnsi="Arial"/>
+                <w:sz w:val="22"/>
+                <w:szCs w:val="22"/>
+              </w:rPr>
+              <w:t>Hero is saved into the Dormitory with other Heroes.</w:t>
             </w:r>
           </w:p>
         </w:tc>
@@ -932,8 +933,8 @@
       </w:tblPr>
       <w:tblGrid>
         <w:gridCol w:w="720"/>
-        <w:gridCol w:w="2790"/>
-        <w:gridCol w:w="5850"/>
+        <w:gridCol w:w="3100"/>
+        <w:gridCol w:w="5540"/>
       </w:tblGrid>
       <w:tr>
         <w:trPr>
@@ -989,7 +990,7 @@
         </w:tc>
         <w:tc>
           <w:tcPr>
-            <w:tcW w:w="2790" w:type="dxa"/>
+            <w:tcW w:w="3100" w:type="dxa"/>
           </w:tcPr>
           <w:p>
             <w:pPr>
@@ -1011,7 +1012,7 @@
         </w:tc>
         <w:tc>
           <w:tcPr>
-            <w:tcW w:w="5850" w:type="dxa"/>
+            <w:tcW w:w="5540" w:type="dxa"/>
             <w:vAlign w:val="center"/>
           </w:tcPr>
           <w:p>
@@ -1062,7 +1063,7 @@
         </w:tc>
         <w:tc>
           <w:tcPr>
-            <w:tcW w:w="2790" w:type="dxa"/>
+            <w:tcW w:w="3100" w:type="dxa"/>
           </w:tcPr>
           <w:p>
             <w:pPr>
@@ -1098,27 +1099,13 @@
                 <w:rFonts w:ascii="Arial" w:eastAsia="Times New Roman" w:hAnsi="Arial"/>
                 <w:sz w:val="22"/>
               </w:rPr>
-              <w:t xml:space="preserve"> (Click on </w:t>
-            </w:r>
-            <w:r>
-              <w:rPr>
-                <w:rFonts w:ascii="Arial" w:eastAsia="Times New Roman" w:hAnsi="Arial"/>
-                <w:sz w:val="22"/>
-              </w:rPr>
-              <w:t>Create New Hero button</w:t>
-            </w:r>
-            <w:r>
-              <w:rPr>
-                <w:rFonts w:ascii="Arial" w:eastAsia="Times New Roman" w:hAnsi="Arial"/>
-                <w:sz w:val="22"/>
-              </w:rPr>
-              <w:t xml:space="preserve"> in UX00).</w:t>
+              <w:t xml:space="preserve"> </w:t>
             </w:r>
           </w:p>
         </w:tc>
         <w:tc>
           <w:tcPr>
-            <w:tcW w:w="5850" w:type="dxa"/>
+            <w:tcW w:w="5540" w:type="dxa"/>
             <w:vAlign w:val="center"/>
           </w:tcPr>
           <w:p>
@@ -1134,7 +1121,21 @@
                 <w:rFonts w:ascii="Arial" w:eastAsia="Times New Roman" w:hAnsi="Arial"/>
                 <w:sz w:val="22"/>
               </w:rPr>
-              <w:t>Retrieves the default data and d</w:t>
+              <w:t xml:space="preserve">Retrieves the </w:t>
+            </w:r>
+            <w:r>
+              <w:rPr>
+                <w:rFonts w:ascii="Arial" w:eastAsia="Times New Roman" w:hAnsi="Arial"/>
+                <w:sz w:val="22"/>
+              </w:rPr>
+              <w:t xml:space="preserve">data for selections </w:t>
+            </w:r>
+            <w:r>
+              <w:rPr>
+                <w:rFonts w:ascii="Arial" w:eastAsia="Times New Roman" w:hAnsi="Arial"/>
+                <w:sz w:val="22"/>
+              </w:rPr>
+              <w:t>and d</w:t>
             </w:r>
             <w:r>
               <w:rPr>
@@ -1267,7 +1268,7 @@
         </w:tc>
         <w:tc>
           <w:tcPr>
-            <w:tcW w:w="2790" w:type="dxa"/>
+            <w:tcW w:w="3100" w:type="dxa"/>
           </w:tcPr>
           <w:p>
             <w:pPr>
@@ -1310,7 +1311,7 @@
         </w:tc>
         <w:tc>
           <w:tcPr>
-            <w:tcW w:w="5850" w:type="dxa"/>
+            <w:tcW w:w="5540" w:type="dxa"/>
             <w:vAlign w:val="center"/>
           </w:tcPr>
           <w:p>
@@ -1402,7 +1403,7 @@
         </w:tc>
         <w:tc>
           <w:tcPr>
-            <w:tcW w:w="2790" w:type="dxa"/>
+            <w:tcW w:w="3100" w:type="dxa"/>
           </w:tcPr>
           <w:p>
             <w:pPr>
@@ -1426,6 +1427,13 @@
                 <w:sz w:val="22"/>
               </w:rPr>
               <w:t xml:space="preserve">from Male </w:t>
+            </w:r>
+            <w:r>
+              <w:rPr>
+                <w:rFonts w:ascii="Arial" w:eastAsia="Times New Roman" w:hAnsi="Arial"/>
+                <w:sz w:val="22"/>
+              </w:rPr>
+              <w:t xml:space="preserve">[default] </w:t>
             </w:r>
             <w:r>
               <w:rPr>
@@ -1438,7 +1446,7 @@
         </w:tc>
         <w:tc>
           <w:tcPr>
-            <w:tcW w:w="5850" w:type="dxa"/>
+            <w:tcW w:w="5540" w:type="dxa"/>
             <w:vAlign w:val="center"/>
           </w:tcPr>
           <w:p>
@@ -1454,7 +1462,14 @@
                 <w:rFonts w:ascii="Arial" w:eastAsia="Times New Roman" w:hAnsi="Arial"/>
                 <w:sz w:val="22"/>
               </w:rPr>
-              <w:t xml:space="preserve">Default gender is male, but can be changed to female. which affect’s Hero’s traits. </w:t>
+              <w:t xml:space="preserve">Gender affects the </w:t>
+            </w:r>
+            <w:r>
+              <w:rPr>
+                <w:rFonts w:ascii="Arial" w:eastAsia="Times New Roman" w:hAnsi="Arial"/>
+                <w:sz w:val="22"/>
+              </w:rPr>
+              <w:t xml:space="preserve">Hero’s traits. </w:t>
             </w:r>
           </w:p>
         </w:tc>
@@ -1482,34 +1497,64 @@
                 <w:b/>
                 <w:sz w:val="22"/>
               </w:rPr>
-              <w:t>2c</w:t>
+              <w:t>2</w:t>
+            </w:r>
+            <w:r>
+              <w:rPr>
+                <w:rFonts w:ascii="Arial" w:eastAsia="Times New Roman" w:hAnsi="Arial"/>
+                <w:b/>
+                <w:sz w:val="22"/>
+              </w:rPr>
+              <w:t>c</w:t>
             </w:r>
           </w:p>
         </w:tc>
         <w:tc>
           <w:tcPr>
-            <w:tcW w:w="2790" w:type="dxa"/>
+            <w:tcW w:w="3100" w:type="dxa"/>
           </w:tcPr>
           <w:p>
             <w:pPr>
               <w:spacing w:before="120" w:after="120"/>
               <w:rPr>
-                <w:rFonts w:ascii="Arial" w:eastAsia="Times New Roman" w:hAnsi="Arial"/>
-                <w:sz w:val="22"/>
-              </w:rPr>
-            </w:pPr>
-            <w:r>
-              <w:rPr>
-                <w:rFonts w:ascii="Arial" w:eastAsia="Times New Roman" w:hAnsi="Arial"/>
-                <w:sz w:val="22"/>
-              </w:rPr>
-              <w:t>Optionally, changes Race from Human to one of the non-Human races</w:t>
+                <w:rFonts w:ascii="Times New Roman" w:eastAsia="Times New Roman" w:hAnsi="Times New Roman"/>
+                <w:sz w:val="22"/>
+                <w:u w:val="single"/>
+              </w:rPr>
+            </w:pPr>
+            <w:r>
+              <w:rPr>
+                <w:rFonts w:ascii="Arial" w:eastAsia="Times New Roman" w:hAnsi="Arial"/>
+                <w:sz w:val="22"/>
+              </w:rPr>
+              <w:t xml:space="preserve">Optionally, changes </w:t>
+            </w:r>
+            <w:r>
+              <w:rPr>
+                <w:rFonts w:ascii="Arial" w:eastAsia="Times New Roman" w:hAnsi="Arial"/>
+                <w:sz w:val="22"/>
+              </w:rPr>
+              <w:t xml:space="preserve">hair color from </w:t>
+            </w:r>
+            <w:r>
+              <w:rPr>
+                <w:rFonts w:ascii="Arial" w:eastAsia="Times New Roman" w:hAnsi="Arial"/>
+                <w:sz w:val="22"/>
+              </w:rPr>
+              <w:t>bald [default] to other color</w:t>
+            </w:r>
+            <w:r>
+              <w:rPr>
+                <w:rFonts w:ascii="Arial" w:eastAsia="Times New Roman" w:hAnsi="Arial"/>
+                <w:sz w:val="22"/>
+              </w:rPr>
+              <w:t>.</w:t>
             </w:r>
           </w:p>
         </w:tc>
         <w:tc>
           <w:tcPr>
-            <w:tcW w:w="5850" w:type="dxa"/>
+            <w:tcW w:w="5540" w:type="dxa"/>
             <w:vAlign w:val="center"/>
           </w:tcPr>
           <w:p>
@@ -1525,7 +1570,14 @@
                 <w:rFonts w:ascii="Arial" w:eastAsia="Times New Roman" w:hAnsi="Arial"/>
                 <w:sz w:val="22"/>
               </w:rPr>
-              <w:t>Each Race has abilities and supporting values specific to that Race</w:t>
+              <w:t>Different hair colors affect the Hero’s physical description.</w:t>
+            </w:r>
+            <w:r>
+              <w:rPr>
+                <w:rFonts w:ascii="Arial" w:eastAsia="Times New Roman" w:hAnsi="Arial"/>
+                <w:sz w:val="22"/>
+              </w:rPr>
+              <w:t xml:space="preserve"> </w:t>
             </w:r>
           </w:p>
         </w:tc>
@@ -1559,7 +1611,7 @@
         </w:tc>
         <w:tc>
           <w:tcPr>
-            <w:tcW w:w="2790" w:type="dxa"/>
+            <w:tcW w:w="3100" w:type="dxa"/>
           </w:tcPr>
           <w:p>
             <w:pPr>
@@ -1574,41 +1626,27 @@
                 <w:rFonts w:ascii="Arial" w:eastAsia="Times New Roman" w:hAnsi="Arial"/>
                 <w:sz w:val="22"/>
               </w:rPr>
-              <w:t>Optional</w:t>
-            </w:r>
-            <w:r>
-              <w:rPr>
-                <w:rFonts w:ascii="Arial" w:eastAsia="Times New Roman" w:hAnsi="Arial"/>
-                <w:sz w:val="22"/>
-              </w:rPr>
-              <w:t>ly</w:t>
-            </w:r>
-            <w:r>
-              <w:rPr>
-                <w:rFonts w:ascii="Arial" w:eastAsia="Times New Roman" w:hAnsi="Arial"/>
-                <w:sz w:val="22"/>
-              </w:rPr>
-              <w:t xml:space="preserve">, changes </w:t>
-            </w:r>
-            <w:r>
-              <w:rPr>
-                <w:rFonts w:ascii="Arial" w:eastAsia="Times New Roman" w:hAnsi="Arial"/>
-                <w:sz w:val="22"/>
-              </w:rPr>
-              <w:t>Klass from Fighter to Cleric, Rogue, or Wizard</w:t>
-            </w:r>
-            <w:r>
-              <w:rPr>
-                <w:rFonts w:ascii="Arial" w:eastAsia="Times New Roman" w:hAnsi="Arial"/>
-                <w:sz w:val="22"/>
-              </w:rPr>
-              <w:t>.</w:t>
+              <w:t xml:space="preserve">Optionally, changes Race from Human </w:t>
+            </w:r>
+            <w:r>
+              <w:rPr>
+                <w:rFonts w:ascii="Arial" w:eastAsia="Times New Roman" w:hAnsi="Arial"/>
+                <w:sz w:val="22"/>
+              </w:rPr>
+              <w:t xml:space="preserve">[default] </w:t>
+            </w:r>
+            <w:r>
+              <w:rPr>
+                <w:rFonts w:ascii="Arial" w:eastAsia="Times New Roman" w:hAnsi="Arial"/>
+                <w:sz w:val="22"/>
+              </w:rPr>
+              <w:t>to one of the non-Human races</w:t>
             </w:r>
           </w:p>
         </w:tc>
         <w:tc>
           <w:tcPr>
-            <w:tcW w:w="5850" w:type="dxa"/>
+            <w:tcW w:w="5540" w:type="dxa"/>
             <w:vAlign w:val="center"/>
           </w:tcPr>
           <w:p>
@@ -1624,7 +1662,7 @@
                 <w:rFonts w:ascii="Arial" w:eastAsia="Times New Roman" w:hAnsi="Arial"/>
                 <w:sz w:val="22"/>
               </w:rPr>
-              <w:t>Each Klass has many abilities and supporting values specific to that Klass.</w:t>
+              <w:t>Each Race has abilities and supporting values specific to that Race</w:t>
             </w:r>
           </w:p>
         </w:tc>
@@ -1652,13 +1690,13 @@
                 <w:b/>
                 <w:sz w:val="22"/>
               </w:rPr>
-              <w:t>3</w:t>
+              <w:t>2e</w:t>
             </w:r>
           </w:p>
         </w:tc>
         <w:tc>
           <w:tcPr>
-            <w:tcW w:w="2790" w:type="dxa"/>
+            <w:tcW w:w="3100" w:type="dxa"/>
           </w:tcPr>
           <w:p>
             <w:pPr>
@@ -1673,27 +1711,27 @@
                 <w:rFonts w:ascii="Arial" w:eastAsia="Times New Roman" w:hAnsi="Arial"/>
                 <w:sz w:val="22"/>
               </w:rPr>
-              <w:t>SUBMIT</w:t>
-            </w:r>
-            <w:r>
-              <w:rPr>
-                <w:rFonts w:ascii="Arial" w:eastAsia="Times New Roman" w:hAnsi="Arial"/>
-                <w:sz w:val="22"/>
-              </w:rPr>
-              <w:t>s</w:t>
-            </w:r>
-            <w:r>
-              <w:rPr>
-                <w:rFonts w:ascii="Arial" w:eastAsia="Times New Roman" w:hAnsi="Arial"/>
-                <w:sz w:val="22"/>
-              </w:rPr>
-              <w:t xml:space="preserve"> the input data to create the new Hero.</w:t>
+              <w:t xml:space="preserve">Optionally, changes Klass from Fighter </w:t>
+            </w:r>
+            <w:r>
+              <w:rPr>
+                <w:rFonts w:ascii="Arial" w:eastAsia="Times New Roman" w:hAnsi="Arial"/>
+                <w:sz w:val="22"/>
+              </w:rPr>
+              <w:t xml:space="preserve">[default] </w:t>
+            </w:r>
+            <w:r>
+              <w:rPr>
+                <w:rFonts w:ascii="Arial" w:eastAsia="Times New Roman" w:hAnsi="Arial"/>
+                <w:sz w:val="22"/>
+              </w:rPr>
+              <w:t>to Cleric, Rogue, or Wizard.</w:t>
             </w:r>
           </w:p>
         </w:tc>
         <w:tc>
           <w:tcPr>
-            <w:tcW w:w="5850" w:type="dxa"/>
+            <w:tcW w:w="5540" w:type="dxa"/>
             <w:vAlign w:val="center"/>
           </w:tcPr>
           <w:p>
@@ -1709,207 +1747,32 @@
                 <w:rFonts w:ascii="Arial" w:eastAsia="Times New Roman" w:hAnsi="Arial"/>
                 <w:sz w:val="22"/>
               </w:rPr>
-              <w:t xml:space="preserve">If </w:t>
-            </w:r>
-            <w:r>
-              <w:rPr>
-                <w:rFonts w:ascii="Arial" w:eastAsia="Times New Roman" w:hAnsi="Arial"/>
-                <w:sz w:val="22"/>
-              </w:rPr>
-              <w:t>Hero’s name is non-null and within length limits, cr</w:t>
-            </w:r>
-            <w:r>
-              <w:rPr>
-                <w:rFonts w:ascii="Arial" w:eastAsia="Times New Roman" w:hAnsi="Arial"/>
-                <w:sz w:val="22"/>
-              </w:rPr>
-              <w:t xml:space="preserve">eates </w:t>
-            </w:r>
-            <w:r>
-              <w:rPr>
-                <w:rFonts w:ascii="Arial" w:eastAsia="Times New Roman" w:hAnsi="Arial"/>
-                <w:sz w:val="22"/>
-              </w:rPr>
-              <w:t xml:space="preserve">the </w:t>
-            </w:r>
-            <w:r>
-              <w:rPr>
-                <w:rFonts w:ascii="Arial" w:eastAsia="Times New Roman" w:hAnsi="Arial"/>
-                <w:sz w:val="22"/>
-              </w:rPr>
-              <w:t xml:space="preserve">Hero </w:t>
-            </w:r>
-            <w:r>
-              <w:rPr>
-                <w:rFonts w:ascii="Arial" w:eastAsia="Times New Roman" w:hAnsi="Arial"/>
-                <w:sz w:val="22"/>
-              </w:rPr>
-              <w:t>from the given data</w:t>
-            </w:r>
-            <w:r>
-              <w:rPr>
-                <w:rFonts w:ascii="Arial" w:eastAsia="Times New Roman" w:hAnsi="Arial"/>
-                <w:sz w:val="22"/>
-              </w:rPr>
-              <w:t xml:space="preserve">. </w:t>
-            </w:r>
-            <w:r>
-              <w:rPr>
-                <w:rFonts w:ascii="Arial" w:eastAsia="Times New Roman" w:hAnsi="Arial"/>
-                <w:sz w:val="22"/>
-              </w:rPr>
-              <w:t>The algorithm uses the 4d6-1 generator role for the 6 prime traits of the Hero.</w:t>
-            </w:r>
-          </w:p>
-          <w:p>
-            <w:pPr>
-              <w:spacing w:before="120" w:after="120"/>
-              <w:rPr>
-                <w:rFonts w:ascii="Arial" w:eastAsia="Times New Roman" w:hAnsi="Arial"/>
-                <w:sz w:val="22"/>
-              </w:rPr>
-            </w:pPr>
-            <w:r>
-              <w:rPr>
-                <w:rFonts w:ascii="Arial" w:eastAsia="Times New Roman" w:hAnsi="Arial"/>
-                <w:sz w:val="22"/>
-              </w:rPr>
-              <w:t xml:space="preserve">The actual rules for generating the character is given in a supplemental document </w:t>
-            </w:r>
-            <w:r>
-              <w:rPr>
-                <w:rFonts w:ascii="Arial" w:eastAsia="Times New Roman" w:hAnsi="Arial"/>
-                <w:i/>
-                <w:sz w:val="22"/>
-              </w:rPr>
-              <w:t>Generating the Character</w:t>
-            </w:r>
-            <w:r>
-              <w:rPr>
-                <w:rFonts w:ascii="Arial" w:eastAsia="Times New Roman" w:hAnsi="Arial"/>
-                <w:sz w:val="22"/>
-              </w:rPr>
-              <w:t>, available in the use case folder (</w:t>
-            </w:r>
-            <w:r>
-              <w:rPr>
-                <w:rFonts w:ascii="Courier" w:eastAsia="Times New Roman" w:hAnsi="Courier"/>
-                <w:sz w:val="22"/>
-              </w:rPr>
-              <w:t>Adventurer/Adv_UseCases/A01_CreateHero</w:t>
-            </w:r>
-            <w:r>
-              <w:rPr>
-                <w:rFonts w:ascii="Arial" w:eastAsia="Times New Roman" w:hAnsi="Arial"/>
-                <w:sz w:val="22"/>
-              </w:rPr>
-              <w:t>)</w:t>
-            </w:r>
-          </w:p>
-        </w:tc>
-      </w:tr>
-      <w:tr>
-        <w:trPr>
-          <w:jc w:val="center"/>
-        </w:trPr>
-        <w:tc>
-          <w:tcPr>
-            <w:tcW w:w="720" w:type="dxa"/>
-          </w:tcPr>
-          <w:p>
-            <w:pPr>
-              <w:spacing w:before="120" w:after="120"/>
-              <w:rPr>
-                <w:rFonts w:ascii="Arial" w:eastAsia="Times New Roman" w:hAnsi="Arial"/>
-                <w:b/>
-                <w:sz w:val="22"/>
-              </w:rPr>
-            </w:pPr>
-            <w:r>
-              <w:rPr>
-                <w:rFonts w:ascii="Arial" w:eastAsia="Times New Roman" w:hAnsi="Arial"/>
-                <w:b/>
-                <w:sz w:val="22"/>
-              </w:rPr>
-              <w:lastRenderedPageBreak/>
-              <w:t>5b</w:t>
-            </w:r>
-          </w:p>
-        </w:tc>
-        <w:tc>
-          <w:tcPr>
-            <w:tcW w:w="2790" w:type="dxa"/>
-          </w:tcPr>
-          <w:p>
-            <w:pPr>
-              <w:spacing w:before="120" w:after="120"/>
-              <w:rPr>
-                <w:rFonts w:ascii="Arial" w:eastAsia="Times New Roman" w:hAnsi="Arial"/>
-                <w:sz w:val="22"/>
-              </w:rPr>
-            </w:pPr>
-            <w:r>
-              <w:rPr>
-                <w:rFonts w:ascii="Arial" w:eastAsia="Times New Roman" w:hAnsi="Arial"/>
-                <w:sz w:val="22"/>
-              </w:rPr>
-              <w:t>Optionally, select</w:t>
-            </w:r>
-            <w:r>
-              <w:rPr>
-                <w:rFonts w:ascii="Arial" w:eastAsia="Times New Roman" w:hAnsi="Arial"/>
-                <w:sz w:val="22"/>
-              </w:rPr>
-              <w:t>s</w:t>
-            </w:r>
-            <w:r>
-              <w:rPr>
-                <w:rFonts w:ascii="Arial" w:eastAsia="Times New Roman" w:hAnsi="Arial"/>
-                <w:sz w:val="22"/>
-              </w:rPr>
-              <w:t xml:space="preserve"> CANCEL</w:t>
-            </w:r>
-          </w:p>
-        </w:tc>
-        <w:tc>
-          <w:tcPr>
-            <w:tcW w:w="5850" w:type="dxa"/>
-            <w:vAlign w:val="center"/>
-          </w:tcPr>
-          <w:p>
-            <w:pPr>
-              <w:spacing w:before="120" w:after="120"/>
-              <w:rPr>
-                <w:rFonts w:ascii="Arial" w:eastAsia="Times New Roman" w:hAnsi="Arial"/>
-                <w:sz w:val="22"/>
-              </w:rPr>
-            </w:pPr>
-            <w:r>
-              <w:rPr>
-                <w:rFonts w:ascii="Arial" w:eastAsia="Times New Roman" w:hAnsi="Arial"/>
-                <w:sz w:val="22"/>
-              </w:rPr>
-              <w:t xml:space="preserve">Hero is </w:t>
-            </w:r>
-            <w:r>
-              <w:rPr>
-                <w:rFonts w:ascii="Arial" w:eastAsia="Times New Roman" w:hAnsi="Arial"/>
-                <w:sz w:val="22"/>
-              </w:rPr>
-              <w:t>returned to the main action page showing the three major buttons.</w:t>
+              <w:t>Each Klass has many abilities and supporting values specific to that Klass.</w:t>
             </w:r>
           </w:p>
         </w:tc>
       </w:tr>
     </w:tbl>
-    <w:p/>
     <w:p>
-      <w:bookmarkStart w:id="0" w:name="_GoBack"/>
-      <w:bookmarkEnd w:id="0"/>
+      <w:pPr>
+        <w:jc w:val="center"/>
+      </w:pPr>
+    </w:p>
+    <w:p>
+      <w:pPr>
+        <w:jc w:val="center"/>
+      </w:pPr>
+    </w:p>
+    <w:p>
+      <w:pPr>
+        <w:jc w:val="center"/>
+      </w:pPr>
     </w:p>
     <w:tbl>
       <w:tblPr>
-        <w:tblW w:w="9108" w:type="dxa"/>
+        <w:tblW w:w="9360" w:type="dxa"/>
+        <w:jc w:val="center"/>
+        <w:tblInd w:w="-10" w:type="dxa"/>
         <w:tblBorders>
           <w:top w:val="single" w:sz="4" w:space="0" w:color="000000"/>
           <w:left w:val="single" w:sz="4" w:space="0" w:color="000000"/>
@@ -1925,13 +1788,22 @@
         <w:tblLook w:val="00A0" w:firstRow="1" w:lastRow="0" w:firstColumn="1" w:lastColumn="0" w:noHBand="0" w:noVBand="0"/>
       </w:tblPr>
       <w:tblGrid>
-        <w:gridCol w:w="1405"/>
-        <w:gridCol w:w="7703"/>
+        <w:gridCol w:w="55"/>
+        <w:gridCol w:w="665"/>
+        <w:gridCol w:w="690"/>
+        <w:gridCol w:w="2361"/>
+        <w:gridCol w:w="5535"/>
+        <w:gridCol w:w="54"/>
       </w:tblGrid>
       <w:tr>
+        <w:trPr>
+          <w:gridBefore w:val="1"/>
+          <w:wBefore w:w="55" w:type="dxa"/>
+          <w:jc w:val="center"/>
+        </w:trPr>
         <w:tc>
           <w:tcPr>
-            <w:tcW w:w="1405" w:type="dxa"/>
+            <w:tcW w:w="665" w:type="dxa"/>
           </w:tcPr>
           <w:p>
             <w:pPr>
@@ -1939,20 +1811,24 @@
               <w:rPr>
                 <w:rFonts w:ascii="Times New Roman" w:eastAsia="Times New Roman" w:hAnsi="Times New Roman"/>
                 <w:b/>
+                <w:sz w:val="22"/>
               </w:rPr>
             </w:pPr>
             <w:r>
               <w:rPr>
                 <w:rFonts w:ascii="Arial" w:eastAsia="Times New Roman" w:hAnsi="Arial"/>
                 <w:b/>
-              </w:rPr>
-              <w:t>Inputs:</w:t>
+                <w:sz w:val="22"/>
+              </w:rPr>
+              <w:lastRenderedPageBreak/>
+              <w:t>3</w:t>
             </w:r>
           </w:p>
         </w:tc>
         <w:tc>
           <w:tcPr>
-            <w:tcW w:w="7703" w:type="dxa"/>
+            <w:tcW w:w="3100" w:type="dxa"/>
+            <w:gridSpan w:val="2"/>
           </w:tcPr>
           <w:p>
             <w:pPr>
@@ -1967,56 +1843,145 @@
                 <w:rFonts w:ascii="Arial" w:eastAsia="Times New Roman" w:hAnsi="Arial"/>
                 <w:sz w:val="22"/>
               </w:rPr>
-              <w:t>NAME</w:t>
-            </w:r>
-            <w:r>
-              <w:rPr>
-                <w:rFonts w:ascii="Arial" w:eastAsia="Times New Roman" w:hAnsi="Arial"/>
-                <w:sz w:val="22"/>
-              </w:rPr>
-              <w:t xml:space="preserve"> (</w:t>
-            </w:r>
-            <w:r>
-              <w:rPr>
-                <w:rFonts w:ascii="Arial" w:eastAsia="Times New Roman" w:hAnsi="Arial"/>
-                <w:sz w:val="22"/>
-              </w:rPr>
-              <w:t xml:space="preserve">no default; </w:t>
-            </w:r>
-            <w:r>
-              <w:rPr>
-                <w:rFonts w:ascii="Arial" w:eastAsia="Times New Roman" w:hAnsi="Arial"/>
-                <w:sz w:val="22"/>
-              </w:rPr>
-              <w:t xml:space="preserve">max limit = </w:t>
-            </w:r>
-            <w:r>
-              <w:rPr>
-                <w:rFonts w:ascii="Arial" w:eastAsia="Times New Roman" w:hAnsi="Arial"/>
-                <w:sz w:val="22"/>
-              </w:rPr>
-              <w:t>45</w:t>
-            </w:r>
-            <w:r>
-              <w:rPr>
-                <w:rFonts w:ascii="Arial" w:eastAsia="Times New Roman" w:hAnsi="Arial"/>
-                <w:sz w:val="22"/>
-              </w:rPr>
-              <w:t xml:space="preserve"> characters</w:t>
-            </w:r>
-            <w:r>
-              <w:rPr>
-                <w:rFonts w:ascii="Arial" w:eastAsia="Times New Roman" w:hAnsi="Arial"/>
-                <w:sz w:val="22"/>
-              </w:rPr>
-              <w:t xml:space="preserve">, </w:t>
-            </w:r>
-            <w:r>
-              <w:rPr>
-                <w:rFonts w:ascii="Arial" w:eastAsia="Times New Roman" w:hAnsi="Arial"/>
-                <w:sz w:val="22"/>
-              </w:rPr>
-              <w:t>including white space</w:t>
+              <w:t>SUBMIT</w:t>
+            </w:r>
+            <w:r>
+              <w:rPr>
+                <w:rFonts w:ascii="Arial" w:eastAsia="Times New Roman" w:hAnsi="Arial"/>
+                <w:sz w:val="22"/>
+              </w:rPr>
+              <w:t>s</w:t>
+            </w:r>
+            <w:r>
+              <w:rPr>
+                <w:rFonts w:ascii="Arial" w:eastAsia="Times New Roman" w:hAnsi="Arial"/>
+                <w:sz w:val="22"/>
+              </w:rPr>
+              <w:t xml:space="preserve"> the input data to create the new Hero.</w:t>
+            </w:r>
+          </w:p>
+        </w:tc>
+        <w:tc>
+          <w:tcPr>
+            <w:tcW w:w="5595" w:type="dxa"/>
+            <w:gridSpan w:val="2"/>
+            <w:vAlign w:val="center"/>
+          </w:tcPr>
+          <w:p>
+            <w:pPr>
+              <w:spacing w:before="120" w:after="120"/>
+              <w:rPr>
+                <w:rFonts w:ascii="Arial" w:eastAsia="Times New Roman" w:hAnsi="Arial"/>
+                <w:sz w:val="22"/>
+              </w:rPr>
+            </w:pPr>
+            <w:r>
+              <w:rPr>
+                <w:rFonts w:ascii="Arial" w:eastAsia="Times New Roman" w:hAnsi="Arial"/>
+                <w:sz w:val="22"/>
+              </w:rPr>
+              <w:t xml:space="preserve">If </w:t>
+            </w:r>
+            <w:r>
+              <w:rPr>
+                <w:rFonts w:ascii="Arial" w:eastAsia="Times New Roman" w:hAnsi="Arial"/>
+                <w:sz w:val="22"/>
+              </w:rPr>
+              <w:t>Hero’s name is non-null and within length limits, cr</w:t>
+            </w:r>
+            <w:r>
+              <w:rPr>
+                <w:rFonts w:ascii="Arial" w:eastAsia="Times New Roman" w:hAnsi="Arial"/>
+                <w:sz w:val="22"/>
+              </w:rPr>
+              <w:t xml:space="preserve">eates </w:t>
+            </w:r>
+            <w:r>
+              <w:rPr>
+                <w:rFonts w:ascii="Arial" w:eastAsia="Times New Roman" w:hAnsi="Arial"/>
+                <w:sz w:val="22"/>
+              </w:rPr>
+              <w:t xml:space="preserve">the </w:t>
+            </w:r>
+            <w:r>
+              <w:rPr>
+                <w:rFonts w:ascii="Arial" w:eastAsia="Times New Roman" w:hAnsi="Arial"/>
+                <w:sz w:val="22"/>
+              </w:rPr>
+              <w:t xml:space="preserve">Hero </w:t>
+            </w:r>
+            <w:r>
+              <w:rPr>
+                <w:rFonts w:ascii="Arial" w:eastAsia="Times New Roman" w:hAnsi="Arial"/>
+                <w:sz w:val="22"/>
+              </w:rPr>
+              <w:t>from the given data</w:t>
+            </w:r>
+            <w:r>
+              <w:rPr>
+                <w:rFonts w:ascii="Arial" w:eastAsia="Times New Roman" w:hAnsi="Arial"/>
+                <w:sz w:val="22"/>
+              </w:rPr>
+              <w:t xml:space="preserve">. </w:t>
+            </w:r>
+            <w:r>
+              <w:rPr>
+                <w:rFonts w:ascii="Arial" w:eastAsia="Times New Roman" w:hAnsi="Arial"/>
+                <w:sz w:val="22"/>
+              </w:rPr>
+              <w:t xml:space="preserve">The algorithm uses the 4d6-1 </w:t>
+            </w:r>
+            <w:r>
+              <w:rPr>
+                <w:rFonts w:ascii="Arial" w:eastAsia="Times New Roman" w:hAnsi="Arial"/>
+                <w:sz w:val="22"/>
+              </w:rPr>
+              <w:t>alogorithm</w:t>
+            </w:r>
+            <w:r>
+              <w:rPr>
+                <w:rFonts w:ascii="Arial" w:eastAsia="Times New Roman" w:hAnsi="Arial"/>
+                <w:sz w:val="22"/>
+              </w:rPr>
+              <w:t xml:space="preserve"> for the 6 prime traits of the Hero.</w:t>
+            </w:r>
+          </w:p>
+          <w:p>
+            <w:pPr>
+              <w:spacing w:before="120" w:after="120"/>
+              <w:rPr>
+                <w:rFonts w:ascii="Arial" w:eastAsia="Times New Roman" w:hAnsi="Arial"/>
+                <w:sz w:val="22"/>
+              </w:rPr>
+            </w:pPr>
+            <w:r>
+              <w:rPr>
+                <w:rFonts w:ascii="Arial" w:eastAsia="Times New Roman" w:hAnsi="Arial"/>
+                <w:sz w:val="22"/>
+              </w:rPr>
+              <w:t xml:space="preserve">The actual rules for generating the character is given in a supplemental document </w:t>
+            </w:r>
+            <w:r>
+              <w:rPr>
+                <w:rFonts w:ascii="Arial" w:eastAsia="Times New Roman" w:hAnsi="Arial"/>
+                <w:i/>
+                <w:sz w:val="22"/>
+              </w:rPr>
+              <w:t>Generating the Character</w:t>
+            </w:r>
+            <w:r>
+              <w:rPr>
+                <w:rFonts w:ascii="Arial" w:eastAsia="Times New Roman" w:hAnsi="Arial"/>
+                <w:sz w:val="22"/>
+              </w:rPr>
+              <w:t>, available in the use case folder (</w:t>
+            </w:r>
+            <w:r>
+              <w:rPr>
+                <w:rFonts w:ascii="Courier" w:eastAsia="Times New Roman" w:hAnsi="Courier"/>
+                <w:sz w:val="22"/>
+              </w:rPr>
+              <w:t>Adventurer/Adv_UseCases/A01_CreateHero</w:t>
             </w:r>
             <w:r>
               <w:rPr>
@@ -2024,878 +1989,125 @@
                 <w:sz w:val="22"/>
               </w:rPr>
               <w:t>)</w:t>
-            </w:r>
-            <w:r>
-              <w:rPr>
-                <w:rFonts w:ascii="Arial" w:eastAsia="Times New Roman" w:hAnsi="Arial"/>
-                <w:sz w:val="22"/>
-              </w:rPr>
-              <w:t>, GENDER</w:t>
-            </w:r>
-            <w:r>
-              <w:rPr>
-                <w:rFonts w:ascii="Arial" w:eastAsia="Times New Roman" w:hAnsi="Arial"/>
-                <w:sz w:val="22"/>
-              </w:rPr>
-              <w:t xml:space="preserve"> </w:t>
-            </w:r>
-            <w:r>
-              <w:rPr>
-                <w:rFonts w:ascii="Arial" w:eastAsia="Times New Roman" w:hAnsi="Arial"/>
-                <w:sz w:val="22"/>
-              </w:rPr>
-              <w:t>[</w:t>
-            </w:r>
-            <w:r>
-              <w:rPr>
-                <w:rFonts w:ascii="Arial" w:eastAsia="Times New Roman" w:hAnsi="Arial"/>
-                <w:sz w:val="22"/>
-              </w:rPr>
-              <w:t>male</w:t>
-            </w:r>
-            <w:r>
-              <w:rPr>
-                <w:rFonts w:ascii="Arial" w:eastAsia="Times New Roman" w:hAnsi="Arial"/>
-                <w:sz w:val="22"/>
-              </w:rPr>
-              <w:t>]</w:t>
-            </w:r>
-            <w:r>
-              <w:rPr>
-                <w:rFonts w:ascii="Arial" w:eastAsia="Times New Roman" w:hAnsi="Arial"/>
-                <w:sz w:val="22"/>
-              </w:rPr>
-              <w:t>, OCCUPATION</w:t>
-            </w:r>
-            <w:r>
-              <w:rPr>
-                <w:rFonts w:ascii="Arial" w:eastAsia="Times New Roman" w:hAnsi="Arial"/>
-                <w:sz w:val="22"/>
-              </w:rPr>
-              <w:t xml:space="preserve"> </w:t>
-            </w:r>
-            <w:r>
-              <w:rPr>
-                <w:rFonts w:ascii="Arial" w:eastAsia="Times New Roman" w:hAnsi="Arial"/>
-                <w:sz w:val="22"/>
-              </w:rPr>
-              <w:t>[None]</w:t>
-            </w:r>
-            <w:r>
-              <w:rPr>
-                <w:rFonts w:ascii="Arial" w:eastAsia="Times New Roman" w:hAnsi="Arial"/>
-                <w:sz w:val="22"/>
-              </w:rPr>
-              <w:t xml:space="preserve"> HAIR_COLOR</w:t>
-            </w:r>
-            <w:r>
-              <w:rPr>
-                <w:rFonts w:ascii="Arial" w:eastAsia="Times New Roman" w:hAnsi="Arial"/>
-                <w:sz w:val="22"/>
-              </w:rPr>
-              <w:t xml:space="preserve"> </w:t>
-            </w:r>
-            <w:r>
-              <w:rPr>
-                <w:rFonts w:ascii="Arial" w:eastAsia="Times New Roman" w:hAnsi="Arial"/>
-                <w:sz w:val="22"/>
-              </w:rPr>
-              <w:t>[</w:t>
-            </w:r>
-            <w:r>
-              <w:rPr>
-                <w:rFonts w:ascii="Arial" w:eastAsia="Times New Roman" w:hAnsi="Arial"/>
-                <w:sz w:val="22"/>
-              </w:rPr>
-              <w:t>bald</w:t>
-            </w:r>
-            <w:r>
-              <w:rPr>
-                <w:rFonts w:ascii="Arial" w:eastAsia="Times New Roman" w:hAnsi="Arial"/>
-                <w:sz w:val="22"/>
-              </w:rPr>
-              <w:t>]</w:t>
-            </w:r>
-            <w:r>
-              <w:rPr>
-                <w:rFonts w:ascii="Arial" w:eastAsia="Times New Roman" w:hAnsi="Arial"/>
-                <w:sz w:val="22"/>
-              </w:rPr>
-              <w:t>, RACE</w:t>
-            </w:r>
-            <w:r>
-              <w:rPr>
-                <w:rFonts w:ascii="Arial" w:eastAsia="Times New Roman" w:hAnsi="Arial"/>
-                <w:sz w:val="22"/>
-              </w:rPr>
-              <w:t xml:space="preserve"> </w:t>
-            </w:r>
-            <w:r>
-              <w:rPr>
-                <w:rFonts w:ascii="Arial" w:eastAsia="Times New Roman" w:hAnsi="Arial"/>
-                <w:sz w:val="22"/>
-              </w:rPr>
-              <w:t>[</w:t>
-            </w:r>
-            <w:r>
-              <w:rPr>
-                <w:rFonts w:ascii="Arial" w:eastAsia="Times New Roman" w:hAnsi="Arial"/>
-                <w:sz w:val="22"/>
-              </w:rPr>
-              <w:t>Human</w:t>
-            </w:r>
-            <w:r>
-              <w:rPr>
-                <w:rFonts w:ascii="Arial" w:eastAsia="Times New Roman" w:hAnsi="Arial"/>
-                <w:sz w:val="22"/>
-              </w:rPr>
-              <w:t xml:space="preserve">], </w:t>
-            </w:r>
-            <w:r>
-              <w:rPr>
-                <w:rFonts w:ascii="Arial" w:eastAsia="Times New Roman" w:hAnsi="Arial"/>
-                <w:sz w:val="22"/>
-              </w:rPr>
-              <w:t>KLASS [Fighter]</w:t>
             </w:r>
           </w:p>
         </w:tc>
       </w:tr>
       <w:tr>
+        <w:trPr>
+          <w:gridBefore w:val="1"/>
+          <w:wBefore w:w="55" w:type="dxa"/>
+          <w:jc w:val="center"/>
+        </w:trPr>
         <w:tc>
           <w:tcPr>
-            <w:tcW w:w="1405" w:type="dxa"/>
+            <w:tcW w:w="665" w:type="dxa"/>
           </w:tcPr>
           <w:p>
             <w:pPr>
               <w:spacing w:before="120" w:after="120"/>
               <w:rPr>
-                <w:rFonts w:ascii="Times New Roman" w:eastAsia="Times New Roman" w:hAnsi="Times New Roman"/>
+                <w:rFonts w:ascii="Arial" w:eastAsia="Times New Roman" w:hAnsi="Arial"/>
                 <w:b/>
+                <w:sz w:val="22"/>
               </w:rPr>
             </w:pPr>
             <w:r>
               <w:rPr>
                 <w:rFonts w:ascii="Arial" w:eastAsia="Times New Roman" w:hAnsi="Arial"/>
                 <w:b/>
-              </w:rPr>
-              <w:t>Outputs:</w:t>
-            </w:r>
-            <w:r>
-              <w:rPr>
-                <w:rFonts w:ascii="Arial" w:eastAsia="Times New Roman" w:hAnsi="Arial"/>
-                <w:b/>
-              </w:rPr>
-              <w:t xml:space="preserve"> </w:t>
+                <w:sz w:val="22"/>
+              </w:rPr>
+              <w:t>5b</w:t>
             </w:r>
           </w:p>
         </w:tc>
         <w:tc>
           <w:tcPr>
-            <w:tcW w:w="7703" w:type="dxa"/>
+            <w:tcW w:w="3100" w:type="dxa"/>
+            <w:gridSpan w:val="2"/>
+          </w:tcPr>
+          <w:p>
+            <w:pPr>
+              <w:spacing w:before="120" w:after="120"/>
+              <w:rPr>
+                <w:rFonts w:ascii="Arial" w:eastAsia="Times New Roman" w:hAnsi="Arial"/>
+                <w:sz w:val="22"/>
+              </w:rPr>
+            </w:pPr>
+            <w:r>
+              <w:rPr>
+                <w:rFonts w:ascii="Arial" w:eastAsia="Times New Roman" w:hAnsi="Arial"/>
+                <w:sz w:val="22"/>
+              </w:rPr>
+              <w:t>Optionally, select</w:t>
+            </w:r>
+            <w:r>
+              <w:rPr>
+                <w:rFonts w:ascii="Arial" w:eastAsia="Times New Roman" w:hAnsi="Arial"/>
+                <w:sz w:val="22"/>
+              </w:rPr>
+              <w:t>s</w:t>
+            </w:r>
+            <w:r>
+              <w:rPr>
+                <w:rFonts w:ascii="Arial" w:eastAsia="Times New Roman" w:hAnsi="Arial"/>
+                <w:sz w:val="22"/>
+              </w:rPr>
+              <w:t xml:space="preserve"> CANCEL</w:t>
+            </w:r>
+          </w:p>
+        </w:tc>
+        <w:tc>
+          <w:tcPr>
+            <w:tcW w:w="5595" w:type="dxa"/>
+            <w:gridSpan w:val="2"/>
             <w:vAlign w:val="center"/>
           </w:tcPr>
           <w:p>
             <w:pPr>
-              <w:spacing w:before="60" w:after="60"/>
-              <w:contextualSpacing/>
-              <w:rPr>
-                <w:rFonts w:ascii="Arial" w:eastAsia="Times New Roman" w:hAnsi="Arial"/>
-                <w:sz w:val="22"/>
-              </w:rPr>
-            </w:pPr>
-            <w:r>
-              <w:rPr>
-                <w:rFonts w:ascii="Arial" w:eastAsia="Times New Roman" w:hAnsi="Arial"/>
-                <w:sz w:val="22"/>
-              </w:rPr>
-              <w:t xml:space="preserve">Hero Nameplate: </w:t>
-            </w:r>
-            <w:r>
-              <w:rPr>
-                <w:rFonts w:ascii="Arial" w:eastAsia="Times New Roman" w:hAnsi="Arial"/>
-                <w:sz w:val="22"/>
-              </w:rPr>
-              <w:t>NAME, GENDER, RACE, KLASS</w:t>
-            </w:r>
-            <w:r>
-              <w:rPr>
-                <w:rFonts w:ascii="Arial" w:eastAsia="Times New Roman" w:hAnsi="Arial"/>
-                <w:sz w:val="22"/>
-              </w:rPr>
-              <w:t>, HAIR_COLOR</w:t>
-            </w:r>
-            <w:r>
-              <w:rPr>
-                <w:rFonts w:ascii="Arial" w:eastAsia="Times New Roman" w:hAnsi="Arial"/>
-                <w:sz w:val="22"/>
-              </w:rPr>
-              <w:t xml:space="preserve">; </w:t>
-            </w:r>
-          </w:p>
-          <w:p>
-            <w:pPr>
-              <w:spacing w:before="60" w:after="60"/>
-              <w:contextualSpacing/>
-              <w:rPr>
-                <w:rFonts w:ascii="Arial" w:eastAsia="Times New Roman" w:hAnsi="Arial"/>
-                <w:sz w:val="22"/>
-              </w:rPr>
-            </w:pPr>
-            <w:r>
-              <w:rPr>
-                <w:rFonts w:ascii="Arial" w:eastAsia="Times New Roman" w:hAnsi="Arial"/>
-                <w:sz w:val="22"/>
-              </w:rPr>
-              <w:t>XP</w:t>
-            </w:r>
-            <w:r>
-              <w:rPr>
-                <w:rFonts w:ascii="Arial" w:eastAsia="Times New Roman" w:hAnsi="Arial"/>
-                <w:sz w:val="22"/>
-              </w:rPr>
-              <w:t xml:space="preserve"> (0)</w:t>
-            </w:r>
-            <w:r>
-              <w:rPr>
-                <w:rFonts w:ascii="Arial" w:eastAsia="Times New Roman" w:hAnsi="Arial"/>
-                <w:sz w:val="22"/>
-              </w:rPr>
-              <w:t>, L</w:t>
-            </w:r>
-            <w:r>
-              <w:rPr>
-                <w:rFonts w:ascii="Arial" w:eastAsia="Times New Roman" w:hAnsi="Arial"/>
-                <w:sz w:val="22"/>
-              </w:rPr>
-              <w:t>EVEL (</w:t>
-            </w:r>
-            <w:r>
-              <w:rPr>
-                <w:rFonts w:ascii="Arial" w:eastAsia="Times New Roman" w:hAnsi="Arial"/>
-                <w:sz w:val="22"/>
-              </w:rPr>
-              <w:t>1</w:t>
-            </w:r>
-            <w:r>
-              <w:rPr>
-                <w:rFonts w:ascii="Arial" w:eastAsia="Times New Roman" w:hAnsi="Arial"/>
-                <w:sz w:val="22"/>
-              </w:rPr>
-              <w:t>)</w:t>
-            </w:r>
-            <w:r>
-              <w:rPr>
-                <w:rFonts w:ascii="Arial" w:eastAsia="Times New Roman" w:hAnsi="Arial"/>
-                <w:sz w:val="22"/>
-              </w:rPr>
-              <w:t>,</w:t>
-            </w:r>
-            <w:r>
-              <w:rPr>
-                <w:rFonts w:ascii="Arial" w:eastAsia="Times New Roman" w:hAnsi="Arial"/>
-                <w:sz w:val="22"/>
-              </w:rPr>
-              <w:t xml:space="preserve"> </w:t>
-            </w:r>
-            <w:r>
-              <w:rPr>
-                <w:rFonts w:ascii="Arial" w:eastAsia="Times New Roman" w:hAnsi="Arial"/>
-                <w:sz w:val="22"/>
-              </w:rPr>
-              <w:t>HP</w:t>
-            </w:r>
-            <w:r>
-              <w:rPr>
-                <w:rFonts w:ascii="Arial" w:eastAsia="Times New Roman" w:hAnsi="Arial"/>
-                <w:sz w:val="22"/>
-              </w:rPr>
-              <w:t xml:space="preserve"> (</w:t>
-            </w:r>
-            <w:r>
-              <w:rPr>
-                <w:rFonts w:ascii="Arial" w:eastAsia="Times New Roman" w:hAnsi="Arial"/>
-                <w:sz w:val="22"/>
-              </w:rPr>
-              <w:t>Klass-specific</w:t>
-            </w:r>
-            <w:r>
-              <w:rPr>
-                <w:rFonts w:ascii="Arial" w:eastAsia="Times New Roman" w:hAnsi="Arial"/>
-                <w:sz w:val="22"/>
-              </w:rPr>
-              <w:t>)</w:t>
-            </w:r>
-            <w:r>
-              <w:rPr>
-                <w:rFonts w:ascii="Arial" w:eastAsia="Times New Roman" w:hAnsi="Arial"/>
-                <w:sz w:val="22"/>
-              </w:rPr>
-              <w:t xml:space="preserve">, </w:t>
-            </w:r>
-            <w:r>
-              <w:rPr>
-                <w:rFonts w:ascii="Arial" w:eastAsia="Times New Roman" w:hAnsi="Arial"/>
-                <w:sz w:val="22"/>
-              </w:rPr>
-              <w:t>OCCUPATION</w:t>
-            </w:r>
-            <w:r>
-              <w:rPr>
-                <w:rFonts w:ascii="Arial" w:eastAsia="Times New Roman" w:hAnsi="Arial"/>
-                <w:sz w:val="22"/>
-              </w:rPr>
-              <w:t xml:space="preserve"> (</w:t>
-            </w:r>
-            <w:r>
-              <w:rPr>
-                <w:rFonts w:ascii="Arial" w:eastAsia="Times New Roman" w:hAnsi="Arial"/>
-                <w:sz w:val="22"/>
-              </w:rPr>
-              <w:t xml:space="preserve">randomly </w:t>
-            </w:r>
-            <w:r>
-              <w:rPr>
-                <w:rFonts w:ascii="Arial" w:eastAsia="Times New Roman" w:hAnsi="Arial"/>
-                <w:sz w:val="22"/>
-              </w:rPr>
-              <w:t>selected)</w:t>
-            </w:r>
-            <w:r>
-              <w:rPr>
-                <w:rFonts w:ascii="Arial" w:eastAsia="Times New Roman" w:hAnsi="Arial"/>
-                <w:sz w:val="22"/>
-              </w:rPr>
-              <w:t>, HUNGER STAT</w:t>
-            </w:r>
-            <w:r>
-              <w:rPr>
-                <w:rFonts w:ascii="Arial" w:eastAsia="Times New Roman" w:hAnsi="Arial"/>
-                <w:sz w:val="22"/>
-              </w:rPr>
-              <w:t>E (FULL);</w:t>
-            </w:r>
-            <w:r>
-              <w:rPr>
-                <w:rFonts w:ascii="Arial" w:eastAsia="Times New Roman" w:hAnsi="Arial"/>
-                <w:sz w:val="22"/>
-              </w:rPr>
-              <w:t xml:space="preserve"> </w:t>
-            </w:r>
-            <w:r>
-              <w:rPr>
-                <w:rFonts w:ascii="Arial" w:eastAsia="Times New Roman" w:hAnsi="Arial"/>
-                <w:sz w:val="22"/>
-              </w:rPr>
-              <w:t>AC</w:t>
-            </w:r>
-            <w:r>
-              <w:rPr>
-                <w:rFonts w:ascii="Arial" w:eastAsia="Times New Roman" w:hAnsi="Arial"/>
-                <w:sz w:val="22"/>
-              </w:rPr>
-              <w:t xml:space="preserve"> (</w:t>
-            </w:r>
-            <w:r>
-              <w:rPr>
-                <w:rFonts w:ascii="Arial" w:eastAsia="Times New Roman" w:hAnsi="Arial"/>
-                <w:sz w:val="22"/>
-              </w:rPr>
-              <w:t>10 before mods)</w:t>
-            </w:r>
-            <w:r>
-              <w:rPr>
-                <w:rFonts w:ascii="Arial" w:eastAsia="Times New Roman" w:hAnsi="Arial"/>
-                <w:sz w:val="22"/>
-              </w:rPr>
-              <w:t xml:space="preserve">, </w:t>
-            </w:r>
-            <w:r>
-              <w:rPr>
-                <w:rFonts w:ascii="Arial" w:eastAsia="Times New Roman" w:hAnsi="Arial"/>
-                <w:sz w:val="22"/>
-              </w:rPr>
-              <w:t>SPEED</w:t>
-            </w:r>
-            <w:r>
-              <w:rPr>
-                <w:rFonts w:ascii="Arial" w:eastAsia="Times New Roman" w:hAnsi="Arial"/>
-                <w:sz w:val="22"/>
-              </w:rPr>
-              <w:t xml:space="preserve"> (</w:t>
-            </w:r>
-            <w:r>
-              <w:rPr>
-                <w:rFonts w:ascii="Arial" w:eastAsia="Times New Roman" w:hAnsi="Arial"/>
-                <w:sz w:val="22"/>
-              </w:rPr>
-              <w:t>trait and height adjusted</w:t>
-            </w:r>
-            <w:r>
-              <w:rPr>
-                <w:rFonts w:ascii="Arial" w:eastAsia="Times New Roman" w:hAnsi="Arial"/>
-                <w:sz w:val="22"/>
-              </w:rPr>
-              <w:t>)</w:t>
-            </w:r>
-            <w:r>
-              <w:rPr>
-                <w:rFonts w:ascii="Arial" w:eastAsia="Times New Roman" w:hAnsi="Arial"/>
-                <w:sz w:val="22"/>
-              </w:rPr>
-              <w:t>, HEIGHT</w:t>
-            </w:r>
-            <w:r>
-              <w:rPr>
-                <w:rFonts w:ascii="Arial" w:eastAsia="Times New Roman" w:hAnsi="Arial"/>
-                <w:sz w:val="22"/>
-              </w:rPr>
-              <w:t xml:space="preserve"> (</w:t>
-            </w:r>
-            <w:r>
-              <w:rPr>
-                <w:rFonts w:ascii="Arial" w:eastAsia="Times New Roman" w:hAnsi="Arial"/>
-                <w:sz w:val="22"/>
-              </w:rPr>
-              <w:t>feet and inches; race and gender adjusted</w:t>
-            </w:r>
-            <w:r>
-              <w:rPr>
-                <w:rFonts w:ascii="Arial" w:eastAsia="Times New Roman" w:hAnsi="Arial"/>
-                <w:sz w:val="22"/>
-              </w:rPr>
-              <w:t>)</w:t>
-            </w:r>
-            <w:r>
-              <w:rPr>
-                <w:rFonts w:ascii="Arial" w:eastAsia="Times New Roman" w:hAnsi="Arial"/>
-                <w:sz w:val="22"/>
-              </w:rPr>
-              <w:t>, WEIGHT</w:t>
-            </w:r>
-            <w:r>
-              <w:rPr>
-                <w:rFonts w:ascii="Arial" w:eastAsia="Times New Roman" w:hAnsi="Arial"/>
-                <w:sz w:val="22"/>
-              </w:rPr>
-              <w:t xml:space="preserve"> (</w:t>
-            </w:r>
-            <w:proofErr w:type="spellStart"/>
-            <w:r>
-              <w:rPr>
-                <w:rFonts w:ascii="Arial" w:eastAsia="Times New Roman" w:hAnsi="Arial"/>
-                <w:sz w:val="22"/>
-              </w:rPr>
-              <w:t>lb</w:t>
-            </w:r>
-            <w:proofErr w:type="spellEnd"/>
-            <w:r>
-              <w:rPr>
-                <w:rFonts w:ascii="Arial" w:eastAsia="Times New Roman" w:hAnsi="Arial"/>
-                <w:sz w:val="22"/>
-              </w:rPr>
-              <w:t>; race and gender adjusted</w:t>
-            </w:r>
-            <w:r>
-              <w:rPr>
-                <w:rFonts w:ascii="Arial" w:eastAsia="Times New Roman" w:hAnsi="Arial"/>
-                <w:sz w:val="22"/>
-              </w:rPr>
-              <w:t>)</w:t>
-            </w:r>
-            <w:r>
-              <w:rPr>
-                <w:rFonts w:ascii="Arial" w:eastAsia="Times New Roman" w:hAnsi="Arial"/>
-                <w:sz w:val="22"/>
-              </w:rPr>
-              <w:t>;</w:t>
-            </w:r>
-            <w:r>
-              <w:rPr>
-                <w:rFonts w:ascii="Arial" w:eastAsia="Times New Roman" w:hAnsi="Arial"/>
-                <w:sz w:val="22"/>
-              </w:rPr>
-              <w:t xml:space="preserve"> </w:t>
-            </w:r>
-            <w:r>
-              <w:rPr>
-                <w:rFonts w:ascii="Arial" w:eastAsia="Times New Roman" w:hAnsi="Arial"/>
-                <w:sz w:val="22"/>
-              </w:rPr>
-              <w:t>GP</w:t>
-            </w:r>
-            <w:r>
-              <w:rPr>
-                <w:rFonts w:ascii="Arial" w:eastAsia="Times New Roman" w:hAnsi="Arial"/>
-                <w:sz w:val="22"/>
-              </w:rPr>
-              <w:t xml:space="preserve"> (</w:t>
-            </w:r>
-            <w:r>
-              <w:rPr>
-                <w:rFonts w:ascii="Arial" w:eastAsia="Times New Roman" w:hAnsi="Arial"/>
-                <w:sz w:val="22"/>
-              </w:rPr>
-              <w:t>Klass-specific</w:t>
-            </w:r>
-            <w:r>
-              <w:rPr>
-                <w:rFonts w:ascii="Arial" w:eastAsia="Times New Roman" w:hAnsi="Arial"/>
-                <w:sz w:val="22"/>
-              </w:rPr>
-              <w:t>)</w:t>
-            </w:r>
-            <w:r>
-              <w:rPr>
-                <w:rFonts w:ascii="Arial" w:eastAsia="Times New Roman" w:hAnsi="Arial"/>
-                <w:sz w:val="22"/>
-              </w:rPr>
-              <w:t>, SP</w:t>
-            </w:r>
-            <w:r>
-              <w:rPr>
-                <w:rFonts w:ascii="Arial" w:eastAsia="Times New Roman" w:hAnsi="Arial"/>
-                <w:sz w:val="22"/>
-              </w:rPr>
-              <w:t xml:space="preserve"> (</w:t>
-            </w:r>
-            <w:r>
-              <w:rPr>
-                <w:rFonts w:ascii="Arial" w:eastAsia="Times New Roman" w:hAnsi="Arial"/>
-                <w:sz w:val="22"/>
-              </w:rPr>
-              <w:t>0</w:t>
-            </w:r>
-            <w:r>
-              <w:rPr>
-                <w:rFonts w:ascii="Arial" w:eastAsia="Times New Roman" w:hAnsi="Arial"/>
-                <w:sz w:val="22"/>
-              </w:rPr>
-              <w:t>)</w:t>
-            </w:r>
-            <w:r>
-              <w:rPr>
-                <w:rFonts w:ascii="Arial" w:eastAsia="Times New Roman" w:hAnsi="Arial"/>
-                <w:sz w:val="22"/>
-              </w:rPr>
-              <w:t>, GOLD_BANKED (0.0), WEIGHT_CARRIED</w:t>
-            </w:r>
-            <w:r>
-              <w:rPr>
-                <w:rFonts w:ascii="Arial" w:eastAsia="Times New Roman" w:hAnsi="Arial"/>
-                <w:sz w:val="22"/>
-              </w:rPr>
-              <w:t xml:space="preserve"> (</w:t>
-            </w:r>
-            <w:r>
-              <w:rPr>
-                <w:rFonts w:ascii="Arial" w:eastAsia="Times New Roman" w:hAnsi="Arial"/>
-                <w:sz w:val="22"/>
-              </w:rPr>
-              <w:t>calc</w:t>
-            </w:r>
-            <w:r>
-              <w:rPr>
-                <w:rFonts w:ascii="Arial" w:eastAsia="Times New Roman" w:hAnsi="Arial"/>
-                <w:sz w:val="22"/>
-              </w:rPr>
-              <w:t>ulated</w:t>
-            </w:r>
-            <w:r>
-              <w:rPr>
-                <w:rFonts w:ascii="Arial" w:eastAsia="Times New Roman" w:hAnsi="Arial"/>
-                <w:sz w:val="22"/>
-              </w:rPr>
-              <w:t xml:space="preserve"> from inventory</w:t>
-            </w:r>
-            <w:r>
-              <w:rPr>
-                <w:rFonts w:ascii="Arial" w:eastAsia="Times New Roman" w:hAnsi="Arial"/>
-                <w:sz w:val="22"/>
-              </w:rPr>
-              <w:t>)</w:t>
-            </w:r>
-            <w:r>
-              <w:rPr>
-                <w:rFonts w:ascii="Arial" w:eastAsia="Times New Roman" w:hAnsi="Arial"/>
-                <w:sz w:val="22"/>
-              </w:rPr>
-              <w:t>;</w:t>
-            </w:r>
-            <w:r>
-              <w:rPr>
-                <w:rFonts w:ascii="Arial" w:eastAsia="Times New Roman" w:hAnsi="Arial"/>
-                <w:sz w:val="22"/>
-              </w:rPr>
-              <w:t xml:space="preserve"> </w:t>
-            </w:r>
-            <w:r>
-              <w:rPr>
-                <w:rFonts w:ascii="Arial" w:eastAsia="Times New Roman" w:hAnsi="Arial"/>
-                <w:sz w:val="22"/>
-              </w:rPr>
-              <w:t>MAX_LANGS Knowable</w:t>
-            </w:r>
-            <w:r>
-              <w:rPr>
-                <w:rFonts w:ascii="Arial" w:eastAsia="Times New Roman" w:hAnsi="Arial"/>
-                <w:sz w:val="22"/>
-              </w:rPr>
-              <w:t xml:space="preserve"> (</w:t>
-            </w:r>
-            <w:proofErr w:type="spellStart"/>
-            <w:r>
-              <w:rPr>
-                <w:rFonts w:ascii="Arial" w:eastAsia="Times New Roman" w:hAnsi="Arial"/>
-                <w:sz w:val="22"/>
-              </w:rPr>
-              <w:t>calc</w:t>
-            </w:r>
-            <w:proofErr w:type="spellEnd"/>
-            <w:r>
-              <w:rPr>
-                <w:rFonts w:ascii="Arial" w:eastAsia="Times New Roman" w:hAnsi="Arial"/>
-                <w:sz w:val="22"/>
-              </w:rPr>
-              <w:t xml:space="preserve"> from INT)</w:t>
-            </w:r>
-            <w:r>
-              <w:rPr>
-                <w:rFonts w:ascii="Arial" w:eastAsia="Times New Roman" w:hAnsi="Arial"/>
-                <w:sz w:val="22"/>
-              </w:rPr>
-              <w:t>, LANGUAGES KNOWN</w:t>
-            </w:r>
-            <w:r>
-              <w:rPr>
-                <w:rFonts w:ascii="Arial" w:eastAsia="Times New Roman" w:hAnsi="Arial"/>
-                <w:sz w:val="22"/>
-              </w:rPr>
-              <w:t xml:space="preserve"> (Common </w:t>
-            </w:r>
-            <w:r>
-              <w:rPr>
-                <w:rFonts w:ascii="Arial" w:eastAsia="Times New Roman" w:hAnsi="Arial"/>
-                <w:sz w:val="22"/>
-              </w:rPr>
-              <w:t>and race language</w:t>
-            </w:r>
-            <w:r>
-              <w:rPr>
-                <w:rFonts w:ascii="Arial" w:eastAsia="Times New Roman" w:hAnsi="Arial"/>
-                <w:sz w:val="22"/>
-              </w:rPr>
-              <w:t>)</w:t>
-            </w:r>
-            <w:r>
-              <w:rPr>
-                <w:rFonts w:ascii="Arial" w:eastAsia="Times New Roman" w:hAnsi="Arial"/>
-                <w:sz w:val="22"/>
-              </w:rPr>
-              <w:t xml:space="preserve">; </w:t>
-            </w:r>
-            <w:r>
-              <w:rPr>
-                <w:rFonts w:ascii="Arial" w:eastAsia="Times New Roman" w:hAnsi="Arial"/>
-                <w:sz w:val="22"/>
-              </w:rPr>
-              <w:t>PHYS</w:t>
-            </w:r>
-            <w:r>
-              <w:rPr>
-                <w:rFonts w:ascii="Arial" w:eastAsia="Times New Roman" w:hAnsi="Arial"/>
-                <w:sz w:val="22"/>
-              </w:rPr>
-              <w:t>ICA</w:t>
-            </w:r>
-            <w:r>
-              <w:rPr>
-                <w:rFonts w:ascii="Arial" w:eastAsia="Times New Roman" w:hAnsi="Arial"/>
-                <w:sz w:val="22"/>
-              </w:rPr>
-              <w:t xml:space="preserve">L </w:t>
-            </w:r>
-            <w:r>
-              <w:rPr>
-                <w:rFonts w:ascii="Arial" w:eastAsia="Times New Roman" w:hAnsi="Arial"/>
-                <w:sz w:val="22"/>
-              </w:rPr>
-              <w:t>DESCRIPTION</w:t>
-            </w:r>
-            <w:r>
-              <w:rPr>
-                <w:rFonts w:ascii="Arial" w:eastAsia="Times New Roman" w:hAnsi="Arial"/>
-                <w:sz w:val="22"/>
-              </w:rPr>
-              <w:t xml:space="preserve"> (inferred from physical traits and Charisma</w:t>
-            </w:r>
-            <w:r>
-              <w:rPr>
-                <w:rFonts w:ascii="Arial" w:eastAsia="Times New Roman" w:hAnsi="Arial"/>
-                <w:sz w:val="22"/>
-              </w:rPr>
-              <w:t>; see Note 7</w:t>
-            </w:r>
-            <w:r>
-              <w:rPr>
-                <w:rFonts w:ascii="Arial" w:eastAsia="Times New Roman" w:hAnsi="Arial"/>
-                <w:sz w:val="22"/>
-              </w:rPr>
-              <w:t>)</w:t>
-            </w:r>
-            <w:r>
-              <w:rPr>
-                <w:rFonts w:ascii="Arial" w:eastAsia="Times New Roman" w:hAnsi="Arial"/>
-                <w:sz w:val="22"/>
-              </w:rPr>
-              <w:t>;</w:t>
-            </w:r>
-          </w:p>
-          <w:p>
-            <w:pPr>
-              <w:spacing w:before="60" w:after="60"/>
-              <w:contextualSpacing/>
-              <w:rPr>
-                <w:rFonts w:ascii="Arial" w:eastAsia="Times New Roman" w:hAnsi="Arial"/>
-                <w:sz w:val="22"/>
-              </w:rPr>
-            </w:pPr>
-            <w:r>
-              <w:rPr>
-                <w:rFonts w:ascii="Arial" w:eastAsia="Times New Roman" w:hAnsi="Arial"/>
-                <w:sz w:val="22"/>
-              </w:rPr>
-              <w:t xml:space="preserve">INVENTORY </w:t>
-            </w:r>
-            <w:r>
-              <w:rPr>
-                <w:rFonts w:ascii="Arial" w:eastAsia="Times New Roman" w:hAnsi="Arial"/>
-                <w:sz w:val="22"/>
-              </w:rPr>
-              <w:t xml:space="preserve">(Item </w:t>
-            </w:r>
-            <w:r>
-              <w:rPr>
-                <w:rFonts w:ascii="Arial" w:eastAsia="Times New Roman" w:hAnsi="Arial"/>
-                <w:sz w:val="22"/>
-              </w:rPr>
-              <w:t>List</w:t>
-            </w:r>
-            <w:r>
-              <w:rPr>
-                <w:rFonts w:ascii="Arial" w:eastAsia="Times New Roman" w:hAnsi="Arial"/>
-                <w:sz w:val="22"/>
-              </w:rPr>
-              <w:t xml:space="preserve">) </w:t>
-            </w:r>
-            <w:r>
-              <w:rPr>
-                <w:rFonts w:ascii="Arial" w:eastAsia="Times New Roman" w:hAnsi="Arial"/>
-                <w:sz w:val="22"/>
-              </w:rPr>
-              <w:t xml:space="preserve">:= </w:t>
-            </w:r>
-            <w:r>
-              <w:rPr>
-                <w:rFonts w:ascii="Arial" w:eastAsia="Times New Roman" w:hAnsi="Arial"/>
-                <w:sz w:val="22"/>
-              </w:rPr>
-              <w:t xml:space="preserve">Category, Name, </w:t>
-            </w:r>
-            <w:r>
-              <w:rPr>
-                <w:rFonts w:ascii="Arial" w:eastAsia="Times New Roman" w:hAnsi="Arial"/>
-                <w:sz w:val="22"/>
-              </w:rPr>
-              <w:t xml:space="preserve">Quantity, </w:t>
-            </w:r>
-            <w:r>
-              <w:rPr>
-                <w:rFonts w:ascii="Arial" w:eastAsia="Times New Roman" w:hAnsi="Arial"/>
-                <w:sz w:val="22"/>
-              </w:rPr>
-              <w:t>Weight</w:t>
-            </w:r>
-            <w:r>
-              <w:rPr>
-                <w:rFonts w:ascii="Arial" w:eastAsia="Times New Roman" w:hAnsi="Arial"/>
-                <w:sz w:val="22"/>
-              </w:rPr>
-              <w:t>, [Occupation Kit]</w:t>
-            </w:r>
-            <w:r>
-              <w:rPr>
-                <w:rFonts w:ascii="Arial" w:eastAsia="Times New Roman" w:hAnsi="Arial"/>
-                <w:sz w:val="22"/>
-              </w:rPr>
-              <w:t>, and total inventory weight</w:t>
-            </w:r>
-          </w:p>
-          <w:p>
-            <w:pPr>
-              <w:spacing w:before="60" w:after="60"/>
-              <w:contextualSpacing/>
-              <w:rPr>
-                <w:rFonts w:ascii="Times New Roman" w:eastAsia="Times New Roman" w:hAnsi="Times New Roman"/>
-                <w:sz w:val="22"/>
-              </w:rPr>
-            </w:pPr>
-            <w:r>
-              <w:rPr>
-                <w:rFonts w:ascii="Arial" w:eastAsia="Times New Roman" w:hAnsi="Arial"/>
-                <w:sz w:val="22"/>
-              </w:rPr>
-              <w:t>SKILLS</w:t>
-            </w:r>
-            <w:r>
-              <w:rPr>
-                <w:rFonts w:ascii="Arial" w:eastAsia="Times New Roman" w:hAnsi="Arial"/>
-                <w:sz w:val="22"/>
-              </w:rPr>
-              <w:t>:=</w:t>
-            </w:r>
-            <w:r>
-              <w:rPr>
-                <w:rFonts w:ascii="Arial" w:eastAsia="Times New Roman" w:hAnsi="Arial"/>
-                <w:sz w:val="22"/>
-              </w:rPr>
-              <w:t xml:space="preserve"> Literacy</w:t>
-            </w:r>
-            <w:r>
-              <w:rPr>
-                <w:rFonts w:ascii="Arial" w:eastAsia="Times New Roman" w:hAnsi="Arial"/>
-                <w:sz w:val="22"/>
-              </w:rPr>
-              <w:t xml:space="preserve"> (based on INT)</w:t>
-            </w:r>
-            <w:r>
-              <w:rPr>
-                <w:rFonts w:ascii="Arial" w:eastAsia="Times New Roman" w:hAnsi="Arial"/>
-                <w:sz w:val="22"/>
-              </w:rPr>
-              <w:t>, Occupational Skill</w:t>
-            </w:r>
-            <w:r>
-              <w:rPr>
-                <w:rFonts w:ascii="Arial" w:eastAsia="Times New Roman" w:hAnsi="Arial"/>
-                <w:sz w:val="22"/>
-              </w:rPr>
-              <w:t xml:space="preserve"> (based on Occupation) </w:t>
-            </w:r>
-            <w:r>
-              <w:rPr>
-                <w:rFonts w:ascii="Arial" w:eastAsia="Times New Roman" w:hAnsi="Arial"/>
-                <w:sz w:val="22"/>
-              </w:rPr>
-              <w:t>[Racial Skills]</w:t>
+              <w:spacing w:before="120" w:after="120"/>
+              <w:rPr>
+                <w:rFonts w:ascii="Arial" w:eastAsia="Times New Roman" w:hAnsi="Arial"/>
+                <w:sz w:val="22"/>
+              </w:rPr>
+            </w:pPr>
+            <w:r>
+              <w:rPr>
+                <w:rFonts w:ascii="Arial" w:eastAsia="Times New Roman" w:hAnsi="Arial"/>
+                <w:sz w:val="22"/>
+              </w:rPr>
+              <w:t>User</w:t>
+            </w:r>
+            <w:r>
+              <w:rPr>
+                <w:rFonts w:ascii="Arial" w:eastAsia="Times New Roman" w:hAnsi="Arial"/>
+                <w:sz w:val="22"/>
+              </w:rPr>
+              <w:t xml:space="preserve"> is </w:t>
+            </w:r>
+            <w:r>
+              <w:rPr>
+                <w:rFonts w:ascii="Arial" w:eastAsia="Times New Roman" w:hAnsi="Arial"/>
+                <w:sz w:val="22"/>
+              </w:rPr>
+              <w:t>returned to the main action page showing the three major buttons.</w:t>
             </w:r>
           </w:p>
         </w:tc>
       </w:tr>
       <w:tr>
+        <w:tblPrEx>
+          <w:jc w:val="left"/>
+        </w:tblPrEx>
+        <w:trPr>
+          <w:gridAfter w:val="1"/>
+          <w:wAfter w:w="55" w:type="dxa"/>
+        </w:trPr>
         <w:tc>
           <w:tcPr>
-            <w:tcW w:w="1405" w:type="dxa"/>
+            <w:tcW w:w="1415" w:type="dxa"/>
+            <w:gridSpan w:val="3"/>
           </w:tcPr>
           <w:p>
             <w:pPr>
@@ -2910,13 +2122,1017 @@
                 <w:rFonts w:ascii="Arial" w:eastAsia="Times New Roman" w:hAnsi="Arial"/>
                 <w:b/>
               </w:rPr>
-              <w:t>Notes:</w:t>
+              <w:t>Inputs:</w:t>
             </w:r>
           </w:p>
         </w:tc>
         <w:tc>
           <w:tcPr>
-            <w:tcW w:w="7703" w:type="dxa"/>
+            <w:tcW w:w="7945" w:type="dxa"/>
+            <w:gridSpan w:val="2"/>
+          </w:tcPr>
+          <w:p>
+            <w:pPr>
+              <w:spacing w:before="120" w:after="120"/>
+              <w:rPr>
+                <w:rFonts w:ascii="Arial" w:eastAsia="Times New Roman" w:hAnsi="Arial"/>
+                <w:sz w:val="22"/>
+              </w:rPr>
+            </w:pPr>
+            <w:r>
+              <w:rPr>
+                <w:rFonts w:ascii="Arial" w:eastAsia="Times New Roman" w:hAnsi="Arial"/>
+                <w:sz w:val="22"/>
+              </w:rPr>
+              <w:t>NAME</w:t>
+            </w:r>
+            <w:r>
+              <w:rPr>
+                <w:rFonts w:ascii="Arial" w:eastAsia="Times New Roman" w:hAnsi="Arial"/>
+                <w:sz w:val="22"/>
+              </w:rPr>
+              <w:t xml:space="preserve"> (</w:t>
+            </w:r>
+            <w:r>
+              <w:rPr>
+                <w:rFonts w:ascii="Arial" w:eastAsia="Times New Roman" w:hAnsi="Arial"/>
+                <w:sz w:val="22"/>
+              </w:rPr>
+              <w:t xml:space="preserve">no default; </w:t>
+            </w:r>
+            <w:r>
+              <w:rPr>
+                <w:rFonts w:ascii="Arial" w:eastAsia="Times New Roman" w:hAnsi="Arial"/>
+                <w:sz w:val="22"/>
+              </w:rPr>
+              <w:t xml:space="preserve">max limit = </w:t>
+            </w:r>
+            <w:r>
+              <w:rPr>
+                <w:rFonts w:ascii="Arial" w:eastAsia="Times New Roman" w:hAnsi="Arial"/>
+                <w:sz w:val="22"/>
+              </w:rPr>
+              <w:t>45</w:t>
+            </w:r>
+            <w:r>
+              <w:rPr>
+                <w:rFonts w:ascii="Arial" w:eastAsia="Times New Roman" w:hAnsi="Arial"/>
+                <w:sz w:val="22"/>
+              </w:rPr>
+              <w:t xml:space="preserve"> characters</w:t>
+            </w:r>
+            <w:r>
+              <w:rPr>
+                <w:rFonts w:ascii="Arial" w:eastAsia="Times New Roman" w:hAnsi="Arial"/>
+                <w:sz w:val="22"/>
+              </w:rPr>
+              <w:t xml:space="preserve">, </w:t>
+            </w:r>
+            <w:r>
+              <w:rPr>
+                <w:rFonts w:ascii="Arial" w:eastAsia="Times New Roman" w:hAnsi="Arial"/>
+                <w:sz w:val="22"/>
+              </w:rPr>
+              <w:t>including white space</w:t>
+            </w:r>
+            <w:r>
+              <w:rPr>
+                <w:rFonts w:ascii="Arial" w:eastAsia="Times New Roman" w:hAnsi="Arial"/>
+                <w:sz w:val="22"/>
+              </w:rPr>
+              <w:t>)</w:t>
+            </w:r>
+            <w:r>
+              <w:rPr>
+                <w:rFonts w:ascii="Arial" w:eastAsia="Times New Roman" w:hAnsi="Arial"/>
+                <w:sz w:val="22"/>
+              </w:rPr>
+              <w:t>, GENDER</w:t>
+            </w:r>
+            <w:r>
+              <w:rPr>
+                <w:rFonts w:ascii="Arial" w:eastAsia="Times New Roman" w:hAnsi="Arial"/>
+                <w:sz w:val="22"/>
+              </w:rPr>
+              <w:t xml:space="preserve"> </w:t>
+            </w:r>
+            <w:r>
+              <w:rPr>
+                <w:rFonts w:ascii="Arial" w:eastAsia="Times New Roman" w:hAnsi="Arial"/>
+                <w:sz w:val="22"/>
+              </w:rPr>
+              <w:t>[</w:t>
+            </w:r>
+            <w:r>
+              <w:rPr>
+                <w:rFonts w:ascii="Arial" w:eastAsia="Times New Roman" w:hAnsi="Arial"/>
+                <w:sz w:val="22"/>
+              </w:rPr>
+              <w:t>male</w:t>
+            </w:r>
+            <w:r>
+              <w:rPr>
+                <w:rFonts w:ascii="Arial" w:eastAsia="Times New Roman" w:hAnsi="Arial"/>
+                <w:sz w:val="22"/>
+              </w:rPr>
+              <w:t>]</w:t>
+            </w:r>
+            <w:r>
+              <w:rPr>
+                <w:rFonts w:ascii="Arial" w:eastAsia="Times New Roman" w:hAnsi="Arial"/>
+                <w:sz w:val="22"/>
+              </w:rPr>
+              <w:t>, HAIR_COLOR</w:t>
+            </w:r>
+            <w:r>
+              <w:rPr>
+                <w:rFonts w:ascii="Arial" w:eastAsia="Times New Roman" w:hAnsi="Arial"/>
+                <w:sz w:val="22"/>
+              </w:rPr>
+              <w:t xml:space="preserve"> </w:t>
+            </w:r>
+            <w:r>
+              <w:rPr>
+                <w:rFonts w:ascii="Arial" w:eastAsia="Times New Roman" w:hAnsi="Arial"/>
+                <w:sz w:val="22"/>
+              </w:rPr>
+              <w:t>[</w:t>
+            </w:r>
+            <w:r>
+              <w:rPr>
+                <w:rFonts w:ascii="Arial" w:eastAsia="Times New Roman" w:hAnsi="Arial"/>
+                <w:sz w:val="22"/>
+              </w:rPr>
+              <w:t>bald</w:t>
+            </w:r>
+            <w:r>
+              <w:rPr>
+                <w:rFonts w:ascii="Arial" w:eastAsia="Times New Roman" w:hAnsi="Arial"/>
+                <w:sz w:val="22"/>
+              </w:rPr>
+              <w:t>]</w:t>
+            </w:r>
+            <w:r>
+              <w:rPr>
+                <w:rFonts w:ascii="Arial" w:eastAsia="Times New Roman" w:hAnsi="Arial"/>
+                <w:sz w:val="22"/>
+              </w:rPr>
+              <w:t>, RACE</w:t>
+            </w:r>
+            <w:r>
+              <w:rPr>
+                <w:rFonts w:ascii="Arial" w:eastAsia="Times New Roman" w:hAnsi="Arial"/>
+                <w:sz w:val="22"/>
+              </w:rPr>
+              <w:t xml:space="preserve"> </w:t>
+            </w:r>
+            <w:r>
+              <w:rPr>
+                <w:rFonts w:ascii="Arial" w:eastAsia="Times New Roman" w:hAnsi="Arial"/>
+                <w:sz w:val="22"/>
+              </w:rPr>
+              <w:t>[</w:t>
+            </w:r>
+            <w:r>
+              <w:rPr>
+                <w:rFonts w:ascii="Arial" w:eastAsia="Times New Roman" w:hAnsi="Arial"/>
+                <w:sz w:val="22"/>
+              </w:rPr>
+              <w:t>Human</w:t>
+            </w:r>
+            <w:r>
+              <w:rPr>
+                <w:rFonts w:ascii="Arial" w:eastAsia="Times New Roman" w:hAnsi="Arial"/>
+                <w:sz w:val="22"/>
+              </w:rPr>
+              <w:t>],</w:t>
+            </w:r>
+            <w:bookmarkStart w:id="0" w:name="_GoBack"/>
+            <w:bookmarkEnd w:id="0"/>
+            <w:r>
+              <w:rPr>
+                <w:rFonts w:ascii="Arial" w:eastAsia="Times New Roman" w:hAnsi="Arial"/>
+                <w:sz w:val="22"/>
+              </w:rPr>
+              <w:t xml:space="preserve"> </w:t>
+            </w:r>
+            <w:r>
+              <w:rPr>
+                <w:rFonts w:ascii="Arial" w:eastAsia="Times New Roman" w:hAnsi="Arial"/>
+                <w:sz w:val="22"/>
+              </w:rPr>
+              <w:t>KLASS [Fighter]</w:t>
+            </w:r>
+          </w:p>
+        </w:tc>
+      </w:tr>
+      <w:tr>
+        <w:tblPrEx>
+          <w:jc w:val="left"/>
+        </w:tblPrEx>
+        <w:trPr>
+          <w:gridAfter w:val="1"/>
+          <w:wAfter w:w="55" w:type="dxa"/>
+        </w:trPr>
+        <w:tc>
+          <w:tcPr>
+            <w:tcW w:w="1415" w:type="dxa"/>
+            <w:gridSpan w:val="3"/>
+          </w:tcPr>
+          <w:p>
+            <w:pPr>
+              <w:spacing w:before="120" w:after="120"/>
+              <w:rPr>
+                <w:rFonts w:ascii="Times New Roman" w:eastAsia="Times New Roman" w:hAnsi="Times New Roman"/>
+                <w:b/>
+              </w:rPr>
+            </w:pPr>
+            <w:r>
+              <w:rPr>
+                <w:rFonts w:ascii="Arial" w:eastAsia="Times New Roman" w:hAnsi="Arial"/>
+                <w:b/>
+              </w:rPr>
+              <w:t>Outputs:</w:t>
+            </w:r>
+            <w:r>
+              <w:rPr>
+                <w:rFonts w:ascii="Arial" w:eastAsia="Times New Roman" w:hAnsi="Arial"/>
+                <w:b/>
+              </w:rPr>
+              <w:t xml:space="preserve"> </w:t>
+            </w:r>
+          </w:p>
+        </w:tc>
+        <w:tc>
+          <w:tcPr>
+            <w:tcW w:w="7945" w:type="dxa"/>
+            <w:gridSpan w:val="2"/>
+            <w:vAlign w:val="center"/>
+          </w:tcPr>
+          <w:p>
+            <w:pPr>
+              <w:spacing w:before="60" w:after="60"/>
+              <w:contextualSpacing/>
+              <w:rPr>
+                <w:rFonts w:ascii="Arial" w:eastAsia="Times New Roman" w:hAnsi="Arial"/>
+                <w:sz w:val="22"/>
+              </w:rPr>
+            </w:pPr>
+            <w:r>
+              <w:rPr>
+                <w:rFonts w:ascii="Arial" w:eastAsia="Times New Roman" w:hAnsi="Arial"/>
+                <w:sz w:val="22"/>
+                <w:u w:val="single"/>
+              </w:rPr>
+              <w:t>Hero Nameplate</w:t>
+            </w:r>
+            <w:r>
+              <w:rPr>
+                <w:rFonts w:ascii="Arial" w:eastAsia="Times New Roman" w:hAnsi="Arial"/>
+                <w:sz w:val="22"/>
+              </w:rPr>
+              <w:t xml:space="preserve">: </w:t>
+            </w:r>
+            <w:r>
+              <w:rPr>
+                <w:rFonts w:ascii="Arial" w:eastAsia="Times New Roman" w:hAnsi="Arial"/>
+                <w:sz w:val="22"/>
+              </w:rPr>
+              <w:t>NAME, GENDER, RACE, KLASS</w:t>
+            </w:r>
+          </w:p>
+          <w:p>
+            <w:pPr>
+              <w:spacing w:before="60" w:after="60"/>
+              <w:contextualSpacing/>
+              <w:rPr>
+                <w:rFonts w:ascii="Arial" w:eastAsia="Times New Roman" w:hAnsi="Arial"/>
+                <w:sz w:val="22"/>
+              </w:rPr>
+            </w:pPr>
+          </w:p>
+          <w:p>
+            <w:pPr>
+              <w:spacing w:before="60" w:after="60"/>
+              <w:contextualSpacing/>
+              <w:rPr>
+                <w:rFonts w:ascii="Arial" w:eastAsia="Times New Roman" w:hAnsi="Arial"/>
+                <w:sz w:val="22"/>
+              </w:rPr>
+            </w:pPr>
+            <w:r>
+              <w:rPr>
+                <w:rFonts w:ascii="Arial" w:eastAsia="Times New Roman" w:hAnsi="Arial"/>
+                <w:sz w:val="22"/>
+                <w:u w:val="single"/>
+              </w:rPr>
+              <w:t>Attributes</w:t>
+            </w:r>
+            <w:r>
+              <w:rPr>
+                <w:rFonts w:ascii="Arial" w:eastAsia="Times New Roman" w:hAnsi="Arial"/>
+                <w:sz w:val="22"/>
+              </w:rPr>
+              <w:t xml:space="preserve">: </w:t>
+            </w:r>
+            <w:r>
+              <w:rPr>
+                <w:rFonts w:ascii="Arial" w:eastAsia="Times New Roman" w:hAnsi="Arial"/>
+                <w:sz w:val="22"/>
+              </w:rPr>
+              <w:t>XP</w:t>
+            </w:r>
+            <w:r>
+              <w:rPr>
+                <w:rFonts w:ascii="Arial" w:eastAsia="Times New Roman" w:hAnsi="Arial"/>
+                <w:sz w:val="22"/>
+              </w:rPr>
+              <w:t xml:space="preserve"> (0)</w:t>
+            </w:r>
+            <w:r>
+              <w:rPr>
+                <w:rFonts w:ascii="Arial" w:eastAsia="Times New Roman" w:hAnsi="Arial"/>
+                <w:sz w:val="22"/>
+              </w:rPr>
+              <w:t>, L</w:t>
+            </w:r>
+            <w:r>
+              <w:rPr>
+                <w:rFonts w:ascii="Arial" w:eastAsia="Times New Roman" w:hAnsi="Arial"/>
+                <w:sz w:val="22"/>
+              </w:rPr>
+              <w:t>EVEL (</w:t>
+            </w:r>
+            <w:r>
+              <w:rPr>
+                <w:rFonts w:ascii="Arial" w:eastAsia="Times New Roman" w:hAnsi="Arial"/>
+                <w:sz w:val="22"/>
+              </w:rPr>
+              <w:t>1</w:t>
+            </w:r>
+            <w:r>
+              <w:rPr>
+                <w:rFonts w:ascii="Arial" w:eastAsia="Times New Roman" w:hAnsi="Arial"/>
+                <w:sz w:val="22"/>
+              </w:rPr>
+              <w:t>)</w:t>
+            </w:r>
+            <w:r>
+              <w:rPr>
+                <w:rFonts w:ascii="Arial" w:eastAsia="Times New Roman" w:hAnsi="Arial"/>
+                <w:sz w:val="22"/>
+              </w:rPr>
+              <w:t>,</w:t>
+            </w:r>
+            <w:r>
+              <w:rPr>
+                <w:rFonts w:ascii="Arial" w:eastAsia="Times New Roman" w:hAnsi="Arial"/>
+                <w:sz w:val="22"/>
+              </w:rPr>
+              <w:t xml:space="preserve"> </w:t>
+            </w:r>
+            <w:r>
+              <w:rPr>
+                <w:rFonts w:ascii="Arial" w:eastAsia="Times New Roman" w:hAnsi="Arial"/>
+                <w:sz w:val="22"/>
+              </w:rPr>
+              <w:t>HP</w:t>
+            </w:r>
+            <w:r>
+              <w:rPr>
+                <w:rFonts w:ascii="Arial" w:eastAsia="Times New Roman" w:hAnsi="Arial"/>
+                <w:sz w:val="22"/>
+              </w:rPr>
+              <w:t xml:space="preserve"> (</w:t>
+            </w:r>
+            <w:r>
+              <w:rPr>
+                <w:rFonts w:ascii="Arial" w:eastAsia="Times New Roman" w:hAnsi="Arial"/>
+                <w:sz w:val="22"/>
+              </w:rPr>
+              <w:t>Klass-specific</w:t>
+            </w:r>
+            <w:r>
+              <w:rPr>
+                <w:rFonts w:ascii="Arial" w:eastAsia="Times New Roman" w:hAnsi="Arial"/>
+                <w:sz w:val="22"/>
+              </w:rPr>
+              <w:t>)</w:t>
+            </w:r>
+            <w:r>
+              <w:rPr>
+                <w:rFonts w:ascii="Arial" w:eastAsia="Times New Roman" w:hAnsi="Arial"/>
+                <w:sz w:val="22"/>
+              </w:rPr>
+              <w:t xml:space="preserve">, </w:t>
+            </w:r>
+            <w:r>
+              <w:rPr>
+                <w:rFonts w:ascii="Arial" w:eastAsia="Times New Roman" w:hAnsi="Arial"/>
+                <w:sz w:val="22"/>
+              </w:rPr>
+              <w:t>OCCUPATION</w:t>
+            </w:r>
+            <w:r>
+              <w:rPr>
+                <w:rFonts w:ascii="Arial" w:eastAsia="Times New Roman" w:hAnsi="Arial"/>
+                <w:sz w:val="22"/>
+              </w:rPr>
+              <w:t xml:space="preserve"> (</w:t>
+            </w:r>
+            <w:r>
+              <w:rPr>
+                <w:rFonts w:ascii="Arial" w:eastAsia="Times New Roman" w:hAnsi="Arial"/>
+                <w:sz w:val="22"/>
+              </w:rPr>
+              <w:t xml:space="preserve">randomly </w:t>
+            </w:r>
+            <w:r>
+              <w:rPr>
+                <w:rFonts w:ascii="Arial" w:eastAsia="Times New Roman" w:hAnsi="Arial"/>
+                <w:sz w:val="22"/>
+              </w:rPr>
+              <w:t>selected)</w:t>
+            </w:r>
+            <w:r>
+              <w:rPr>
+                <w:rFonts w:ascii="Arial" w:eastAsia="Times New Roman" w:hAnsi="Arial"/>
+                <w:sz w:val="22"/>
+              </w:rPr>
+              <w:t>, HUNGER STAT</w:t>
+            </w:r>
+            <w:r>
+              <w:rPr>
+                <w:rFonts w:ascii="Arial" w:eastAsia="Times New Roman" w:hAnsi="Arial"/>
+                <w:sz w:val="22"/>
+              </w:rPr>
+              <w:t>E (FULL);</w:t>
+            </w:r>
+            <w:r>
+              <w:rPr>
+                <w:rFonts w:ascii="Arial" w:eastAsia="Times New Roman" w:hAnsi="Arial"/>
+                <w:sz w:val="22"/>
+              </w:rPr>
+              <w:t xml:space="preserve"> </w:t>
+            </w:r>
+            <w:r>
+              <w:rPr>
+                <w:rFonts w:ascii="Arial" w:eastAsia="Times New Roman" w:hAnsi="Arial"/>
+                <w:sz w:val="22"/>
+              </w:rPr>
+              <w:t>AC</w:t>
+            </w:r>
+            <w:r>
+              <w:rPr>
+                <w:rFonts w:ascii="Arial" w:eastAsia="Times New Roman" w:hAnsi="Arial"/>
+                <w:sz w:val="22"/>
+              </w:rPr>
+              <w:t xml:space="preserve"> (</w:t>
+            </w:r>
+            <w:r>
+              <w:rPr>
+                <w:rFonts w:ascii="Arial" w:eastAsia="Times New Roman" w:hAnsi="Arial"/>
+                <w:sz w:val="22"/>
+              </w:rPr>
+              <w:t>10 before mods</w:t>
+            </w:r>
+            <w:r>
+              <w:rPr>
+                <w:rFonts w:ascii="Arial" w:eastAsia="Times New Roman" w:hAnsi="Arial"/>
+                <w:sz w:val="22"/>
+              </w:rPr>
+              <w:t xml:space="preserve"> and inventory</w:t>
+            </w:r>
+            <w:r>
+              <w:rPr>
+                <w:rFonts w:ascii="Arial" w:eastAsia="Times New Roman" w:hAnsi="Arial"/>
+                <w:sz w:val="22"/>
+              </w:rPr>
+              <w:t>)</w:t>
+            </w:r>
+            <w:r>
+              <w:rPr>
+                <w:rFonts w:ascii="Arial" w:eastAsia="Times New Roman" w:hAnsi="Arial"/>
+                <w:sz w:val="22"/>
+              </w:rPr>
+              <w:t xml:space="preserve">, </w:t>
+            </w:r>
+            <w:r>
+              <w:rPr>
+                <w:rFonts w:ascii="Arial" w:eastAsia="Times New Roman" w:hAnsi="Arial"/>
+                <w:sz w:val="22"/>
+              </w:rPr>
+              <w:t>SPEED</w:t>
+            </w:r>
+            <w:r>
+              <w:rPr>
+                <w:rFonts w:ascii="Arial" w:eastAsia="Times New Roman" w:hAnsi="Arial"/>
+                <w:sz w:val="22"/>
+              </w:rPr>
+              <w:t xml:space="preserve"> (</w:t>
+            </w:r>
+            <w:r>
+              <w:rPr>
+                <w:rFonts w:ascii="Arial" w:eastAsia="Times New Roman" w:hAnsi="Arial"/>
+                <w:sz w:val="22"/>
+              </w:rPr>
+              <w:t>trait and height adjusted</w:t>
+            </w:r>
+            <w:r>
+              <w:rPr>
+                <w:rFonts w:ascii="Arial" w:eastAsia="Times New Roman" w:hAnsi="Arial"/>
+                <w:sz w:val="22"/>
+              </w:rPr>
+              <w:t>)</w:t>
+            </w:r>
+            <w:r>
+              <w:rPr>
+                <w:rFonts w:ascii="Arial" w:eastAsia="Times New Roman" w:hAnsi="Arial"/>
+                <w:sz w:val="22"/>
+              </w:rPr>
+              <w:t>, HEIGHT</w:t>
+            </w:r>
+            <w:r>
+              <w:rPr>
+                <w:rFonts w:ascii="Arial" w:eastAsia="Times New Roman" w:hAnsi="Arial"/>
+                <w:sz w:val="22"/>
+              </w:rPr>
+              <w:t xml:space="preserve"> (</w:t>
+            </w:r>
+            <w:r>
+              <w:rPr>
+                <w:rFonts w:ascii="Arial" w:eastAsia="Times New Roman" w:hAnsi="Arial"/>
+                <w:sz w:val="22"/>
+              </w:rPr>
+              <w:t>feet and inches; race and gender adjusted</w:t>
+            </w:r>
+            <w:r>
+              <w:rPr>
+                <w:rFonts w:ascii="Arial" w:eastAsia="Times New Roman" w:hAnsi="Arial"/>
+                <w:sz w:val="22"/>
+              </w:rPr>
+              <w:t>)</w:t>
+            </w:r>
+            <w:r>
+              <w:rPr>
+                <w:rFonts w:ascii="Arial" w:eastAsia="Times New Roman" w:hAnsi="Arial"/>
+                <w:sz w:val="22"/>
+              </w:rPr>
+              <w:t>, WEIGHT</w:t>
+            </w:r>
+            <w:r>
+              <w:rPr>
+                <w:rFonts w:ascii="Arial" w:eastAsia="Times New Roman" w:hAnsi="Arial"/>
+                <w:sz w:val="22"/>
+              </w:rPr>
+              <w:t xml:space="preserve"> (</w:t>
+            </w:r>
+            <w:r>
+              <w:rPr>
+                <w:rFonts w:ascii="Arial" w:eastAsia="Times New Roman" w:hAnsi="Arial"/>
+                <w:sz w:val="22"/>
+              </w:rPr>
+              <w:t>lb; race and gender adjusted</w:t>
+            </w:r>
+            <w:r>
+              <w:rPr>
+                <w:rFonts w:ascii="Arial" w:eastAsia="Times New Roman" w:hAnsi="Arial"/>
+                <w:sz w:val="22"/>
+              </w:rPr>
+              <w:t>)</w:t>
+            </w:r>
+            <w:r>
+              <w:rPr>
+                <w:rFonts w:ascii="Arial" w:eastAsia="Times New Roman" w:hAnsi="Arial"/>
+                <w:sz w:val="22"/>
+              </w:rPr>
+              <w:t>;</w:t>
+            </w:r>
+            <w:r>
+              <w:rPr>
+                <w:rFonts w:ascii="Arial" w:eastAsia="Times New Roman" w:hAnsi="Arial"/>
+                <w:sz w:val="22"/>
+              </w:rPr>
+              <w:t xml:space="preserve"> </w:t>
+            </w:r>
+            <w:r>
+              <w:rPr>
+                <w:rFonts w:ascii="Arial" w:eastAsia="Times New Roman" w:hAnsi="Arial"/>
+                <w:sz w:val="22"/>
+              </w:rPr>
+              <w:t>GP</w:t>
+            </w:r>
+            <w:r>
+              <w:rPr>
+                <w:rFonts w:ascii="Arial" w:eastAsia="Times New Roman" w:hAnsi="Arial"/>
+                <w:sz w:val="22"/>
+              </w:rPr>
+              <w:t xml:space="preserve"> (</w:t>
+            </w:r>
+            <w:r>
+              <w:rPr>
+                <w:rFonts w:ascii="Arial" w:eastAsia="Times New Roman" w:hAnsi="Arial"/>
+                <w:sz w:val="22"/>
+              </w:rPr>
+              <w:t>Klass-specific</w:t>
+            </w:r>
+            <w:r>
+              <w:rPr>
+                <w:rFonts w:ascii="Arial" w:eastAsia="Times New Roman" w:hAnsi="Arial"/>
+                <w:sz w:val="22"/>
+              </w:rPr>
+              <w:t>)</w:t>
+            </w:r>
+            <w:r>
+              <w:rPr>
+                <w:rFonts w:ascii="Arial" w:eastAsia="Times New Roman" w:hAnsi="Arial"/>
+                <w:sz w:val="22"/>
+              </w:rPr>
+              <w:t>, SP</w:t>
+            </w:r>
+            <w:r>
+              <w:rPr>
+                <w:rFonts w:ascii="Arial" w:eastAsia="Times New Roman" w:hAnsi="Arial"/>
+                <w:sz w:val="22"/>
+              </w:rPr>
+              <w:t xml:space="preserve"> (</w:t>
+            </w:r>
+            <w:r>
+              <w:rPr>
+                <w:rFonts w:ascii="Arial" w:eastAsia="Times New Roman" w:hAnsi="Arial"/>
+                <w:sz w:val="22"/>
+              </w:rPr>
+              <w:t>0</w:t>
+            </w:r>
+            <w:r>
+              <w:rPr>
+                <w:rFonts w:ascii="Arial" w:eastAsia="Times New Roman" w:hAnsi="Arial"/>
+                <w:sz w:val="22"/>
+              </w:rPr>
+              <w:t>)</w:t>
+            </w:r>
+            <w:r>
+              <w:rPr>
+                <w:rFonts w:ascii="Arial" w:eastAsia="Times New Roman" w:hAnsi="Arial"/>
+                <w:sz w:val="22"/>
+              </w:rPr>
+              <w:t>, GOLD_BANKED (0.0), WEIGHT_CARRIED</w:t>
+            </w:r>
+            <w:r>
+              <w:rPr>
+                <w:rFonts w:ascii="Arial" w:eastAsia="Times New Roman" w:hAnsi="Arial"/>
+                <w:sz w:val="22"/>
+              </w:rPr>
+              <w:t xml:space="preserve"> (</w:t>
+            </w:r>
+            <w:r>
+              <w:rPr>
+                <w:rFonts w:ascii="Arial" w:eastAsia="Times New Roman" w:hAnsi="Arial"/>
+                <w:sz w:val="22"/>
+              </w:rPr>
+              <w:t>calc</w:t>
+            </w:r>
+            <w:r>
+              <w:rPr>
+                <w:rFonts w:ascii="Arial" w:eastAsia="Times New Roman" w:hAnsi="Arial"/>
+                <w:sz w:val="22"/>
+              </w:rPr>
+              <w:t>ulated</w:t>
+            </w:r>
+            <w:r>
+              <w:rPr>
+                <w:rFonts w:ascii="Arial" w:eastAsia="Times New Roman" w:hAnsi="Arial"/>
+                <w:sz w:val="22"/>
+              </w:rPr>
+              <w:t xml:space="preserve"> from inventory</w:t>
+            </w:r>
+            <w:r>
+              <w:rPr>
+                <w:rFonts w:ascii="Arial" w:eastAsia="Times New Roman" w:hAnsi="Arial"/>
+                <w:sz w:val="22"/>
+              </w:rPr>
+              <w:t>)</w:t>
+            </w:r>
+            <w:r>
+              <w:rPr>
+                <w:rFonts w:ascii="Arial" w:eastAsia="Times New Roman" w:hAnsi="Arial"/>
+                <w:sz w:val="22"/>
+              </w:rPr>
+              <w:t>;</w:t>
+            </w:r>
+            <w:r>
+              <w:rPr>
+                <w:rFonts w:ascii="Arial" w:eastAsia="Times New Roman" w:hAnsi="Arial"/>
+                <w:sz w:val="22"/>
+              </w:rPr>
+              <w:t xml:space="preserve"> </w:t>
+            </w:r>
+            <w:r>
+              <w:rPr>
+                <w:rFonts w:ascii="Arial" w:eastAsia="Times New Roman" w:hAnsi="Arial"/>
+                <w:sz w:val="22"/>
+              </w:rPr>
+              <w:t>MAX_LANGS Knowable</w:t>
+            </w:r>
+            <w:r>
+              <w:rPr>
+                <w:rFonts w:ascii="Arial" w:eastAsia="Times New Roman" w:hAnsi="Arial"/>
+                <w:sz w:val="22"/>
+              </w:rPr>
+              <w:t xml:space="preserve"> (calc from INT)</w:t>
+            </w:r>
+            <w:r>
+              <w:rPr>
+                <w:rFonts w:ascii="Arial" w:eastAsia="Times New Roman" w:hAnsi="Arial"/>
+                <w:sz w:val="22"/>
+              </w:rPr>
+              <w:t>, LANGUAGES KNOWN</w:t>
+            </w:r>
+            <w:r>
+              <w:rPr>
+                <w:rFonts w:ascii="Arial" w:eastAsia="Times New Roman" w:hAnsi="Arial"/>
+                <w:sz w:val="22"/>
+              </w:rPr>
+              <w:t xml:space="preserve"> (Common </w:t>
+            </w:r>
+            <w:r>
+              <w:rPr>
+                <w:rFonts w:ascii="Arial" w:eastAsia="Times New Roman" w:hAnsi="Arial"/>
+                <w:sz w:val="22"/>
+              </w:rPr>
+              <w:t>and race language</w:t>
+            </w:r>
+            <w:r>
+              <w:rPr>
+                <w:rFonts w:ascii="Arial" w:eastAsia="Times New Roman" w:hAnsi="Arial"/>
+                <w:sz w:val="22"/>
+              </w:rPr>
+              <w:t>)</w:t>
+            </w:r>
+            <w:r>
+              <w:rPr>
+                <w:rFonts w:ascii="Arial" w:eastAsia="Times New Roman" w:hAnsi="Arial"/>
+                <w:sz w:val="22"/>
+              </w:rPr>
+              <w:t xml:space="preserve">; </w:t>
+            </w:r>
+            <w:r>
+              <w:rPr>
+                <w:rFonts w:ascii="Arial" w:eastAsia="Times New Roman" w:hAnsi="Arial"/>
+                <w:sz w:val="22"/>
+              </w:rPr>
+              <w:t>PHYS</w:t>
+            </w:r>
+            <w:r>
+              <w:rPr>
+                <w:rFonts w:ascii="Arial" w:eastAsia="Times New Roman" w:hAnsi="Arial"/>
+                <w:sz w:val="22"/>
+              </w:rPr>
+              <w:t>ICA</w:t>
+            </w:r>
+            <w:r>
+              <w:rPr>
+                <w:rFonts w:ascii="Arial" w:eastAsia="Times New Roman" w:hAnsi="Arial"/>
+                <w:sz w:val="22"/>
+              </w:rPr>
+              <w:t xml:space="preserve">L </w:t>
+            </w:r>
+            <w:r>
+              <w:rPr>
+                <w:rFonts w:ascii="Arial" w:eastAsia="Times New Roman" w:hAnsi="Arial"/>
+                <w:sz w:val="22"/>
+              </w:rPr>
+              <w:t>DESCRIPTION</w:t>
+            </w:r>
+            <w:r>
+              <w:rPr>
+                <w:rFonts w:ascii="Arial" w:eastAsia="Times New Roman" w:hAnsi="Arial"/>
+                <w:sz w:val="22"/>
+              </w:rPr>
+              <w:t xml:space="preserve"> (inferred from physical traits and Charisma</w:t>
+            </w:r>
+            <w:r>
+              <w:rPr>
+                <w:rFonts w:ascii="Arial" w:eastAsia="Times New Roman" w:hAnsi="Arial"/>
+                <w:sz w:val="22"/>
+              </w:rPr>
+              <w:t>; see Note 7</w:t>
+            </w:r>
+            <w:r>
+              <w:rPr>
+                <w:rFonts w:ascii="Arial" w:eastAsia="Times New Roman" w:hAnsi="Arial"/>
+                <w:sz w:val="22"/>
+              </w:rPr>
+              <w:t>)</w:t>
+            </w:r>
+          </w:p>
+          <w:p>
+            <w:pPr>
+              <w:spacing w:before="60" w:after="60"/>
+              <w:contextualSpacing/>
+              <w:rPr>
+                <w:rFonts w:ascii="Arial" w:eastAsia="Times New Roman" w:hAnsi="Arial"/>
+                <w:sz w:val="22"/>
+              </w:rPr>
+            </w:pPr>
+          </w:p>
+          <w:p>
+            <w:pPr>
+              <w:spacing w:before="60" w:after="60"/>
+              <w:contextualSpacing/>
+              <w:rPr>
+                <w:rFonts w:ascii="Arial" w:eastAsia="Times New Roman" w:hAnsi="Arial"/>
+                <w:sz w:val="22"/>
+              </w:rPr>
+            </w:pPr>
+            <w:r>
+              <w:rPr>
+                <w:rFonts w:ascii="Arial" w:eastAsia="Times New Roman" w:hAnsi="Arial"/>
+                <w:sz w:val="22"/>
+                <w:u w:val="single"/>
+              </w:rPr>
+              <w:t>Inventory</w:t>
+            </w:r>
+            <w:r>
+              <w:rPr>
+                <w:rFonts w:ascii="Arial" w:eastAsia="Times New Roman" w:hAnsi="Arial"/>
+                <w:sz w:val="22"/>
+                <w:u w:val="single"/>
+              </w:rPr>
+              <w:t xml:space="preserve">(Item </w:t>
+            </w:r>
+            <w:r>
+              <w:rPr>
+                <w:rFonts w:ascii="Arial" w:eastAsia="Times New Roman" w:hAnsi="Arial"/>
+                <w:sz w:val="22"/>
+                <w:u w:val="single"/>
+              </w:rPr>
+              <w:t>List</w:t>
+            </w:r>
+            <w:r>
+              <w:rPr>
+                <w:rFonts w:ascii="Arial" w:eastAsia="Times New Roman" w:hAnsi="Arial"/>
+                <w:sz w:val="22"/>
+                <w:u w:val="single"/>
+              </w:rPr>
+              <w:t>)</w:t>
+            </w:r>
+            <w:r>
+              <w:rPr>
+                <w:rFonts w:ascii="Arial" w:eastAsia="Times New Roman" w:hAnsi="Arial"/>
+                <w:sz w:val="22"/>
+              </w:rPr>
+              <w:t xml:space="preserve">: </w:t>
+            </w:r>
+            <w:r>
+              <w:rPr>
+                <w:rFonts w:ascii="Arial" w:eastAsia="Times New Roman" w:hAnsi="Arial"/>
+                <w:sz w:val="22"/>
+              </w:rPr>
+              <w:t xml:space="preserve">Category, Name, </w:t>
+            </w:r>
+            <w:r>
+              <w:rPr>
+                <w:rFonts w:ascii="Arial" w:eastAsia="Times New Roman" w:hAnsi="Arial"/>
+                <w:sz w:val="22"/>
+              </w:rPr>
+              <w:t xml:space="preserve">Quantity, </w:t>
+            </w:r>
+            <w:r>
+              <w:rPr>
+                <w:rFonts w:ascii="Arial" w:eastAsia="Times New Roman" w:hAnsi="Arial"/>
+                <w:sz w:val="22"/>
+              </w:rPr>
+              <w:t>Weight</w:t>
+            </w:r>
+            <w:r>
+              <w:rPr>
+                <w:rFonts w:ascii="Arial" w:eastAsia="Times New Roman" w:hAnsi="Arial"/>
+                <w:sz w:val="22"/>
+              </w:rPr>
+              <w:t>, [Occupation Kit]</w:t>
+            </w:r>
+            <w:r>
+              <w:rPr>
+                <w:rFonts w:ascii="Arial" w:eastAsia="Times New Roman" w:hAnsi="Arial"/>
+                <w:sz w:val="22"/>
+              </w:rPr>
+              <w:t>, and total inventory weight</w:t>
+            </w:r>
+          </w:p>
+          <w:p>
+            <w:pPr>
+              <w:spacing w:before="60" w:after="60"/>
+              <w:contextualSpacing/>
+              <w:rPr>
+                <w:rFonts w:ascii="Arial" w:eastAsia="Times New Roman" w:hAnsi="Arial"/>
+                <w:sz w:val="22"/>
+              </w:rPr>
+            </w:pPr>
+          </w:p>
+          <w:p>
+            <w:pPr>
+              <w:spacing w:before="60" w:after="60"/>
+              <w:contextualSpacing/>
+              <w:rPr>
+                <w:rFonts w:ascii="Times New Roman" w:eastAsia="Times New Roman" w:hAnsi="Times New Roman"/>
+                <w:sz w:val="22"/>
+              </w:rPr>
+            </w:pPr>
+            <w:r>
+              <w:rPr>
+                <w:rFonts w:ascii="Arial" w:eastAsia="Times New Roman" w:hAnsi="Arial"/>
+                <w:sz w:val="22"/>
+                <w:u w:val="single"/>
+              </w:rPr>
+              <w:t>Skills</w:t>
+            </w:r>
+            <w:r>
+              <w:rPr>
+                <w:rFonts w:ascii="Arial" w:eastAsia="Times New Roman" w:hAnsi="Arial"/>
+                <w:sz w:val="22"/>
+              </w:rPr>
+              <w:t xml:space="preserve">: </w:t>
+            </w:r>
+            <w:r>
+              <w:rPr>
+                <w:rFonts w:ascii="Arial" w:eastAsia="Times New Roman" w:hAnsi="Arial"/>
+                <w:sz w:val="22"/>
+              </w:rPr>
+              <w:t>Literacy</w:t>
+            </w:r>
+            <w:r>
+              <w:rPr>
+                <w:rFonts w:ascii="Arial" w:eastAsia="Times New Roman" w:hAnsi="Arial"/>
+                <w:sz w:val="22"/>
+              </w:rPr>
+              <w:t xml:space="preserve"> (based on INT)</w:t>
+            </w:r>
+            <w:r>
+              <w:rPr>
+                <w:rFonts w:ascii="Arial" w:eastAsia="Times New Roman" w:hAnsi="Arial"/>
+                <w:sz w:val="22"/>
+              </w:rPr>
+              <w:t>, Occupational Skill</w:t>
+            </w:r>
+            <w:r>
+              <w:rPr>
+                <w:rFonts w:ascii="Arial" w:eastAsia="Times New Roman" w:hAnsi="Arial"/>
+                <w:sz w:val="22"/>
+              </w:rPr>
+              <w:t xml:space="preserve"> (based on Occupation) </w:t>
+            </w:r>
+            <w:r>
+              <w:rPr>
+                <w:rFonts w:ascii="Arial" w:eastAsia="Times New Roman" w:hAnsi="Arial"/>
+                <w:sz w:val="22"/>
+              </w:rPr>
+              <w:t>[Racial Skills]</w:t>
+            </w:r>
+            <w:r>
+              <w:rPr>
+                <w:rFonts w:ascii="Arial" w:eastAsia="Times New Roman" w:hAnsi="Arial"/>
+                <w:sz w:val="22"/>
+              </w:rPr>
+              <w:t>[Klass skills]</w:t>
+            </w:r>
+          </w:p>
+        </w:tc>
+      </w:tr>
+      <w:tr>
+        <w:tblPrEx>
+          <w:jc w:val="left"/>
+        </w:tblPrEx>
+        <w:trPr>
+          <w:gridAfter w:val="1"/>
+          <w:wAfter w:w="55" w:type="dxa"/>
+        </w:trPr>
+        <w:tc>
+          <w:tcPr>
+            <w:tcW w:w="1415" w:type="dxa"/>
+            <w:gridSpan w:val="3"/>
+          </w:tcPr>
+          <w:p>
+            <w:pPr>
+              <w:spacing w:before="120" w:after="120"/>
+              <w:rPr>
+                <w:rFonts w:ascii="Times New Roman" w:eastAsia="Times New Roman" w:hAnsi="Times New Roman"/>
+                <w:b/>
+              </w:rPr>
+            </w:pPr>
+            <w:r>
+              <w:rPr>
+                <w:rFonts w:ascii="Arial" w:eastAsia="Times New Roman" w:hAnsi="Arial"/>
+                <w:b/>
+              </w:rPr>
+              <w:t>Notes:</w:t>
+            </w:r>
+          </w:p>
+        </w:tc>
+        <w:tc>
+          <w:tcPr>
+            <w:tcW w:w="7945" w:type="dxa"/>
+            <w:gridSpan w:val="2"/>
           </w:tcPr>
           <w:p>
             <w:pPr>
@@ -3097,6 +3313,13 @@
               </w:rPr>
               <w:t>.</w:t>
             </w:r>
+            <w:r>
+              <w:rPr>
+                <w:rFonts w:ascii="Arial" w:eastAsia="Times New Roman" w:hAnsi="Arial"/>
+                <w:sz w:val="22"/>
+              </w:rPr>
+              <w:t xml:space="preserve"> The player can Delete his Hero though.</w:t>
+            </w:r>
           </w:p>
           <w:p>
             <w:pPr>
@@ -3122,7 +3345,21 @@
                 <w:rFonts w:ascii="Arial" w:eastAsia="Times New Roman" w:hAnsi="Arial"/>
                 <w:sz w:val="22"/>
               </w:rPr>
-              <w:t xml:space="preserve">is a Person object </w:t>
+              <w:t>is a</w:t>
+            </w:r>
+            <w:r>
+              <w:rPr>
+                <w:rFonts w:ascii="Arial" w:eastAsia="Times New Roman" w:hAnsi="Arial"/>
+                <w:sz w:val="22"/>
+              </w:rPr>
+              <w:t xml:space="preserve">n </w:t>
+            </w:r>
+            <w:r>
+              <w:rPr>
+                <w:rFonts w:ascii="Arial" w:eastAsia="Times New Roman" w:hAnsi="Arial"/>
+                <w:sz w:val="22"/>
+              </w:rPr>
+              <w:t xml:space="preserve">object </w:t>
             </w:r>
             <w:r>
               <w:rPr>
@@ -3301,7 +3538,7 @@
         <w:rStyle w:val="PageNumber"/>
         <w:noProof/>
       </w:rPr>
-      <w:t>1</w:t>
+      <w:t>2</w:t>
     </w:r>
     <w:r>
       <w:rPr>
@@ -3328,7 +3565,7 @@
       <w:rPr>
         <w:noProof/>
       </w:rPr>
-      <w:t>December 18, 2015</w:t>
+      <w:t>April 6, 2016</w:t>
     </w:r>
     <w:r>
       <w:fldChar w:fldCharType="end"/>
@@ -4586,6 +4823,119 @@
       </w:pPr>
     </w:lvl>
   </w:abstractNum>
+  <w:abstractNum w:abstractNumId="12">
+    <w:nsid w:val="731961B0"/>
+    <w:multiLevelType w:val="hybridMultilevel"/>
+    <w:tmpl w:val="BC14FC4C"/>
+    <w:lvl w:ilvl="0" w:tplc="04090001">
+      <w:start w:val="1"/>
+      <w:numFmt w:val="bullet"/>
+      <w:lvlText w:val=""/>
+      <w:lvlJc w:val="left"/>
+      <w:pPr>
+        <w:ind w:left="360" w:hanging="360"/>
+      </w:pPr>
+      <w:rPr>
+        <w:rFonts w:ascii="Symbol" w:hAnsi="Symbol" w:hint="default"/>
+      </w:rPr>
+    </w:lvl>
+    <w:lvl w:ilvl="1" w:tplc="04090003" w:tentative="1">
+      <w:start w:val="1"/>
+      <w:numFmt w:val="bullet"/>
+      <w:lvlText w:val="o"/>
+      <w:lvlJc w:val="left"/>
+      <w:pPr>
+        <w:ind w:left="1080" w:hanging="360"/>
+      </w:pPr>
+      <w:rPr>
+        <w:rFonts w:ascii="Courier New" w:hAnsi="Courier New" w:hint="default"/>
+      </w:rPr>
+    </w:lvl>
+    <w:lvl w:ilvl="2" w:tplc="04090005" w:tentative="1">
+      <w:start w:val="1"/>
+      <w:numFmt w:val="bullet"/>
+      <w:lvlText w:val=""/>
+      <w:lvlJc w:val="left"/>
+      <w:pPr>
+        <w:ind w:left="1800" w:hanging="360"/>
+      </w:pPr>
+      <w:rPr>
+        <w:rFonts w:ascii="Symbol" w:hAnsi="Symbol" w:hint="default"/>
+      </w:rPr>
+    </w:lvl>
+    <w:lvl w:ilvl="3" w:tplc="04090001" w:tentative="1">
+      <w:start w:val="1"/>
+      <w:numFmt w:val="bullet"/>
+      <w:lvlText w:val=""/>
+      <w:lvlJc w:val="left"/>
+      <w:pPr>
+        <w:ind w:left="2520" w:hanging="360"/>
+      </w:pPr>
+      <w:rPr>
+        <w:rFonts w:ascii="Symbol" w:hAnsi="Symbol" w:hint="default"/>
+      </w:rPr>
+    </w:lvl>
+    <w:lvl w:ilvl="4" w:tplc="04090003" w:tentative="1">
+      <w:start w:val="1"/>
+      <w:numFmt w:val="bullet"/>
+      <w:lvlText w:val="o"/>
+      <w:lvlJc w:val="left"/>
+      <w:pPr>
+        <w:ind w:left="3240" w:hanging="360"/>
+      </w:pPr>
+      <w:rPr>
+        <w:rFonts w:ascii="Courier New" w:hAnsi="Courier New" w:hint="default"/>
+      </w:rPr>
+    </w:lvl>
+    <w:lvl w:ilvl="5" w:tplc="04090005" w:tentative="1">
+      <w:start w:val="1"/>
+      <w:numFmt w:val="bullet"/>
+      <w:lvlText w:val=""/>
+      <w:lvlJc w:val="left"/>
+      <w:pPr>
+        <w:ind w:left="3960" w:hanging="360"/>
+      </w:pPr>
+      <w:rPr>
+        <w:rFonts w:ascii="Symbol" w:hAnsi="Symbol" w:hint="default"/>
+      </w:rPr>
+    </w:lvl>
+    <w:lvl w:ilvl="6" w:tplc="04090001" w:tentative="1">
+      <w:start w:val="1"/>
+      <w:numFmt w:val="bullet"/>
+      <w:lvlText w:val=""/>
+      <w:lvlJc w:val="left"/>
+      <w:pPr>
+        <w:ind w:left="4680" w:hanging="360"/>
+      </w:pPr>
+      <w:rPr>
+        <w:rFonts w:ascii="Symbol" w:hAnsi="Symbol" w:hint="default"/>
+      </w:rPr>
+    </w:lvl>
+    <w:lvl w:ilvl="7" w:tplc="04090003" w:tentative="1">
+      <w:start w:val="1"/>
+      <w:numFmt w:val="bullet"/>
+      <w:lvlText w:val="o"/>
+      <w:lvlJc w:val="left"/>
+      <w:pPr>
+        <w:ind w:left="5400" w:hanging="360"/>
+      </w:pPr>
+      <w:rPr>
+        <w:rFonts w:ascii="Courier New" w:hAnsi="Courier New" w:hint="default"/>
+      </w:rPr>
+    </w:lvl>
+    <w:lvl w:ilvl="8" w:tplc="04090005" w:tentative="1">
+      <w:start w:val="1"/>
+      <w:numFmt w:val="bullet"/>
+      <w:lvlText w:val=""/>
+      <w:lvlJc w:val="left"/>
+      <w:pPr>
+        <w:ind w:left="6120" w:hanging="360"/>
+      </w:pPr>
+      <w:rPr>
+        <w:rFonts w:ascii="Symbol" w:hAnsi="Symbol" w:hint="default"/>
+      </w:rPr>
+    </w:lvl>
+  </w:abstractNum>
   <w:num w:numId="1">
     <w:abstractNumId w:val="1"/>
   </w:num>
@@ -4621,6 +4971,9 @@
   </w:num>
   <w:num w:numId="12">
     <w:abstractNumId w:val="0"/>
+  </w:num>
+  <w:num w:numId="13">
+    <w:abstractNumId w:val="12"/>
   </w:num>
   <w:numIdMacAtCleanup w:val="5"/>
 </w:numbering>
@@ -4994,6 +5347,17 @@
       <w:u w:val="single"/>
     </w:rPr>
   </w:style>
+  <w:style w:type="paragraph" w:styleId="ListParagraph">
+    <w:name w:val="List Paragraph"/>
+    <w:basedOn w:val="Normal"/>
+    <w:uiPriority w:val="34"/>
+    <w:qFormat/>
+    <w:rsid w:val="008F6E6C"/>
+    <w:pPr>
+      <w:ind w:left="720"/>
+      <w:contextualSpacing/>
+    </w:pPr>
+  </w:style>
 </w:styles>
 </file>
 
@@ -5365,6 +5729,17 @@
       <w:u w:val="single"/>
     </w:rPr>
   </w:style>
+  <w:style w:type="paragraph" w:styleId="ListParagraph">
+    <w:name w:val="List Paragraph"/>
+    <w:basedOn w:val="Normal"/>
+    <w:uiPriority w:val="34"/>
+    <w:qFormat/>
+    <w:rsid w:val="008F6E6C"/>
+    <w:pPr>
+      <w:ind w:left="720"/>
+      <w:contextualSpacing/>
+    </w:pPr>
+  </w:style>
 </w:styles>
 </file>
 

</xml_diff>

<commit_message>
Redesign for MVP Proxies for testing
</commit_message>
<xml_diff>
--- a/Adventurer/Adv_UseCases/A01_CreateHero/A01_CreateHero.docx
+++ b/Adventurer/Adv_UseCases/A01_CreateHero/A01_CreateHero.docx
@@ -179,7 +179,15 @@
                 <w:sz w:val="22"/>
                 <w:szCs w:val="22"/>
               </w:rPr>
-              <w:t>to save it</w:t>
+              <w:t xml:space="preserve">and </w:t>
+            </w:r>
+            <w:r>
+              <w:rPr>
+                <w:rFonts w:ascii="Arial" w:eastAsia="Times New Roman" w:hAnsi="Arial"/>
+                <w:sz w:val="22"/>
+                <w:szCs w:val="22"/>
+              </w:rPr>
+              <w:t>save it</w:t>
             </w:r>
             <w:r>
               <w:rPr>
@@ -219,47 +227,47 @@
                 <w:sz w:val="22"/>
                 <w:szCs w:val="22"/>
               </w:rPr>
-              <w:t>s of a K</w:t>
-            </w:r>
-            <w:r>
-              <w:rPr>
-                <w:rFonts w:ascii="Arial" w:eastAsia="Times New Roman" w:hAnsi="Arial"/>
-                <w:sz w:val="22"/>
-                <w:szCs w:val="22"/>
-              </w:rPr>
-              <w:t xml:space="preserve">lass </w:t>
-            </w:r>
-            <w:r>
-              <w:rPr>
-                <w:rFonts w:ascii="Arial" w:eastAsia="Times New Roman" w:hAnsi="Arial"/>
-                <w:sz w:val="22"/>
-                <w:szCs w:val="22"/>
-              </w:rPr>
-              <w:t xml:space="preserve">and </w:t>
-            </w:r>
-            <w:r>
-              <w:rPr>
-                <w:rFonts w:ascii="Arial" w:eastAsia="Times New Roman" w:hAnsi="Arial"/>
-                <w:sz w:val="22"/>
-                <w:szCs w:val="22"/>
-              </w:rPr>
-              <w:t xml:space="preserve">Race </w:t>
-            </w:r>
-            <w:r>
-              <w:rPr>
-                <w:rFonts w:ascii="Arial" w:eastAsia="Times New Roman" w:hAnsi="Arial"/>
-                <w:sz w:val="22"/>
-                <w:szCs w:val="22"/>
-              </w:rPr>
-              <w:t xml:space="preserve">selected by the </w:t>
-            </w:r>
-            <w:r>
-              <w:rPr>
-                <w:rFonts w:ascii="Arial" w:eastAsia="Times New Roman" w:hAnsi="Arial"/>
-                <w:sz w:val="22"/>
-                <w:szCs w:val="22"/>
-              </w:rPr>
-              <w:t>actor</w:t>
+              <w:t xml:space="preserve">s of </w:t>
+            </w:r>
+            <w:r>
+              <w:rPr>
+                <w:rFonts w:ascii="Arial" w:eastAsia="Times New Roman" w:hAnsi="Arial"/>
+                <w:sz w:val="22"/>
+                <w:szCs w:val="22"/>
+              </w:rPr>
+              <w:t xml:space="preserve">Peasant </w:t>
+            </w:r>
+            <w:r>
+              <w:rPr>
+                <w:rFonts w:ascii="Arial" w:eastAsia="Times New Roman" w:hAnsi="Arial"/>
+                <w:sz w:val="22"/>
+                <w:szCs w:val="22"/>
+              </w:rPr>
+              <w:t>K</w:t>
+            </w:r>
+            <w:r>
+              <w:rPr>
+                <w:rFonts w:ascii="Arial" w:eastAsia="Times New Roman" w:hAnsi="Arial"/>
+                <w:sz w:val="22"/>
+                <w:szCs w:val="22"/>
+              </w:rPr>
+              <w:t>lass</w:t>
+            </w:r>
+            <w:r>
+              <w:rPr>
+                <w:rFonts w:ascii="Arial" w:eastAsia="Times New Roman" w:hAnsi="Arial"/>
+                <w:sz w:val="22"/>
+                <w:szCs w:val="22"/>
+              </w:rPr>
+              <w:t xml:space="preserve"> and actor-selected </w:t>
+            </w:r>
+            <w:r>
+              <w:rPr>
+                <w:rFonts w:ascii="Arial" w:eastAsia="Times New Roman" w:hAnsi="Arial"/>
+                <w:sz w:val="22"/>
+                <w:szCs w:val="22"/>
+              </w:rPr>
+              <w:t>Race</w:t>
             </w:r>
             <w:r>
               <w:rPr>
@@ -423,25 +431,7 @@
                   <w:sz w:val="22"/>
                   <w:szCs w:val="22"/>
                 </w:rPr>
-                <w:t>UX00_PortalOp</w:t>
-              </w:r>
-              <w:r>
-                <w:rPr>
-                  <w:rStyle w:val="Hyperlink"/>
-                  <w:rFonts w:ascii="Arial" w:eastAsia="Times New Roman" w:hAnsi="Arial"/>
-                  <w:sz w:val="22"/>
-                  <w:szCs w:val="22"/>
-                </w:rPr>
-                <w:t>e</w:t>
-              </w:r>
-              <w:r>
-                <w:rPr>
-                  <w:rStyle w:val="Hyperlink"/>
-                  <w:rFonts w:ascii="Arial" w:eastAsia="Times New Roman" w:hAnsi="Arial"/>
-                  <w:sz w:val="22"/>
-                  <w:szCs w:val="22"/>
-                </w:rPr>
-                <w:t>ningView.docx</w:t>
+                <w:t>UX00_PortalOpeningView.docx</w:t>
               </w:r>
             </w:hyperlink>
           </w:p>
@@ -485,25 +475,7 @@
                   <w:sz w:val="22"/>
                   <w:szCs w:val="22"/>
                 </w:rPr>
-                <w:t>UX02_HeroDisp</w:t>
-              </w:r>
-              <w:r>
-                <w:rPr>
-                  <w:rStyle w:val="Hyperlink"/>
-                  <w:rFonts w:ascii="Arial" w:eastAsia="Times New Roman" w:hAnsi="Arial"/>
-                  <w:sz w:val="22"/>
-                  <w:szCs w:val="22"/>
-                </w:rPr>
-                <w:t>l</w:t>
-              </w:r>
-              <w:r>
-                <w:rPr>
-                  <w:rStyle w:val="Hyperlink"/>
-                  <w:rFonts w:ascii="Arial" w:eastAsia="Times New Roman" w:hAnsi="Arial"/>
-                  <w:sz w:val="22"/>
-                  <w:szCs w:val="22"/>
-                </w:rPr>
-                <w:t>ay.docx</w:t>
+                <w:t>UX02_HeroDisplay.docx</w:t>
               </w:r>
             </w:hyperlink>
           </w:p>
@@ -560,7 +532,31 @@
                 <w:sz w:val="22"/>
                 <w:szCs w:val="22"/>
               </w:rPr>
-              <w:t xml:space="preserve">Usse is on Main Action pagee with Create Hero button enables. </w:t>
+              <w:t>User is on Main Action pag</w:t>
+            </w:r>
+            <w:r>
+              <w:rPr>
+                <w:rFonts w:ascii="Arial" w:eastAsia="Times New Roman" w:hAnsi="Arial"/>
+                <w:sz w:val="22"/>
+                <w:szCs w:val="22"/>
+              </w:rPr>
+              <w:t>e with Create Hero button enable</w:t>
+            </w:r>
+            <w:r>
+              <w:rPr>
+                <w:rFonts w:ascii="Arial" w:eastAsia="Times New Roman" w:hAnsi="Arial"/>
+                <w:sz w:val="22"/>
+                <w:szCs w:val="22"/>
+              </w:rPr>
+              <w:t>d</w:t>
+            </w:r>
+            <w:r>
+              <w:rPr>
+                <w:rFonts w:ascii="Arial" w:eastAsia="Times New Roman" w:hAnsi="Arial"/>
+                <w:sz w:val="22"/>
+                <w:szCs w:val="22"/>
+              </w:rPr>
+              <w:t xml:space="preserve">. </w:t>
             </w:r>
           </w:p>
         </w:tc>
@@ -914,9 +910,9 @@
     </w:p>
     <w:tbl>
       <w:tblPr>
-        <w:tblW w:w="9360" w:type="dxa"/>
+        <w:tblW w:w="9305" w:type="dxa"/>
         <w:jc w:val="center"/>
-        <w:tblInd w:w="-10" w:type="dxa"/>
+        <w:tblInd w:w="45" w:type="dxa"/>
         <w:tblBorders>
           <w:top w:val="single" w:sz="4" w:space="0" w:color="000000"/>
           <w:left w:val="single" w:sz="4" w:space="0" w:color="000000"/>
@@ -932,19 +928,24 @@
         <w:tblLook w:val="00A0" w:firstRow="1" w:lastRow="0" w:firstColumn="1" w:lastColumn="0" w:noHBand="0" w:noVBand="0"/>
       </w:tblPr>
       <w:tblGrid>
-        <w:gridCol w:w="720"/>
-        <w:gridCol w:w="3100"/>
-        <w:gridCol w:w="5540"/>
+        <w:gridCol w:w="42"/>
+        <w:gridCol w:w="623"/>
+        <w:gridCol w:w="690"/>
+        <w:gridCol w:w="2280"/>
+        <w:gridCol w:w="5616"/>
+        <w:gridCol w:w="54"/>
       </w:tblGrid>
       <w:tr>
         <w:trPr>
+          <w:gridBefore w:val="1"/>
+          <w:wBefore w:w="42" w:type="dxa"/>
           <w:trHeight w:val="548"/>
           <w:jc w:val="center"/>
         </w:trPr>
         <w:tc>
           <w:tcPr>
-            <w:tcW w:w="9360" w:type="dxa"/>
-            <w:gridSpan w:val="3"/>
+            <w:tcW w:w="9263" w:type="dxa"/>
+            <w:gridSpan w:val="5"/>
             <w:shd w:val="clear" w:color="auto" w:fill="B3B3B3"/>
             <w:vAlign w:val="center"/>
           </w:tcPr>
@@ -972,11 +973,13 @@
       </w:tr>
       <w:tr>
         <w:trPr>
+          <w:gridBefore w:val="1"/>
+          <w:wBefore w:w="42" w:type="dxa"/>
           <w:jc w:val="center"/>
         </w:trPr>
         <w:tc>
           <w:tcPr>
-            <w:tcW w:w="720" w:type="dxa"/>
+            <w:tcW w:w="623" w:type="dxa"/>
           </w:tcPr>
           <w:p>
             <w:pPr>
@@ -990,7 +993,8 @@
         </w:tc>
         <w:tc>
           <w:tcPr>
-            <w:tcW w:w="3100" w:type="dxa"/>
+            <w:tcW w:w="2970" w:type="dxa"/>
+            <w:gridSpan w:val="2"/>
           </w:tcPr>
           <w:p>
             <w:pPr>
@@ -1012,983 +1016,25 @@
         </w:tc>
         <w:tc>
           <w:tcPr>
-            <w:tcW w:w="5540" w:type="dxa"/>
-            <w:vAlign w:val="center"/>
-          </w:tcPr>
-          <w:p>
-            <w:pPr>
-              <w:rPr>
-                <w:rFonts w:ascii="Times New Roman" w:eastAsia="Times New Roman" w:hAnsi="Times New Roman"/>
-                <w:b/>
-                <w:sz w:val="22"/>
-              </w:rPr>
-            </w:pPr>
-            <w:r>
-              <w:rPr>
-                <w:rFonts w:ascii="Arial" w:eastAsia="Times New Roman" w:hAnsi="Arial"/>
-                <w:b/>
-                <w:sz w:val="22"/>
-              </w:rPr>
-              <w:t>System Response</w:t>
-            </w:r>
-          </w:p>
-        </w:tc>
-      </w:tr>
-      <w:tr>
-        <w:trPr>
-          <w:jc w:val="center"/>
-        </w:trPr>
-        <w:tc>
-          <w:tcPr>
-            <w:tcW w:w="720" w:type="dxa"/>
-          </w:tcPr>
-          <w:p>
-            <w:pPr>
-              <w:spacing w:before="120" w:after="120"/>
-              <w:rPr>
-                <w:rFonts w:ascii="Arial" w:eastAsia="Times New Roman" w:hAnsi="Arial"/>
-                <w:b/>
-                <w:sz w:val="22"/>
-              </w:rPr>
-            </w:pPr>
-            <w:r>
-              <w:rPr>
-                <w:rFonts w:ascii="Arial" w:eastAsia="Times New Roman" w:hAnsi="Arial"/>
-                <w:b/>
-                <w:sz w:val="22"/>
-              </w:rPr>
-              <w:t>1</w:t>
-            </w:r>
-          </w:p>
-        </w:tc>
-        <w:tc>
-          <w:tcPr>
-            <w:tcW w:w="3100" w:type="dxa"/>
-          </w:tcPr>
-          <w:p>
-            <w:pPr>
-              <w:spacing w:before="120" w:after="120"/>
-              <w:rPr>
-                <w:rFonts w:ascii="Arial" w:eastAsia="Times New Roman" w:hAnsi="Arial"/>
-                <w:sz w:val="22"/>
-              </w:rPr>
-            </w:pPr>
-            <w:r>
-              <w:rPr>
-                <w:rFonts w:ascii="Arial" w:eastAsia="Times New Roman" w:hAnsi="Arial"/>
-                <w:sz w:val="22"/>
-              </w:rPr>
-              <w:t>Requests to c</w:t>
-            </w:r>
-            <w:r>
-              <w:rPr>
-                <w:rFonts w:ascii="Arial" w:eastAsia="Times New Roman" w:hAnsi="Arial"/>
-                <w:sz w:val="22"/>
-              </w:rPr>
-              <w:t xml:space="preserve">reate </w:t>
-            </w:r>
-            <w:r>
-              <w:rPr>
-                <w:rFonts w:ascii="Arial" w:eastAsia="Times New Roman" w:hAnsi="Arial"/>
-                <w:sz w:val="22"/>
-              </w:rPr>
-              <w:t>a new Hero.</w:t>
-            </w:r>
-            <w:r>
-              <w:rPr>
-                <w:rFonts w:ascii="Arial" w:eastAsia="Times New Roman" w:hAnsi="Arial"/>
-                <w:sz w:val="22"/>
-              </w:rPr>
-              <w:t xml:space="preserve"> </w:t>
-            </w:r>
-          </w:p>
-        </w:tc>
-        <w:tc>
-          <w:tcPr>
-            <w:tcW w:w="5540" w:type="dxa"/>
-            <w:vAlign w:val="center"/>
-          </w:tcPr>
-          <w:p>
-            <w:pPr>
-              <w:spacing w:before="120" w:after="120"/>
-              <w:rPr>
-                <w:rFonts w:ascii="Arial" w:eastAsia="Times New Roman" w:hAnsi="Arial"/>
-                <w:sz w:val="22"/>
-              </w:rPr>
-            </w:pPr>
-            <w:r>
-              <w:rPr>
-                <w:rFonts w:ascii="Arial" w:eastAsia="Times New Roman" w:hAnsi="Arial"/>
-                <w:sz w:val="22"/>
-              </w:rPr>
-              <w:t xml:space="preserve">Retrieves the </w:t>
-            </w:r>
-            <w:r>
-              <w:rPr>
-                <w:rFonts w:ascii="Arial" w:eastAsia="Times New Roman" w:hAnsi="Arial"/>
-                <w:sz w:val="22"/>
-              </w:rPr>
-              <w:t xml:space="preserve">data for selections </w:t>
-            </w:r>
-            <w:r>
-              <w:rPr>
-                <w:rFonts w:ascii="Arial" w:eastAsia="Times New Roman" w:hAnsi="Arial"/>
-                <w:sz w:val="22"/>
-              </w:rPr>
-              <w:t>and d</w:t>
-            </w:r>
-            <w:r>
-              <w:rPr>
-                <w:rFonts w:ascii="Arial" w:eastAsia="Times New Roman" w:hAnsi="Arial"/>
-                <w:sz w:val="22"/>
-              </w:rPr>
-              <w:t xml:space="preserve">isplays </w:t>
-            </w:r>
-            <w:r>
-              <w:rPr>
-                <w:rFonts w:ascii="Arial" w:eastAsia="Times New Roman" w:hAnsi="Arial"/>
-                <w:sz w:val="22"/>
-              </w:rPr>
-              <w:t xml:space="preserve">the new hero input screen (UX01) of </w:t>
-            </w:r>
-            <w:r>
-              <w:rPr>
-                <w:rFonts w:ascii="Arial" w:eastAsia="Times New Roman" w:hAnsi="Arial"/>
-                <w:sz w:val="22"/>
-              </w:rPr>
-              <w:t xml:space="preserve">user </w:t>
-            </w:r>
-            <w:r>
-              <w:rPr>
-                <w:rFonts w:ascii="Arial" w:eastAsia="Times New Roman" w:hAnsi="Arial"/>
-                <w:sz w:val="22"/>
-              </w:rPr>
-              <w:t xml:space="preserve">input </w:t>
-            </w:r>
-            <w:r>
-              <w:rPr>
-                <w:rFonts w:ascii="Arial" w:eastAsia="Times New Roman" w:hAnsi="Arial"/>
-                <w:sz w:val="22"/>
-              </w:rPr>
-              <w:t xml:space="preserve">options: name of Hero, </w:t>
-            </w:r>
-            <w:r>
-              <w:rPr>
-                <w:rFonts w:ascii="Arial" w:eastAsia="Times New Roman" w:hAnsi="Arial"/>
-                <w:sz w:val="22"/>
-              </w:rPr>
-              <w:t xml:space="preserve">gender, </w:t>
-            </w:r>
-            <w:r>
-              <w:rPr>
-                <w:rFonts w:ascii="Arial" w:eastAsia="Times New Roman" w:hAnsi="Arial"/>
-                <w:sz w:val="22"/>
-              </w:rPr>
-              <w:t>Race</w:t>
-            </w:r>
-            <w:r>
-              <w:rPr>
-                <w:rFonts w:ascii="Arial" w:eastAsia="Times New Roman" w:hAnsi="Arial"/>
-                <w:sz w:val="22"/>
-              </w:rPr>
-              <w:t xml:space="preserve">, </w:t>
-            </w:r>
-            <w:r>
-              <w:rPr>
-                <w:rFonts w:ascii="Arial" w:eastAsia="Times New Roman" w:hAnsi="Arial"/>
-                <w:sz w:val="22"/>
-              </w:rPr>
-              <w:t xml:space="preserve">Klass, and </w:t>
-            </w:r>
-            <w:r>
-              <w:rPr>
-                <w:rFonts w:ascii="Arial" w:eastAsia="Times New Roman" w:hAnsi="Arial"/>
-                <w:sz w:val="22"/>
-              </w:rPr>
-              <w:t>h</w:t>
-            </w:r>
-            <w:r>
-              <w:rPr>
-                <w:rFonts w:ascii="Arial" w:eastAsia="Times New Roman" w:hAnsi="Arial"/>
-                <w:sz w:val="22"/>
-              </w:rPr>
-              <w:t>air color</w:t>
-            </w:r>
-            <w:r>
-              <w:rPr>
-                <w:rFonts w:ascii="Arial" w:eastAsia="Times New Roman" w:hAnsi="Arial"/>
-                <w:sz w:val="22"/>
-              </w:rPr>
-              <w:t>s</w:t>
-            </w:r>
-            <w:r>
-              <w:rPr>
-                <w:rFonts w:ascii="Arial" w:eastAsia="Times New Roman" w:hAnsi="Arial"/>
-                <w:sz w:val="22"/>
-              </w:rPr>
-              <w:t>.</w:t>
-            </w:r>
-          </w:p>
-        </w:tc>
-      </w:tr>
-      <w:tr>
-        <w:trPr>
-          <w:jc w:val="center"/>
-        </w:trPr>
-        <w:tc>
-          <w:tcPr>
-            <w:tcW w:w="720" w:type="dxa"/>
-          </w:tcPr>
-          <w:p>
-            <w:pPr>
-              <w:spacing w:before="120" w:after="120"/>
-              <w:rPr>
-                <w:rFonts w:ascii="Times New Roman" w:eastAsia="Times New Roman" w:hAnsi="Times New Roman"/>
-                <w:b/>
-                <w:sz w:val="22"/>
-              </w:rPr>
-            </w:pPr>
-            <w:r>
-              <w:rPr>
-                <w:rFonts w:ascii="Arial" w:eastAsia="Times New Roman" w:hAnsi="Arial"/>
-                <w:b/>
-                <w:sz w:val="22"/>
-              </w:rPr>
-              <w:t>2</w:t>
-            </w:r>
-            <w:r>
-              <w:rPr>
-                <w:rFonts w:ascii="Arial" w:eastAsia="Times New Roman" w:hAnsi="Arial"/>
-                <w:b/>
-                <w:sz w:val="22"/>
-              </w:rPr>
-              <w:t>a</w:t>
-            </w:r>
-          </w:p>
-        </w:tc>
-        <w:tc>
-          <w:tcPr>
-            <w:tcW w:w="3100" w:type="dxa"/>
-          </w:tcPr>
-          <w:p>
-            <w:pPr>
-              <w:spacing w:before="120" w:after="120"/>
-              <w:rPr>
-                <w:rFonts w:ascii="Times New Roman" w:eastAsia="Times New Roman" w:hAnsi="Times New Roman"/>
-                <w:sz w:val="22"/>
-                <w:u w:val="single"/>
-              </w:rPr>
-            </w:pPr>
-            <w:r>
-              <w:rPr>
-                <w:rFonts w:ascii="Arial" w:eastAsia="Times New Roman" w:hAnsi="Arial"/>
-                <w:sz w:val="22"/>
-              </w:rPr>
-              <w:t>E</w:t>
-            </w:r>
-            <w:r>
-              <w:rPr>
-                <w:rFonts w:ascii="Arial" w:eastAsia="Times New Roman" w:hAnsi="Arial"/>
-                <w:sz w:val="22"/>
-              </w:rPr>
-              <w:t xml:space="preserve">nters the </w:t>
-            </w:r>
-            <w:r>
-              <w:rPr>
-                <w:rFonts w:ascii="Arial" w:eastAsia="Times New Roman" w:hAnsi="Arial"/>
-                <w:sz w:val="22"/>
-              </w:rPr>
-              <w:t>new Hero’s desired name</w:t>
-            </w:r>
-            <w:r>
-              <w:rPr>
-                <w:rFonts w:ascii="Arial" w:eastAsia="Times New Roman" w:hAnsi="Arial"/>
-                <w:sz w:val="22"/>
-              </w:rPr>
-              <w:t xml:space="preserve"> (required).</w:t>
-            </w:r>
-          </w:p>
-        </w:tc>
-        <w:tc>
-          <w:tcPr>
-            <w:tcW w:w="5540" w:type="dxa"/>
-            <w:vAlign w:val="center"/>
-          </w:tcPr>
-          <w:p>
-            <w:pPr>
-              <w:spacing w:before="120" w:after="120"/>
-              <w:rPr>
-                <w:rFonts w:ascii="Arial" w:eastAsia="Times New Roman" w:hAnsi="Arial"/>
-                <w:sz w:val="22"/>
-              </w:rPr>
-            </w:pPr>
-            <w:r>
-              <w:rPr>
-                <w:rFonts w:ascii="Arial" w:eastAsia="Times New Roman" w:hAnsi="Arial"/>
-                <w:sz w:val="22"/>
-              </w:rPr>
-              <w:t xml:space="preserve">Validates the </w:t>
-            </w:r>
-            <w:r>
-              <w:rPr>
-                <w:rFonts w:ascii="Arial" w:eastAsia="Times New Roman" w:hAnsi="Arial"/>
-                <w:sz w:val="22"/>
-              </w:rPr>
-              <w:t>Hero’s name</w:t>
-            </w:r>
-            <w:r>
-              <w:rPr>
-                <w:rFonts w:ascii="Arial" w:eastAsia="Times New Roman" w:hAnsi="Arial"/>
-                <w:sz w:val="22"/>
-              </w:rPr>
-              <w:t xml:space="preserve"> (required)</w:t>
-            </w:r>
-            <w:r>
-              <w:rPr>
-                <w:rFonts w:ascii="Arial" w:eastAsia="Times New Roman" w:hAnsi="Arial"/>
-                <w:sz w:val="22"/>
-              </w:rPr>
-              <w:t xml:space="preserve">, which </w:t>
-            </w:r>
-            <w:r>
-              <w:rPr>
-                <w:rFonts w:ascii="Arial" w:eastAsia="Times New Roman" w:hAnsi="Arial"/>
-                <w:sz w:val="22"/>
-              </w:rPr>
-              <w:t xml:space="preserve">must be unique </w:t>
-            </w:r>
-            <w:r>
-              <w:rPr>
-                <w:rFonts w:ascii="Arial" w:eastAsia="Times New Roman" w:hAnsi="Arial"/>
-                <w:sz w:val="22"/>
-              </w:rPr>
-              <w:t>in the Dormitory</w:t>
-            </w:r>
-            <w:r>
-              <w:rPr>
-                <w:rFonts w:ascii="Arial" w:eastAsia="Times New Roman" w:hAnsi="Arial"/>
-                <w:sz w:val="22"/>
-              </w:rPr>
-              <w:t xml:space="preserve">; details are in Input section. </w:t>
-            </w:r>
-          </w:p>
-        </w:tc>
-      </w:tr>
-      <w:tr>
-        <w:trPr>
-          <w:jc w:val="center"/>
-        </w:trPr>
-        <w:tc>
-          <w:tcPr>
-            <w:tcW w:w="720" w:type="dxa"/>
-          </w:tcPr>
-          <w:p>
-            <w:pPr>
-              <w:spacing w:before="120" w:after="120"/>
-              <w:rPr>
-                <w:rFonts w:ascii="Times New Roman" w:eastAsia="Times New Roman" w:hAnsi="Times New Roman"/>
-                <w:b/>
-                <w:sz w:val="22"/>
-              </w:rPr>
-            </w:pPr>
-            <w:r>
-              <w:rPr>
-                <w:rFonts w:ascii="Arial" w:eastAsia="Times New Roman" w:hAnsi="Arial"/>
-                <w:b/>
-                <w:sz w:val="22"/>
-              </w:rPr>
-              <w:t>2b</w:t>
-            </w:r>
-          </w:p>
-        </w:tc>
-        <w:tc>
-          <w:tcPr>
-            <w:tcW w:w="3100" w:type="dxa"/>
-          </w:tcPr>
-          <w:p>
-            <w:pPr>
-              <w:spacing w:before="120" w:after="120"/>
-              <w:rPr>
-                <w:rFonts w:ascii="Times New Roman" w:eastAsia="Times New Roman" w:hAnsi="Times New Roman"/>
-                <w:sz w:val="22"/>
-                <w:u w:val="single"/>
-              </w:rPr>
-            </w:pPr>
-            <w:r>
-              <w:rPr>
-                <w:rFonts w:ascii="Arial" w:eastAsia="Times New Roman" w:hAnsi="Arial"/>
-                <w:sz w:val="22"/>
-              </w:rPr>
-              <w:t xml:space="preserve">Optionally, changes gender </w:t>
-            </w:r>
-            <w:r>
-              <w:rPr>
-                <w:rFonts w:ascii="Arial" w:eastAsia="Times New Roman" w:hAnsi="Arial"/>
-                <w:sz w:val="22"/>
-              </w:rPr>
-              <w:t xml:space="preserve">from Male </w:t>
-            </w:r>
-            <w:r>
-              <w:rPr>
-                <w:rFonts w:ascii="Arial" w:eastAsia="Times New Roman" w:hAnsi="Arial"/>
-                <w:sz w:val="22"/>
-              </w:rPr>
-              <w:t xml:space="preserve">[default] </w:t>
-            </w:r>
-            <w:r>
-              <w:rPr>
-                <w:rFonts w:ascii="Arial" w:eastAsia="Times New Roman" w:hAnsi="Arial"/>
-                <w:sz w:val="22"/>
-              </w:rPr>
-              <w:t>to Female.</w:t>
-            </w:r>
-          </w:p>
-        </w:tc>
-        <w:tc>
-          <w:tcPr>
-            <w:tcW w:w="5540" w:type="dxa"/>
-            <w:vAlign w:val="center"/>
-          </w:tcPr>
-          <w:p>
-            <w:pPr>
-              <w:spacing w:before="120" w:after="120"/>
-              <w:rPr>
-                <w:rFonts w:ascii="Arial" w:eastAsia="Times New Roman" w:hAnsi="Arial"/>
-                <w:sz w:val="22"/>
-              </w:rPr>
-            </w:pPr>
-            <w:r>
-              <w:rPr>
-                <w:rFonts w:ascii="Arial" w:eastAsia="Times New Roman" w:hAnsi="Arial"/>
-                <w:sz w:val="22"/>
-              </w:rPr>
-              <w:t xml:space="preserve">Gender affects the </w:t>
-            </w:r>
-            <w:r>
-              <w:rPr>
-                <w:rFonts w:ascii="Arial" w:eastAsia="Times New Roman" w:hAnsi="Arial"/>
-                <w:sz w:val="22"/>
-              </w:rPr>
-              <w:t xml:space="preserve">Hero’s traits. </w:t>
-            </w:r>
-          </w:p>
-        </w:tc>
-      </w:tr>
-      <w:tr>
-        <w:trPr>
-          <w:jc w:val="center"/>
-        </w:trPr>
-        <w:tc>
-          <w:tcPr>
-            <w:tcW w:w="720" w:type="dxa"/>
-          </w:tcPr>
-          <w:p>
-            <w:pPr>
-              <w:spacing w:before="120" w:after="120"/>
-              <w:rPr>
-                <w:rFonts w:ascii="Times New Roman" w:eastAsia="Times New Roman" w:hAnsi="Times New Roman"/>
-                <w:b/>
-                <w:sz w:val="22"/>
-              </w:rPr>
-            </w:pPr>
-            <w:r>
-              <w:rPr>
-                <w:rFonts w:ascii="Arial" w:eastAsia="Times New Roman" w:hAnsi="Arial"/>
-                <w:b/>
-                <w:sz w:val="22"/>
-              </w:rPr>
-              <w:t>2</w:t>
-            </w:r>
-            <w:r>
-              <w:rPr>
-                <w:rFonts w:ascii="Arial" w:eastAsia="Times New Roman" w:hAnsi="Arial"/>
-                <w:b/>
-                <w:sz w:val="22"/>
-              </w:rPr>
-              <w:t>c</w:t>
-            </w:r>
-          </w:p>
-        </w:tc>
-        <w:tc>
-          <w:tcPr>
-            <w:tcW w:w="3100" w:type="dxa"/>
-          </w:tcPr>
-          <w:p>
-            <w:pPr>
-              <w:spacing w:before="120" w:after="120"/>
-              <w:rPr>
-                <w:rFonts w:ascii="Times New Roman" w:eastAsia="Times New Roman" w:hAnsi="Times New Roman"/>
-                <w:sz w:val="22"/>
-                <w:u w:val="single"/>
-              </w:rPr>
-            </w:pPr>
-            <w:r>
-              <w:rPr>
-                <w:rFonts w:ascii="Arial" w:eastAsia="Times New Roman" w:hAnsi="Arial"/>
-                <w:sz w:val="22"/>
-              </w:rPr>
-              <w:t xml:space="preserve">Optionally, changes </w:t>
-            </w:r>
-            <w:r>
-              <w:rPr>
-                <w:rFonts w:ascii="Arial" w:eastAsia="Times New Roman" w:hAnsi="Arial"/>
-                <w:sz w:val="22"/>
-              </w:rPr>
-              <w:t xml:space="preserve">hair color from </w:t>
-            </w:r>
-            <w:r>
-              <w:rPr>
-                <w:rFonts w:ascii="Arial" w:eastAsia="Times New Roman" w:hAnsi="Arial"/>
-                <w:sz w:val="22"/>
-              </w:rPr>
-              <w:t>bald [default] to other color</w:t>
-            </w:r>
-            <w:r>
-              <w:rPr>
-                <w:rFonts w:ascii="Arial" w:eastAsia="Times New Roman" w:hAnsi="Arial"/>
-                <w:sz w:val="22"/>
-              </w:rPr>
-              <w:t>.</w:t>
-            </w:r>
-          </w:p>
-        </w:tc>
-        <w:tc>
-          <w:tcPr>
-            <w:tcW w:w="5540" w:type="dxa"/>
-            <w:vAlign w:val="center"/>
-          </w:tcPr>
-          <w:p>
-            <w:pPr>
-              <w:spacing w:before="120" w:after="120"/>
-              <w:rPr>
-                <w:rFonts w:ascii="Arial" w:eastAsia="Times New Roman" w:hAnsi="Arial"/>
-                <w:sz w:val="22"/>
-              </w:rPr>
-            </w:pPr>
-            <w:r>
-              <w:rPr>
-                <w:rFonts w:ascii="Arial" w:eastAsia="Times New Roman" w:hAnsi="Arial"/>
-                <w:sz w:val="22"/>
-              </w:rPr>
-              <w:t>Different hair colors affect the Hero’s physical description.</w:t>
-            </w:r>
-            <w:r>
-              <w:rPr>
-                <w:rFonts w:ascii="Arial" w:eastAsia="Times New Roman" w:hAnsi="Arial"/>
-                <w:sz w:val="22"/>
-              </w:rPr>
-              <w:t xml:space="preserve"> </w:t>
-            </w:r>
-          </w:p>
-        </w:tc>
-      </w:tr>
-      <w:tr>
-        <w:trPr>
-          <w:jc w:val="center"/>
-        </w:trPr>
-        <w:tc>
-          <w:tcPr>
-            <w:tcW w:w="720" w:type="dxa"/>
-          </w:tcPr>
-          <w:p>
-            <w:pPr>
-              <w:spacing w:before="120" w:after="120"/>
-              <w:rPr>
-                <w:rFonts w:ascii="Times New Roman" w:eastAsia="Times New Roman" w:hAnsi="Times New Roman"/>
-                <w:b/>
-                <w:sz w:val="22"/>
-              </w:rPr>
-            </w:pPr>
-            <w:r>
-              <w:rPr>
-                <w:rFonts w:ascii="Arial" w:eastAsia="Times New Roman" w:hAnsi="Arial"/>
-                <w:b/>
-                <w:sz w:val="22"/>
-              </w:rPr>
-              <w:t>2d</w:t>
-            </w:r>
-          </w:p>
-        </w:tc>
-        <w:tc>
-          <w:tcPr>
-            <w:tcW w:w="3100" w:type="dxa"/>
-          </w:tcPr>
-          <w:p>
-            <w:pPr>
-              <w:spacing w:before="120" w:after="120"/>
-              <w:rPr>
-                <w:rFonts w:ascii="Arial" w:eastAsia="Times New Roman" w:hAnsi="Arial"/>
-                <w:sz w:val="22"/>
-              </w:rPr>
-            </w:pPr>
-            <w:r>
-              <w:rPr>
-                <w:rFonts w:ascii="Arial" w:eastAsia="Times New Roman" w:hAnsi="Arial"/>
-                <w:sz w:val="22"/>
-              </w:rPr>
-              <w:t xml:space="preserve">Optionally, changes Race from Human </w:t>
-            </w:r>
-            <w:r>
-              <w:rPr>
-                <w:rFonts w:ascii="Arial" w:eastAsia="Times New Roman" w:hAnsi="Arial"/>
-                <w:sz w:val="22"/>
-              </w:rPr>
-              <w:t xml:space="preserve">[default] </w:t>
-            </w:r>
-            <w:r>
-              <w:rPr>
-                <w:rFonts w:ascii="Arial" w:eastAsia="Times New Roman" w:hAnsi="Arial"/>
-                <w:sz w:val="22"/>
-              </w:rPr>
-              <w:t>to one of the non-Human races</w:t>
-            </w:r>
-          </w:p>
-        </w:tc>
-        <w:tc>
-          <w:tcPr>
-            <w:tcW w:w="5540" w:type="dxa"/>
-            <w:vAlign w:val="center"/>
-          </w:tcPr>
-          <w:p>
-            <w:pPr>
-              <w:spacing w:before="120" w:after="120"/>
-              <w:rPr>
-                <w:rFonts w:ascii="Arial" w:eastAsia="Times New Roman" w:hAnsi="Arial"/>
-                <w:sz w:val="22"/>
-              </w:rPr>
-            </w:pPr>
-            <w:r>
-              <w:rPr>
-                <w:rFonts w:ascii="Arial" w:eastAsia="Times New Roman" w:hAnsi="Arial"/>
-                <w:sz w:val="22"/>
-              </w:rPr>
-              <w:t>Each Race has abilities and supporting values specific to that Race</w:t>
-            </w:r>
-          </w:p>
-        </w:tc>
-      </w:tr>
-      <w:tr>
-        <w:trPr>
-          <w:jc w:val="center"/>
-        </w:trPr>
-        <w:tc>
-          <w:tcPr>
-            <w:tcW w:w="720" w:type="dxa"/>
-          </w:tcPr>
-          <w:p>
-            <w:pPr>
-              <w:spacing w:before="120" w:after="120"/>
-              <w:rPr>
-                <w:rFonts w:ascii="Times New Roman" w:eastAsia="Times New Roman" w:hAnsi="Times New Roman"/>
-                <w:b/>
-                <w:sz w:val="22"/>
-              </w:rPr>
-            </w:pPr>
-            <w:r>
-              <w:rPr>
-                <w:rFonts w:ascii="Arial" w:eastAsia="Times New Roman" w:hAnsi="Arial"/>
-                <w:b/>
-                <w:sz w:val="22"/>
-              </w:rPr>
-              <w:t>2e</w:t>
-            </w:r>
-          </w:p>
-        </w:tc>
-        <w:tc>
-          <w:tcPr>
-            <w:tcW w:w="3100" w:type="dxa"/>
-          </w:tcPr>
-          <w:p>
-            <w:pPr>
-              <w:spacing w:before="120" w:after="120"/>
-              <w:rPr>
-                <w:rFonts w:ascii="Arial" w:eastAsia="Times New Roman" w:hAnsi="Arial"/>
-                <w:sz w:val="22"/>
-              </w:rPr>
-            </w:pPr>
-            <w:r>
-              <w:rPr>
-                <w:rFonts w:ascii="Arial" w:eastAsia="Times New Roman" w:hAnsi="Arial"/>
-                <w:sz w:val="22"/>
-              </w:rPr>
-              <w:t xml:space="preserve">Optionally, changes Klass from Fighter </w:t>
-            </w:r>
-            <w:r>
-              <w:rPr>
-                <w:rFonts w:ascii="Arial" w:eastAsia="Times New Roman" w:hAnsi="Arial"/>
-                <w:sz w:val="22"/>
-              </w:rPr>
-              <w:t xml:space="preserve">[default] </w:t>
-            </w:r>
-            <w:r>
-              <w:rPr>
-                <w:rFonts w:ascii="Arial" w:eastAsia="Times New Roman" w:hAnsi="Arial"/>
-                <w:sz w:val="22"/>
-              </w:rPr>
-              <w:t>to Cleric, Rogue, or Wizard.</w:t>
-            </w:r>
-          </w:p>
-        </w:tc>
-        <w:tc>
-          <w:tcPr>
-            <w:tcW w:w="5540" w:type="dxa"/>
-            <w:vAlign w:val="center"/>
-          </w:tcPr>
-          <w:p>
-            <w:pPr>
-              <w:spacing w:before="120" w:after="120"/>
-              <w:rPr>
-                <w:rFonts w:ascii="Arial" w:eastAsia="Times New Roman" w:hAnsi="Arial"/>
-                <w:sz w:val="22"/>
-              </w:rPr>
-            </w:pPr>
-            <w:r>
-              <w:rPr>
-                <w:rFonts w:ascii="Arial" w:eastAsia="Times New Roman" w:hAnsi="Arial"/>
-                <w:sz w:val="22"/>
-              </w:rPr>
-              <w:t>Each Klass has many abilities and supporting values specific to that Klass.</w:t>
-            </w:r>
-          </w:p>
-        </w:tc>
-      </w:tr>
-    </w:tbl>
-    <w:p>
-      <w:pPr>
-        <w:jc w:val="center"/>
-      </w:pPr>
-    </w:p>
-    <w:p>
-      <w:pPr>
-        <w:jc w:val="center"/>
-      </w:pPr>
-    </w:p>
-    <w:p>
-      <w:pPr>
-        <w:jc w:val="center"/>
-      </w:pPr>
-    </w:p>
-    <w:tbl>
-      <w:tblPr>
-        <w:tblW w:w="9360" w:type="dxa"/>
-        <w:jc w:val="center"/>
-        <w:tblInd w:w="-10" w:type="dxa"/>
-        <w:tblBorders>
-          <w:top w:val="single" w:sz="4" w:space="0" w:color="000000"/>
-          <w:left w:val="single" w:sz="4" w:space="0" w:color="000000"/>
-          <w:bottom w:val="single" w:sz="4" w:space="0" w:color="000000"/>
-          <w:right w:val="single" w:sz="4" w:space="0" w:color="000000"/>
-          <w:insideH w:val="single" w:sz="4" w:space="0" w:color="000000"/>
-          <w:insideV w:val="single" w:sz="4" w:space="0" w:color="000000"/>
-        </w:tblBorders>
-        <w:tblCellMar>
-          <w:left w:w="115" w:type="dxa"/>
-          <w:right w:w="115" w:type="dxa"/>
-        </w:tblCellMar>
-        <w:tblLook w:val="00A0" w:firstRow="1" w:lastRow="0" w:firstColumn="1" w:lastColumn="0" w:noHBand="0" w:noVBand="0"/>
-      </w:tblPr>
-      <w:tblGrid>
-        <w:gridCol w:w="55"/>
-        <w:gridCol w:w="665"/>
-        <w:gridCol w:w="690"/>
-        <w:gridCol w:w="2361"/>
-        <w:gridCol w:w="5535"/>
-        <w:gridCol w:w="54"/>
-      </w:tblGrid>
-      <w:tr>
-        <w:trPr>
-          <w:gridBefore w:val="1"/>
-          <w:wBefore w:w="55" w:type="dxa"/>
-          <w:jc w:val="center"/>
-        </w:trPr>
-        <w:tc>
-          <w:tcPr>
-            <w:tcW w:w="665" w:type="dxa"/>
-          </w:tcPr>
-          <w:p>
-            <w:pPr>
-              <w:spacing w:before="120" w:after="120"/>
-              <w:rPr>
-                <w:rFonts w:ascii="Times New Roman" w:eastAsia="Times New Roman" w:hAnsi="Times New Roman"/>
-                <w:b/>
-                <w:sz w:val="22"/>
-              </w:rPr>
-            </w:pPr>
-            <w:r>
-              <w:rPr>
-                <w:rFonts w:ascii="Arial" w:eastAsia="Times New Roman" w:hAnsi="Arial"/>
-                <w:b/>
-                <w:sz w:val="22"/>
-              </w:rPr>
-              <w:lastRenderedPageBreak/>
-              <w:t>3</w:t>
-            </w:r>
-          </w:p>
-        </w:tc>
-        <w:tc>
-          <w:tcPr>
-            <w:tcW w:w="3100" w:type="dxa"/>
-            <w:gridSpan w:val="2"/>
-          </w:tcPr>
-          <w:p>
-            <w:pPr>
-              <w:spacing w:before="120" w:after="120"/>
-              <w:rPr>
-                <w:rFonts w:ascii="Arial" w:eastAsia="Times New Roman" w:hAnsi="Arial"/>
-                <w:sz w:val="22"/>
-              </w:rPr>
-            </w:pPr>
-            <w:r>
-              <w:rPr>
-                <w:rFonts w:ascii="Arial" w:eastAsia="Times New Roman" w:hAnsi="Arial"/>
-                <w:sz w:val="22"/>
-              </w:rPr>
-              <w:t>SUBMIT</w:t>
-            </w:r>
-            <w:r>
-              <w:rPr>
-                <w:rFonts w:ascii="Arial" w:eastAsia="Times New Roman" w:hAnsi="Arial"/>
-                <w:sz w:val="22"/>
-              </w:rPr>
-              <w:t>s</w:t>
-            </w:r>
-            <w:r>
-              <w:rPr>
-                <w:rFonts w:ascii="Arial" w:eastAsia="Times New Roman" w:hAnsi="Arial"/>
-                <w:sz w:val="22"/>
-              </w:rPr>
-              <w:t xml:space="preserve"> the input data to create the new Hero.</w:t>
-            </w:r>
-          </w:p>
-        </w:tc>
-        <w:tc>
-          <w:tcPr>
-            <w:tcW w:w="5595" w:type="dxa"/>
+            <w:tcW w:w="5670" w:type="dxa"/>
             <w:gridSpan w:val="2"/>
             <w:vAlign w:val="center"/>
           </w:tcPr>
           <w:p>
             <w:pPr>
-              <w:spacing w:before="120" w:after="120"/>
-              <w:rPr>
-                <w:rFonts w:ascii="Arial" w:eastAsia="Times New Roman" w:hAnsi="Arial"/>
+              <w:rPr>
+                <w:rFonts w:ascii="Times New Roman" w:eastAsia="Times New Roman" w:hAnsi="Times New Roman"/>
+                <w:b/>
                 <w:sz w:val="22"/>
               </w:rPr>
             </w:pPr>
             <w:r>
               <w:rPr>
                 <w:rFonts w:ascii="Arial" w:eastAsia="Times New Roman" w:hAnsi="Arial"/>
-                <w:sz w:val="22"/>
-              </w:rPr>
-              <w:t xml:space="preserve">If </w:t>
-            </w:r>
-            <w:r>
-              <w:rPr>
-                <w:rFonts w:ascii="Arial" w:eastAsia="Times New Roman" w:hAnsi="Arial"/>
-                <w:sz w:val="22"/>
-              </w:rPr>
-              <w:t>Hero’s name is non-null and within length limits, cr</w:t>
-            </w:r>
-            <w:r>
-              <w:rPr>
-                <w:rFonts w:ascii="Arial" w:eastAsia="Times New Roman" w:hAnsi="Arial"/>
-                <w:sz w:val="22"/>
-              </w:rPr>
-              <w:t xml:space="preserve">eates </w:t>
-            </w:r>
-            <w:r>
-              <w:rPr>
-                <w:rFonts w:ascii="Arial" w:eastAsia="Times New Roman" w:hAnsi="Arial"/>
-                <w:sz w:val="22"/>
-              </w:rPr>
-              <w:t xml:space="preserve">the </w:t>
-            </w:r>
-            <w:r>
-              <w:rPr>
-                <w:rFonts w:ascii="Arial" w:eastAsia="Times New Roman" w:hAnsi="Arial"/>
-                <w:sz w:val="22"/>
-              </w:rPr>
-              <w:t xml:space="preserve">Hero </w:t>
-            </w:r>
-            <w:r>
-              <w:rPr>
-                <w:rFonts w:ascii="Arial" w:eastAsia="Times New Roman" w:hAnsi="Arial"/>
-                <w:sz w:val="22"/>
-              </w:rPr>
-              <w:t>from the given data</w:t>
-            </w:r>
-            <w:r>
-              <w:rPr>
-                <w:rFonts w:ascii="Arial" w:eastAsia="Times New Roman" w:hAnsi="Arial"/>
-                <w:sz w:val="22"/>
-              </w:rPr>
-              <w:t xml:space="preserve">. </w:t>
-            </w:r>
-            <w:r>
-              <w:rPr>
-                <w:rFonts w:ascii="Arial" w:eastAsia="Times New Roman" w:hAnsi="Arial"/>
-                <w:sz w:val="22"/>
-              </w:rPr>
-              <w:t xml:space="preserve">The algorithm uses the 4d6-1 </w:t>
-            </w:r>
-            <w:r>
-              <w:rPr>
-                <w:rFonts w:ascii="Arial" w:eastAsia="Times New Roman" w:hAnsi="Arial"/>
-                <w:sz w:val="22"/>
-              </w:rPr>
-              <w:t>alogorithm</w:t>
-            </w:r>
-            <w:r>
-              <w:rPr>
-                <w:rFonts w:ascii="Arial" w:eastAsia="Times New Roman" w:hAnsi="Arial"/>
-                <w:sz w:val="22"/>
-              </w:rPr>
-              <w:t xml:space="preserve"> for the 6 prime traits of the Hero.</w:t>
-            </w:r>
-          </w:p>
-          <w:p>
-            <w:pPr>
-              <w:spacing w:before="120" w:after="120"/>
-              <w:rPr>
-                <w:rFonts w:ascii="Arial" w:eastAsia="Times New Roman" w:hAnsi="Arial"/>
-                <w:sz w:val="22"/>
-              </w:rPr>
-            </w:pPr>
-            <w:r>
-              <w:rPr>
-                <w:rFonts w:ascii="Arial" w:eastAsia="Times New Roman" w:hAnsi="Arial"/>
-                <w:sz w:val="22"/>
-              </w:rPr>
-              <w:t xml:space="preserve">The actual rules for generating the character is given in a supplemental document </w:t>
-            </w:r>
-            <w:r>
-              <w:rPr>
-                <w:rFonts w:ascii="Arial" w:eastAsia="Times New Roman" w:hAnsi="Arial"/>
-                <w:i/>
-                <w:sz w:val="22"/>
-              </w:rPr>
-              <w:t>Generating the Character</w:t>
-            </w:r>
-            <w:r>
-              <w:rPr>
-                <w:rFonts w:ascii="Arial" w:eastAsia="Times New Roman" w:hAnsi="Arial"/>
-                <w:sz w:val="22"/>
-              </w:rPr>
-              <w:t>, available in the use case folder (</w:t>
-            </w:r>
-            <w:r>
-              <w:rPr>
-                <w:rFonts w:ascii="Courier" w:eastAsia="Times New Roman" w:hAnsi="Courier"/>
-                <w:sz w:val="22"/>
-              </w:rPr>
-              <w:t>Adventurer/Adv_UseCases/A01_CreateHero</w:t>
-            </w:r>
-            <w:r>
-              <w:rPr>
-                <w:rFonts w:ascii="Arial" w:eastAsia="Times New Roman" w:hAnsi="Arial"/>
-                <w:sz w:val="22"/>
-              </w:rPr>
-              <w:t>)</w:t>
+                <w:b/>
+                <w:sz w:val="22"/>
+              </w:rPr>
+              <w:t>System Response</w:t>
             </w:r>
           </w:p>
         </w:tc>
@@ -1996,12 +1042,12 @@
       <w:tr>
         <w:trPr>
           <w:gridBefore w:val="1"/>
-          <w:wBefore w:w="55" w:type="dxa"/>
+          <w:wBefore w:w="42" w:type="dxa"/>
           <w:jc w:val="center"/>
         </w:trPr>
         <w:tc>
           <w:tcPr>
-            <w:tcW w:w="665" w:type="dxa"/>
+            <w:tcW w:w="623" w:type="dxa"/>
           </w:tcPr>
           <w:p>
             <w:pPr>
@@ -2018,13 +1064,13 @@
                 <w:b/>
                 <w:sz w:val="22"/>
               </w:rPr>
-              <w:t>5b</w:t>
+              <w:t>1</w:t>
             </w:r>
           </w:p>
         </w:tc>
         <w:tc>
           <w:tcPr>
-            <w:tcW w:w="3100" w:type="dxa"/>
+            <w:tcW w:w="2970" w:type="dxa"/>
             <w:gridSpan w:val="2"/>
           </w:tcPr>
           <w:p>
@@ -2040,29 +1086,35 @@
                 <w:rFonts w:ascii="Arial" w:eastAsia="Times New Roman" w:hAnsi="Arial"/>
                 <w:sz w:val="22"/>
               </w:rPr>
-              <w:t>Optionally, select</w:t>
-            </w:r>
-            <w:r>
-              <w:rPr>
-                <w:rFonts w:ascii="Arial" w:eastAsia="Times New Roman" w:hAnsi="Arial"/>
-                <w:sz w:val="22"/>
-              </w:rPr>
-              <w:t>s</w:t>
-            </w:r>
-            <w:r>
-              <w:rPr>
-                <w:rFonts w:ascii="Arial" w:eastAsia="Times New Roman" w:hAnsi="Arial"/>
-                <w:sz w:val="22"/>
-              </w:rPr>
-              <w:t xml:space="preserve"> CANCEL</w:t>
+              <w:t>Requests to c</w:t>
+            </w:r>
+            <w:r>
+              <w:rPr>
+                <w:rFonts w:ascii="Arial" w:eastAsia="Times New Roman" w:hAnsi="Arial"/>
+                <w:sz w:val="22"/>
+              </w:rPr>
+              <w:t xml:space="preserve">reate </w:t>
+            </w:r>
+            <w:r>
+              <w:rPr>
+                <w:rFonts w:ascii="Arial" w:eastAsia="Times New Roman" w:hAnsi="Arial"/>
+                <w:sz w:val="22"/>
+              </w:rPr>
+              <w:t>a new Hero.</w:t>
+            </w:r>
+            <w:r>
+              <w:rPr>
+                <w:rFonts w:ascii="Arial" w:eastAsia="Times New Roman" w:hAnsi="Arial"/>
+                <w:sz w:val="22"/>
+              </w:rPr>
+              <w:t xml:space="preserve"> </w:t>
             </w:r>
           </w:p>
         </w:tc>
         <w:tc>
           <w:tcPr>
-            <w:tcW w:w="5595" w:type="dxa"/>
+            <w:tcW w:w="5670" w:type="dxa"/>
             <w:gridSpan w:val="2"/>
-            <w:vAlign w:val="center"/>
           </w:tcPr>
           <w:p>
             <w:pPr>
@@ -2077,21 +1129,734 @@
                 <w:rFonts w:ascii="Arial" w:eastAsia="Times New Roman" w:hAnsi="Arial"/>
                 <w:sz w:val="22"/>
               </w:rPr>
-              <w:t>User</w:t>
-            </w:r>
-            <w:r>
-              <w:rPr>
-                <w:rFonts w:ascii="Arial" w:eastAsia="Times New Roman" w:hAnsi="Arial"/>
-                <w:sz w:val="22"/>
-              </w:rPr>
-              <w:t xml:space="preserve"> is </w:t>
-            </w:r>
-            <w:r>
-              <w:rPr>
-                <w:rFonts w:ascii="Arial" w:eastAsia="Times New Roman" w:hAnsi="Arial"/>
-                <w:sz w:val="22"/>
-              </w:rPr>
-              <w:t>returned to the main action page showing the three major buttons.</w:t>
+              <w:t xml:space="preserve">Retrieves the </w:t>
+            </w:r>
+            <w:r>
+              <w:rPr>
+                <w:rFonts w:ascii="Arial" w:eastAsia="Times New Roman" w:hAnsi="Arial"/>
+                <w:sz w:val="22"/>
+              </w:rPr>
+              <w:t xml:space="preserve">data for selections </w:t>
+            </w:r>
+            <w:r>
+              <w:rPr>
+                <w:rFonts w:ascii="Arial" w:eastAsia="Times New Roman" w:hAnsi="Arial"/>
+                <w:sz w:val="22"/>
+              </w:rPr>
+              <w:t>and d</w:t>
+            </w:r>
+            <w:r>
+              <w:rPr>
+                <w:rFonts w:ascii="Arial" w:eastAsia="Times New Roman" w:hAnsi="Arial"/>
+                <w:sz w:val="22"/>
+              </w:rPr>
+              <w:t xml:space="preserve">isplays </w:t>
+            </w:r>
+            <w:r>
+              <w:rPr>
+                <w:rFonts w:ascii="Arial" w:eastAsia="Times New Roman" w:hAnsi="Arial"/>
+                <w:sz w:val="22"/>
+              </w:rPr>
+              <w:t xml:space="preserve">the new hero input screen (UX01) of </w:t>
+            </w:r>
+            <w:r>
+              <w:rPr>
+                <w:rFonts w:ascii="Arial" w:eastAsia="Times New Roman" w:hAnsi="Arial"/>
+                <w:sz w:val="22"/>
+              </w:rPr>
+              <w:t xml:space="preserve">user </w:t>
+            </w:r>
+            <w:r>
+              <w:rPr>
+                <w:rFonts w:ascii="Arial" w:eastAsia="Times New Roman" w:hAnsi="Arial"/>
+                <w:sz w:val="22"/>
+              </w:rPr>
+              <w:t xml:space="preserve">input </w:t>
+            </w:r>
+            <w:r>
+              <w:rPr>
+                <w:rFonts w:ascii="Arial" w:eastAsia="Times New Roman" w:hAnsi="Arial"/>
+                <w:sz w:val="22"/>
+              </w:rPr>
+              <w:t xml:space="preserve">options: name of Hero, </w:t>
+            </w:r>
+            <w:r>
+              <w:rPr>
+                <w:rFonts w:ascii="Arial" w:eastAsia="Times New Roman" w:hAnsi="Arial"/>
+                <w:sz w:val="22"/>
+              </w:rPr>
+              <w:t xml:space="preserve">gender, </w:t>
+            </w:r>
+            <w:r>
+              <w:rPr>
+                <w:rFonts w:ascii="Arial" w:eastAsia="Times New Roman" w:hAnsi="Arial"/>
+                <w:sz w:val="22"/>
+              </w:rPr>
+              <w:t>Race</w:t>
+            </w:r>
+            <w:r>
+              <w:rPr>
+                <w:rFonts w:ascii="Arial" w:eastAsia="Times New Roman" w:hAnsi="Arial"/>
+                <w:sz w:val="22"/>
+              </w:rPr>
+              <w:t xml:space="preserve">, </w:t>
+            </w:r>
+            <w:r>
+              <w:rPr>
+                <w:rFonts w:ascii="Arial" w:eastAsia="Times New Roman" w:hAnsi="Arial"/>
+                <w:sz w:val="22"/>
+              </w:rPr>
+              <w:t xml:space="preserve">and </w:t>
+            </w:r>
+            <w:r>
+              <w:rPr>
+                <w:rFonts w:ascii="Arial" w:eastAsia="Times New Roman" w:hAnsi="Arial"/>
+                <w:sz w:val="22"/>
+              </w:rPr>
+              <w:t>h</w:t>
+            </w:r>
+            <w:r>
+              <w:rPr>
+                <w:rFonts w:ascii="Arial" w:eastAsia="Times New Roman" w:hAnsi="Arial"/>
+                <w:sz w:val="22"/>
+              </w:rPr>
+              <w:t>air color</w:t>
+            </w:r>
+            <w:r>
+              <w:rPr>
+                <w:rFonts w:ascii="Arial" w:eastAsia="Times New Roman" w:hAnsi="Arial"/>
+                <w:sz w:val="22"/>
+              </w:rPr>
+              <w:t>s</w:t>
+            </w:r>
+            <w:r>
+              <w:rPr>
+                <w:rFonts w:ascii="Arial" w:eastAsia="Times New Roman" w:hAnsi="Arial"/>
+                <w:sz w:val="22"/>
+              </w:rPr>
+              <w:t>.</w:t>
+            </w:r>
+          </w:p>
+        </w:tc>
+      </w:tr>
+      <w:tr>
+        <w:trPr>
+          <w:gridBefore w:val="1"/>
+          <w:wBefore w:w="42" w:type="dxa"/>
+          <w:jc w:val="center"/>
+        </w:trPr>
+        <w:tc>
+          <w:tcPr>
+            <w:tcW w:w="623" w:type="dxa"/>
+          </w:tcPr>
+          <w:p>
+            <w:pPr>
+              <w:spacing w:before="120" w:after="120"/>
+              <w:rPr>
+                <w:rFonts w:ascii="Times New Roman" w:eastAsia="Times New Roman" w:hAnsi="Times New Roman"/>
+                <w:b/>
+                <w:sz w:val="22"/>
+              </w:rPr>
+            </w:pPr>
+            <w:r>
+              <w:rPr>
+                <w:rFonts w:ascii="Arial" w:eastAsia="Times New Roman" w:hAnsi="Arial"/>
+                <w:b/>
+                <w:sz w:val="22"/>
+              </w:rPr>
+              <w:t>2</w:t>
+            </w:r>
+            <w:r>
+              <w:rPr>
+                <w:rFonts w:ascii="Arial" w:eastAsia="Times New Roman" w:hAnsi="Arial"/>
+                <w:b/>
+                <w:sz w:val="22"/>
+              </w:rPr>
+              <w:t>a</w:t>
+            </w:r>
+          </w:p>
+        </w:tc>
+        <w:tc>
+          <w:tcPr>
+            <w:tcW w:w="2970" w:type="dxa"/>
+            <w:gridSpan w:val="2"/>
+          </w:tcPr>
+          <w:p>
+            <w:pPr>
+              <w:spacing w:before="120" w:after="120"/>
+              <w:rPr>
+                <w:rFonts w:ascii="Times New Roman" w:eastAsia="Times New Roman" w:hAnsi="Times New Roman"/>
+                <w:sz w:val="22"/>
+                <w:u w:val="single"/>
+              </w:rPr>
+            </w:pPr>
+            <w:r>
+              <w:rPr>
+                <w:rFonts w:ascii="Arial" w:eastAsia="Times New Roman" w:hAnsi="Arial"/>
+                <w:sz w:val="22"/>
+              </w:rPr>
+              <w:t>E</w:t>
+            </w:r>
+            <w:r>
+              <w:rPr>
+                <w:rFonts w:ascii="Arial" w:eastAsia="Times New Roman" w:hAnsi="Arial"/>
+                <w:sz w:val="22"/>
+              </w:rPr>
+              <w:t xml:space="preserve">nters the </w:t>
+            </w:r>
+            <w:r>
+              <w:rPr>
+                <w:rFonts w:ascii="Arial" w:eastAsia="Times New Roman" w:hAnsi="Arial"/>
+                <w:sz w:val="22"/>
+              </w:rPr>
+              <w:t>new Hero’s desired name</w:t>
+            </w:r>
+            <w:r>
+              <w:rPr>
+                <w:rFonts w:ascii="Arial" w:eastAsia="Times New Roman" w:hAnsi="Arial"/>
+                <w:sz w:val="22"/>
+              </w:rPr>
+              <w:t xml:space="preserve"> (required).</w:t>
+            </w:r>
+          </w:p>
+        </w:tc>
+        <w:tc>
+          <w:tcPr>
+            <w:tcW w:w="5670" w:type="dxa"/>
+            <w:gridSpan w:val="2"/>
+          </w:tcPr>
+          <w:p>
+            <w:pPr>
+              <w:spacing w:before="120" w:after="120"/>
+              <w:rPr>
+                <w:rFonts w:ascii="Arial" w:eastAsia="Times New Roman" w:hAnsi="Arial"/>
+                <w:sz w:val="22"/>
+              </w:rPr>
+            </w:pPr>
+            <w:r>
+              <w:rPr>
+                <w:rFonts w:ascii="Arial" w:eastAsia="Times New Roman" w:hAnsi="Arial"/>
+                <w:sz w:val="22"/>
+              </w:rPr>
+              <w:t xml:space="preserve">Validates the </w:t>
+            </w:r>
+            <w:r>
+              <w:rPr>
+                <w:rFonts w:ascii="Arial" w:eastAsia="Times New Roman" w:hAnsi="Arial"/>
+                <w:sz w:val="22"/>
+              </w:rPr>
+              <w:t>Hero’s name</w:t>
+            </w:r>
+            <w:r>
+              <w:rPr>
+                <w:rFonts w:ascii="Arial" w:eastAsia="Times New Roman" w:hAnsi="Arial"/>
+                <w:sz w:val="22"/>
+              </w:rPr>
+              <w:t xml:space="preserve"> (required)</w:t>
+            </w:r>
+            <w:r>
+              <w:rPr>
+                <w:rFonts w:ascii="Arial" w:eastAsia="Times New Roman" w:hAnsi="Arial"/>
+                <w:sz w:val="22"/>
+              </w:rPr>
+              <w:t xml:space="preserve">, which </w:t>
+            </w:r>
+            <w:r>
+              <w:rPr>
+                <w:rFonts w:ascii="Arial" w:eastAsia="Times New Roman" w:hAnsi="Arial"/>
+                <w:sz w:val="22"/>
+              </w:rPr>
+              <w:t xml:space="preserve">must be unique </w:t>
+            </w:r>
+            <w:r>
+              <w:rPr>
+                <w:rFonts w:ascii="Arial" w:eastAsia="Times New Roman" w:hAnsi="Arial"/>
+                <w:sz w:val="22"/>
+              </w:rPr>
+              <w:t>in the Dormitory</w:t>
+            </w:r>
+            <w:r>
+              <w:rPr>
+                <w:rFonts w:ascii="Arial" w:eastAsia="Times New Roman" w:hAnsi="Arial"/>
+                <w:sz w:val="22"/>
+              </w:rPr>
+              <w:t xml:space="preserve">; details are in Input section. </w:t>
+            </w:r>
+          </w:p>
+        </w:tc>
+      </w:tr>
+      <w:tr>
+        <w:trPr>
+          <w:gridBefore w:val="1"/>
+          <w:wBefore w:w="42" w:type="dxa"/>
+          <w:jc w:val="center"/>
+        </w:trPr>
+        <w:tc>
+          <w:tcPr>
+            <w:tcW w:w="623" w:type="dxa"/>
+          </w:tcPr>
+          <w:p>
+            <w:pPr>
+              <w:spacing w:before="120" w:after="120"/>
+              <w:rPr>
+                <w:rFonts w:ascii="Times New Roman" w:eastAsia="Times New Roman" w:hAnsi="Times New Roman"/>
+                <w:b/>
+                <w:sz w:val="22"/>
+              </w:rPr>
+            </w:pPr>
+            <w:r>
+              <w:rPr>
+                <w:rFonts w:ascii="Arial" w:eastAsia="Times New Roman" w:hAnsi="Arial"/>
+                <w:b/>
+                <w:sz w:val="22"/>
+              </w:rPr>
+              <w:t>2b</w:t>
+            </w:r>
+          </w:p>
+        </w:tc>
+        <w:tc>
+          <w:tcPr>
+            <w:tcW w:w="2970" w:type="dxa"/>
+            <w:gridSpan w:val="2"/>
+          </w:tcPr>
+          <w:p>
+            <w:pPr>
+              <w:spacing w:before="120" w:after="120"/>
+              <w:rPr>
+                <w:rFonts w:ascii="Times New Roman" w:eastAsia="Times New Roman" w:hAnsi="Times New Roman"/>
+                <w:sz w:val="22"/>
+                <w:u w:val="single"/>
+              </w:rPr>
+            </w:pPr>
+            <w:r>
+              <w:rPr>
+                <w:rFonts w:ascii="Arial" w:eastAsia="Times New Roman" w:hAnsi="Arial"/>
+                <w:sz w:val="22"/>
+              </w:rPr>
+              <w:t xml:space="preserve">Optionally, changes gender </w:t>
+            </w:r>
+            <w:r>
+              <w:rPr>
+                <w:rFonts w:ascii="Arial" w:eastAsia="Times New Roman" w:hAnsi="Arial"/>
+                <w:sz w:val="22"/>
+              </w:rPr>
+              <w:t xml:space="preserve">from Male </w:t>
+            </w:r>
+            <w:r>
+              <w:rPr>
+                <w:rFonts w:ascii="Arial" w:eastAsia="Times New Roman" w:hAnsi="Arial"/>
+                <w:sz w:val="22"/>
+              </w:rPr>
+              <w:t xml:space="preserve">[default] </w:t>
+            </w:r>
+            <w:r>
+              <w:rPr>
+                <w:rFonts w:ascii="Arial" w:eastAsia="Times New Roman" w:hAnsi="Arial"/>
+                <w:sz w:val="22"/>
+              </w:rPr>
+              <w:t>to Female.</w:t>
+            </w:r>
+          </w:p>
+        </w:tc>
+        <w:tc>
+          <w:tcPr>
+            <w:tcW w:w="5670" w:type="dxa"/>
+            <w:gridSpan w:val="2"/>
+          </w:tcPr>
+          <w:p>
+            <w:pPr>
+              <w:spacing w:before="120" w:after="120"/>
+              <w:rPr>
+                <w:rFonts w:ascii="Arial" w:eastAsia="Times New Roman" w:hAnsi="Arial"/>
+                <w:sz w:val="22"/>
+              </w:rPr>
+            </w:pPr>
+            <w:r>
+              <w:rPr>
+                <w:rFonts w:ascii="Arial" w:eastAsia="Times New Roman" w:hAnsi="Arial"/>
+                <w:sz w:val="22"/>
+              </w:rPr>
+              <w:t xml:space="preserve">Gender affects the </w:t>
+            </w:r>
+            <w:r>
+              <w:rPr>
+                <w:rFonts w:ascii="Arial" w:eastAsia="Times New Roman" w:hAnsi="Arial"/>
+                <w:sz w:val="22"/>
+              </w:rPr>
+              <w:t xml:space="preserve">Hero’s traits. </w:t>
+            </w:r>
+          </w:p>
+        </w:tc>
+      </w:tr>
+      <w:tr>
+        <w:trPr>
+          <w:gridBefore w:val="1"/>
+          <w:wBefore w:w="42" w:type="dxa"/>
+          <w:jc w:val="center"/>
+        </w:trPr>
+        <w:tc>
+          <w:tcPr>
+            <w:tcW w:w="623" w:type="dxa"/>
+          </w:tcPr>
+          <w:p>
+            <w:pPr>
+              <w:spacing w:before="120" w:after="120"/>
+              <w:rPr>
+                <w:rFonts w:ascii="Times New Roman" w:eastAsia="Times New Roman" w:hAnsi="Times New Roman"/>
+                <w:b/>
+                <w:sz w:val="22"/>
+              </w:rPr>
+            </w:pPr>
+            <w:r>
+              <w:rPr>
+                <w:rFonts w:ascii="Arial" w:eastAsia="Times New Roman" w:hAnsi="Arial"/>
+                <w:b/>
+                <w:sz w:val="22"/>
+              </w:rPr>
+              <w:t>2c</w:t>
+            </w:r>
+          </w:p>
+        </w:tc>
+        <w:tc>
+          <w:tcPr>
+            <w:tcW w:w="2970" w:type="dxa"/>
+            <w:gridSpan w:val="2"/>
+          </w:tcPr>
+          <w:p>
+            <w:pPr>
+              <w:spacing w:before="120" w:after="120"/>
+              <w:rPr>
+                <w:rFonts w:ascii="Times New Roman" w:eastAsia="Times New Roman" w:hAnsi="Times New Roman"/>
+                <w:sz w:val="22"/>
+                <w:u w:val="single"/>
+              </w:rPr>
+            </w:pPr>
+            <w:r>
+              <w:rPr>
+                <w:rFonts w:ascii="Arial" w:eastAsia="Times New Roman" w:hAnsi="Arial"/>
+                <w:sz w:val="22"/>
+              </w:rPr>
+              <w:t xml:space="preserve">Optionally, changes hair color from </w:t>
+            </w:r>
+            <w:r>
+              <w:rPr>
+                <w:rFonts w:ascii="Arial" w:eastAsia="Times New Roman" w:hAnsi="Arial"/>
+                <w:sz w:val="22"/>
+              </w:rPr>
+              <w:t>bald [default] to other color</w:t>
+            </w:r>
+            <w:r>
+              <w:rPr>
+                <w:rFonts w:ascii="Arial" w:eastAsia="Times New Roman" w:hAnsi="Arial"/>
+                <w:sz w:val="22"/>
+              </w:rPr>
+              <w:t>.</w:t>
+            </w:r>
+          </w:p>
+        </w:tc>
+        <w:tc>
+          <w:tcPr>
+            <w:tcW w:w="5670" w:type="dxa"/>
+            <w:gridSpan w:val="2"/>
+          </w:tcPr>
+          <w:p>
+            <w:pPr>
+              <w:spacing w:before="120" w:after="120"/>
+              <w:rPr>
+                <w:rFonts w:ascii="Arial" w:eastAsia="Times New Roman" w:hAnsi="Arial"/>
+                <w:sz w:val="22"/>
+              </w:rPr>
+            </w:pPr>
+            <w:r>
+              <w:rPr>
+                <w:rFonts w:ascii="Arial" w:eastAsia="Times New Roman" w:hAnsi="Arial"/>
+                <w:sz w:val="22"/>
+              </w:rPr>
+              <w:t xml:space="preserve">Different hair colors affect the Hero’s physical description. </w:t>
+            </w:r>
+          </w:p>
+        </w:tc>
+      </w:tr>
+      <w:tr>
+        <w:trPr>
+          <w:gridBefore w:val="1"/>
+          <w:wBefore w:w="42" w:type="dxa"/>
+          <w:jc w:val="center"/>
+        </w:trPr>
+        <w:tc>
+          <w:tcPr>
+            <w:tcW w:w="623" w:type="dxa"/>
+          </w:tcPr>
+          <w:p>
+            <w:pPr>
+              <w:spacing w:before="120" w:after="120"/>
+              <w:rPr>
+                <w:rFonts w:ascii="Times New Roman" w:eastAsia="Times New Roman" w:hAnsi="Times New Roman"/>
+                <w:b/>
+                <w:sz w:val="22"/>
+              </w:rPr>
+            </w:pPr>
+            <w:r>
+              <w:rPr>
+                <w:rFonts w:ascii="Arial" w:eastAsia="Times New Roman" w:hAnsi="Arial"/>
+                <w:b/>
+                <w:sz w:val="22"/>
+              </w:rPr>
+              <w:t>2d</w:t>
+            </w:r>
+          </w:p>
+        </w:tc>
+        <w:tc>
+          <w:tcPr>
+            <w:tcW w:w="2970" w:type="dxa"/>
+            <w:gridSpan w:val="2"/>
+          </w:tcPr>
+          <w:p>
+            <w:pPr>
+              <w:spacing w:before="120" w:after="120"/>
+              <w:rPr>
+                <w:rFonts w:ascii="Arial" w:eastAsia="Times New Roman" w:hAnsi="Arial"/>
+                <w:sz w:val="22"/>
+              </w:rPr>
+            </w:pPr>
+            <w:r>
+              <w:rPr>
+                <w:rFonts w:ascii="Arial" w:eastAsia="Times New Roman" w:hAnsi="Arial"/>
+                <w:sz w:val="22"/>
+              </w:rPr>
+              <w:t xml:space="preserve">Optionally, changes Race from Human </w:t>
+            </w:r>
+            <w:r>
+              <w:rPr>
+                <w:rFonts w:ascii="Arial" w:eastAsia="Times New Roman" w:hAnsi="Arial"/>
+                <w:sz w:val="22"/>
+              </w:rPr>
+              <w:t xml:space="preserve">[default] </w:t>
+            </w:r>
+            <w:r>
+              <w:rPr>
+                <w:rFonts w:ascii="Arial" w:eastAsia="Times New Roman" w:hAnsi="Arial"/>
+                <w:sz w:val="22"/>
+              </w:rPr>
+              <w:t>to one of the non-Human races</w:t>
+            </w:r>
+          </w:p>
+        </w:tc>
+        <w:tc>
+          <w:tcPr>
+            <w:tcW w:w="5670" w:type="dxa"/>
+            <w:gridSpan w:val="2"/>
+          </w:tcPr>
+          <w:p>
+            <w:pPr>
+              <w:spacing w:before="120" w:after="120"/>
+              <w:rPr>
+                <w:rFonts w:ascii="Arial" w:eastAsia="Times New Roman" w:hAnsi="Arial"/>
+                <w:sz w:val="22"/>
+              </w:rPr>
+            </w:pPr>
+            <w:r>
+              <w:rPr>
+                <w:rFonts w:ascii="Arial" w:eastAsia="Times New Roman" w:hAnsi="Arial"/>
+                <w:sz w:val="22"/>
+              </w:rPr>
+              <w:t>Each Race has abilities and supporting values specific to that Race</w:t>
+            </w:r>
+            <w:r>
+              <w:rPr>
+                <w:rFonts w:ascii="Arial" w:eastAsia="Times New Roman" w:hAnsi="Arial"/>
+                <w:sz w:val="22"/>
+              </w:rPr>
+              <w:t xml:space="preserve">. </w:t>
+            </w:r>
+          </w:p>
+        </w:tc>
+      </w:tr>
+      <w:tr>
+        <w:trPr>
+          <w:gridBefore w:val="1"/>
+          <w:wBefore w:w="42" w:type="dxa"/>
+          <w:jc w:val="center"/>
+        </w:trPr>
+        <w:tc>
+          <w:tcPr>
+            <w:tcW w:w="623" w:type="dxa"/>
+          </w:tcPr>
+          <w:p>
+            <w:pPr>
+              <w:spacing w:before="120" w:after="120"/>
+              <w:rPr>
+                <w:rFonts w:ascii="Times New Roman" w:eastAsia="Times New Roman" w:hAnsi="Times New Roman"/>
+                <w:b/>
+                <w:sz w:val="22"/>
+              </w:rPr>
+            </w:pPr>
+            <w:r>
+              <w:rPr>
+                <w:rFonts w:ascii="Arial" w:eastAsia="Times New Roman" w:hAnsi="Arial"/>
+                <w:b/>
+                <w:sz w:val="22"/>
+              </w:rPr>
+              <w:t>3</w:t>
+            </w:r>
+          </w:p>
+        </w:tc>
+        <w:tc>
+          <w:tcPr>
+            <w:tcW w:w="2970" w:type="dxa"/>
+            <w:gridSpan w:val="2"/>
+          </w:tcPr>
+          <w:p>
+            <w:pPr>
+              <w:spacing w:before="120" w:after="120"/>
+              <w:rPr>
+                <w:rFonts w:ascii="Arial" w:eastAsia="Times New Roman" w:hAnsi="Arial"/>
+                <w:sz w:val="22"/>
+              </w:rPr>
+            </w:pPr>
+            <w:r>
+              <w:rPr>
+                <w:rFonts w:ascii="Arial" w:eastAsia="Times New Roman" w:hAnsi="Arial"/>
+                <w:sz w:val="22"/>
+              </w:rPr>
+              <w:t>SUBMIT</w:t>
+            </w:r>
+            <w:r>
+              <w:rPr>
+                <w:rFonts w:ascii="Arial" w:eastAsia="Times New Roman" w:hAnsi="Arial"/>
+                <w:sz w:val="22"/>
+              </w:rPr>
+              <w:t>s</w:t>
+            </w:r>
+            <w:r>
+              <w:rPr>
+                <w:rFonts w:ascii="Arial" w:eastAsia="Times New Roman" w:hAnsi="Arial"/>
+                <w:sz w:val="22"/>
+              </w:rPr>
+              <w:t xml:space="preserve"> the input data to create the new Hero.</w:t>
+            </w:r>
+          </w:p>
+        </w:tc>
+        <w:tc>
+          <w:tcPr>
+            <w:tcW w:w="5670" w:type="dxa"/>
+            <w:gridSpan w:val="2"/>
+          </w:tcPr>
+          <w:p>
+            <w:pPr>
+              <w:spacing w:before="120" w:after="120"/>
+              <w:rPr>
+                <w:rFonts w:ascii="Arial" w:eastAsia="Times New Roman" w:hAnsi="Arial"/>
+                <w:sz w:val="22"/>
+              </w:rPr>
+            </w:pPr>
+            <w:r>
+              <w:rPr>
+                <w:rFonts w:ascii="Arial" w:eastAsia="Times New Roman" w:hAnsi="Arial"/>
+                <w:sz w:val="22"/>
+              </w:rPr>
+              <w:t xml:space="preserve">If </w:t>
+            </w:r>
+            <w:r>
+              <w:rPr>
+                <w:rFonts w:ascii="Arial" w:eastAsia="Times New Roman" w:hAnsi="Arial"/>
+                <w:sz w:val="22"/>
+              </w:rPr>
+              <w:t>Hero’s name is non-null and within length limits, cr</w:t>
+            </w:r>
+            <w:r>
+              <w:rPr>
+                <w:rFonts w:ascii="Arial" w:eastAsia="Times New Roman" w:hAnsi="Arial"/>
+                <w:sz w:val="22"/>
+              </w:rPr>
+              <w:t xml:space="preserve">eates </w:t>
+            </w:r>
+            <w:r>
+              <w:rPr>
+                <w:rFonts w:ascii="Arial" w:eastAsia="Times New Roman" w:hAnsi="Arial"/>
+                <w:sz w:val="22"/>
+              </w:rPr>
+              <w:t xml:space="preserve">the </w:t>
+            </w:r>
+            <w:r>
+              <w:rPr>
+                <w:rFonts w:ascii="Arial" w:eastAsia="Times New Roman" w:hAnsi="Arial"/>
+                <w:sz w:val="22"/>
+              </w:rPr>
+              <w:t xml:space="preserve">Hero </w:t>
+            </w:r>
+            <w:r>
+              <w:rPr>
+                <w:rFonts w:ascii="Arial" w:eastAsia="Times New Roman" w:hAnsi="Arial"/>
+                <w:sz w:val="22"/>
+              </w:rPr>
+              <w:t>from the given data</w:t>
+            </w:r>
+            <w:r>
+              <w:rPr>
+                <w:rFonts w:ascii="Arial" w:eastAsia="Times New Roman" w:hAnsi="Arial"/>
+                <w:sz w:val="22"/>
+              </w:rPr>
+              <w:t xml:space="preserve">. </w:t>
+            </w:r>
+            <w:r>
+              <w:rPr>
+                <w:rFonts w:ascii="Arial" w:eastAsia="Times New Roman" w:hAnsi="Arial"/>
+                <w:sz w:val="22"/>
+              </w:rPr>
+              <w:t xml:space="preserve">The algorithm uses the 4d6-1 </w:t>
+            </w:r>
+            <w:r>
+              <w:rPr>
+                <w:rFonts w:ascii="Arial" w:eastAsia="Times New Roman" w:hAnsi="Arial"/>
+                <w:sz w:val="22"/>
+              </w:rPr>
+              <w:t>algorithm</w:t>
+            </w:r>
+            <w:r>
+              <w:rPr>
+                <w:rFonts w:ascii="Arial" w:eastAsia="Times New Roman" w:hAnsi="Arial"/>
+                <w:sz w:val="22"/>
+              </w:rPr>
+              <w:t xml:space="preserve"> for the 6 prime traits of the Hero.</w:t>
+            </w:r>
+          </w:p>
+          <w:p>
+            <w:pPr>
+              <w:spacing w:before="120" w:after="120"/>
+              <w:rPr>
+                <w:rFonts w:ascii="Arial" w:eastAsia="Times New Roman" w:hAnsi="Arial"/>
+                <w:sz w:val="22"/>
+              </w:rPr>
+            </w:pPr>
+            <w:r>
+              <w:rPr>
+                <w:rFonts w:ascii="Arial" w:eastAsia="Times New Roman" w:hAnsi="Arial"/>
+                <w:sz w:val="22"/>
+              </w:rPr>
+              <w:t xml:space="preserve">The actual rules for generating the character is given in a supplemental document </w:t>
+            </w:r>
+            <w:r>
+              <w:rPr>
+                <w:rFonts w:ascii="Arial" w:eastAsia="Times New Roman" w:hAnsi="Arial"/>
+                <w:i/>
+                <w:sz w:val="22"/>
+              </w:rPr>
+              <w:t>Generating the Character</w:t>
+            </w:r>
+            <w:r>
+              <w:rPr>
+                <w:rFonts w:ascii="Arial" w:eastAsia="Times New Roman" w:hAnsi="Arial"/>
+                <w:sz w:val="22"/>
+              </w:rPr>
+              <w:t>, available in the use case folder</w:t>
+            </w:r>
+            <w:r>
+              <w:rPr>
+                <w:rFonts w:ascii="Arial" w:eastAsia="Times New Roman" w:hAnsi="Arial"/>
+                <w:sz w:val="22"/>
+              </w:rPr>
+              <w:t xml:space="preserve">. </w:t>
             </w:r>
           </w:p>
         </w:tc>
@@ -2102,11 +1867,11 @@
         </w:tblPrEx>
         <w:trPr>
           <w:gridAfter w:val="1"/>
-          <w:wAfter w:w="55" w:type="dxa"/>
+          <w:wAfter w:w="54" w:type="dxa"/>
         </w:trPr>
         <w:tc>
           <w:tcPr>
-            <w:tcW w:w="1415" w:type="dxa"/>
+            <w:tcW w:w="1355" w:type="dxa"/>
             <w:gridSpan w:val="3"/>
           </w:tcPr>
           <w:p>
@@ -2122,13 +1887,14 @@
                 <w:rFonts w:ascii="Arial" w:eastAsia="Times New Roman" w:hAnsi="Arial"/>
                 <w:b/>
               </w:rPr>
+              <w:lastRenderedPageBreak/>
               <w:t>Inputs:</w:t>
             </w:r>
           </w:p>
         </w:tc>
         <w:tc>
           <w:tcPr>
-            <w:tcW w:w="7945" w:type="dxa"/>
+            <w:tcW w:w="7896" w:type="dxa"/>
             <w:gridSpan w:val="2"/>
           </w:tcPr>
           <w:p>
@@ -2305,16 +2071,7 @@
                 <w:rFonts w:ascii="Arial" w:eastAsia="Times New Roman" w:hAnsi="Arial"/>
                 <w:sz w:val="22"/>
               </w:rPr>
-              <w:t>],</w:t>
-            </w:r>
-            <w:bookmarkStart w:id="0" w:name="_GoBack"/>
-            <w:bookmarkEnd w:id="0"/>
-            <w:r>
-              <w:rPr>
-                <w:rFonts w:ascii="Arial" w:eastAsia="Times New Roman" w:hAnsi="Arial"/>
-                <w:sz w:val="22"/>
-              </w:rPr>
-              <w:t xml:space="preserve"> </w:t>
+              <w:t xml:space="preserve">], </w:t>
             </w:r>
             <w:r>
               <w:rPr>
@@ -2332,11 +2089,11 @@
         </w:tblPrEx>
         <w:trPr>
           <w:gridAfter w:val="1"/>
-          <w:wAfter w:w="55" w:type="dxa"/>
+          <w:wAfter w:w="54" w:type="dxa"/>
         </w:trPr>
         <w:tc>
           <w:tcPr>
-            <w:tcW w:w="1415" w:type="dxa"/>
+            <w:tcW w:w="1355" w:type="dxa"/>
             <w:gridSpan w:val="3"/>
           </w:tcPr>
           <w:p>
@@ -2365,7 +2122,7 @@
         </w:tc>
         <w:tc>
           <w:tcPr>
-            <w:tcW w:w="7945" w:type="dxa"/>
+            <w:tcW w:w="7896" w:type="dxa"/>
             <w:gridSpan w:val="2"/>
             <w:vAlign w:val="center"/>
           </w:tcPr>
@@ -2510,7 +2267,7 @@
                 <w:rFonts w:ascii="Arial" w:eastAsia="Times New Roman" w:hAnsi="Arial"/>
                 <w:sz w:val="22"/>
               </w:rPr>
-              <w:t>Klass-specific</w:t>
+              <w:t>Peasant = 10</w:t>
             </w:r>
             <w:r>
               <w:rPr>
@@ -2636,7 +2393,14 @@
                 <w:rFonts w:ascii="Arial" w:eastAsia="Times New Roman" w:hAnsi="Arial"/>
                 <w:sz w:val="22"/>
               </w:rPr>
-              <w:t>trait and height adjusted</w:t>
+              <w:t>AP</w:t>
+            </w:r>
+            <w:r>
+              <w:rPr>
+                <w:rFonts w:ascii="Arial" w:eastAsia="Times New Roman" w:hAnsi="Arial"/>
+                <w:sz w:val="22"/>
+              </w:rPr>
+              <w:t xml:space="preserve"> and height adjusted</w:t>
             </w:r>
             <w:r>
               <w:rPr>
@@ -2687,12 +2451,21 @@
               </w:rPr>
               <w:t xml:space="preserve"> (</w:t>
             </w:r>
-            <w:r>
-              <w:rPr>
-                <w:rFonts w:ascii="Arial" w:eastAsia="Times New Roman" w:hAnsi="Arial"/>
-                <w:sz w:val="22"/>
-              </w:rPr>
-              <w:t>lb; race and gender adjusted</w:t>
+            <w:proofErr w:type="spellStart"/>
+            <w:r>
+              <w:rPr>
+                <w:rFonts w:ascii="Arial" w:eastAsia="Times New Roman" w:hAnsi="Arial"/>
+                <w:sz w:val="22"/>
+              </w:rPr>
+              <w:t>lb</w:t>
+            </w:r>
+            <w:proofErr w:type="spellEnd"/>
+            <w:r>
+              <w:rPr>
+                <w:rFonts w:ascii="Arial" w:eastAsia="Times New Roman" w:hAnsi="Arial"/>
+                <w:sz w:val="22"/>
+              </w:rPr>
+              <w:t>; race and gender adjusted</w:t>
             </w:r>
             <w:r>
               <w:rPr>
@@ -2734,7 +2507,7 @@
                 <w:rFonts w:ascii="Arial" w:eastAsia="Times New Roman" w:hAnsi="Arial"/>
                 <w:sz w:val="22"/>
               </w:rPr>
-              <w:t>Klass-specific</w:t>
+              <w:t>Peasant default</w:t>
             </w:r>
             <w:r>
               <w:rPr>
@@ -2748,7 +2521,7 @@
                 <w:rFonts w:ascii="Arial" w:eastAsia="Times New Roman" w:hAnsi="Arial"/>
                 <w:sz w:val="22"/>
               </w:rPr>
-              <w:t>, SP</w:t>
+              <w:t>, GOLD_BANKED (0.0), WEIGHT_CARRIED</w:t>
             </w:r>
             <w:r>
               <w:rPr>
@@ -2762,7 +2535,21 @@
                 <w:rFonts w:ascii="Arial" w:eastAsia="Times New Roman" w:hAnsi="Arial"/>
                 <w:sz w:val="22"/>
               </w:rPr>
-              <w:t>0</w:t>
+              <w:t>calc</w:t>
+            </w:r>
+            <w:r>
+              <w:rPr>
+                <w:rFonts w:ascii="Arial" w:eastAsia="Times New Roman" w:hAnsi="Arial"/>
+                <w:sz w:val="22"/>
+              </w:rPr>
+              <w:t>ulated</w:t>
+            </w:r>
+            <w:r>
+              <w:rPr>
+                <w:rFonts w:ascii="Arial" w:eastAsia="Times New Roman" w:hAnsi="Arial"/>
+                <w:sz w:val="22"/>
+              </w:rPr>
+              <w:t xml:space="preserve"> from inventory</w:t>
             </w:r>
             <w:r>
               <w:rPr>
@@ -2776,7 +2563,21 @@
                 <w:rFonts w:ascii="Arial" w:eastAsia="Times New Roman" w:hAnsi="Arial"/>
                 <w:sz w:val="22"/>
               </w:rPr>
-              <w:t>, GOLD_BANKED (0.0), WEIGHT_CARRIED</w:t>
+              <w:t>;</w:t>
+            </w:r>
+            <w:r>
+              <w:rPr>
+                <w:rFonts w:ascii="Arial" w:eastAsia="Times New Roman" w:hAnsi="Arial"/>
+                <w:sz w:val="22"/>
+              </w:rPr>
+              <w:t xml:space="preserve"> </w:t>
+            </w:r>
+            <w:r>
+              <w:rPr>
+                <w:rFonts w:ascii="Arial" w:eastAsia="Times New Roman" w:hAnsi="Arial"/>
+                <w:sz w:val="22"/>
+              </w:rPr>
+              <w:t>MAX_LANGS Knowable</w:t>
             </w:r>
             <w:r>
               <w:rPr>
@@ -2785,6 +2586,7 @@
               </w:rPr>
               <w:t xml:space="preserve"> (</w:t>
             </w:r>
+            <w:proofErr w:type="spellStart"/>
             <w:r>
               <w:rPr>
                 <w:rFonts w:ascii="Arial" w:eastAsia="Times New Roman" w:hAnsi="Arial"/>
@@ -2792,19 +2594,34 @@
               </w:rPr>
               <w:t>calc</w:t>
             </w:r>
-            <w:r>
-              <w:rPr>
-                <w:rFonts w:ascii="Arial" w:eastAsia="Times New Roman" w:hAnsi="Arial"/>
-                <w:sz w:val="22"/>
-              </w:rPr>
-              <w:t>ulated</w:t>
-            </w:r>
-            <w:r>
-              <w:rPr>
-                <w:rFonts w:ascii="Arial" w:eastAsia="Times New Roman" w:hAnsi="Arial"/>
-                <w:sz w:val="22"/>
-              </w:rPr>
-              <w:t xml:space="preserve"> from inventory</w:t>
+            <w:proofErr w:type="spellEnd"/>
+            <w:r>
+              <w:rPr>
+                <w:rFonts w:ascii="Arial" w:eastAsia="Times New Roman" w:hAnsi="Arial"/>
+                <w:sz w:val="22"/>
+              </w:rPr>
+              <w:t xml:space="preserve"> from INT)</w:t>
+            </w:r>
+            <w:r>
+              <w:rPr>
+                <w:rFonts w:ascii="Arial" w:eastAsia="Times New Roman" w:hAnsi="Arial"/>
+                <w:sz w:val="22"/>
+              </w:rPr>
+              <w:t>, LANGUAGES KNOWN</w:t>
+            </w:r>
+            <w:r>
+              <w:rPr>
+                <w:rFonts w:ascii="Arial" w:eastAsia="Times New Roman" w:hAnsi="Arial"/>
+                <w:sz w:val="22"/>
+              </w:rPr>
+              <w:t xml:space="preserve"> (Common </w:t>
+            </w:r>
+            <w:r>
+              <w:rPr>
+                <w:rFonts w:ascii="Arial" w:eastAsia="Times New Roman" w:hAnsi="Arial"/>
+                <w:sz w:val="22"/>
+              </w:rPr>
+              <w:t>and race language</w:t>
             </w:r>
             <w:r>
               <w:rPr>
@@ -2818,62 +2635,6 @@
                 <w:rFonts w:ascii="Arial" w:eastAsia="Times New Roman" w:hAnsi="Arial"/>
                 <w:sz w:val="22"/>
               </w:rPr>
-              <w:t>;</w:t>
-            </w:r>
-            <w:r>
-              <w:rPr>
-                <w:rFonts w:ascii="Arial" w:eastAsia="Times New Roman" w:hAnsi="Arial"/>
-                <w:sz w:val="22"/>
-              </w:rPr>
-              <w:t xml:space="preserve"> </w:t>
-            </w:r>
-            <w:r>
-              <w:rPr>
-                <w:rFonts w:ascii="Arial" w:eastAsia="Times New Roman" w:hAnsi="Arial"/>
-                <w:sz w:val="22"/>
-              </w:rPr>
-              <w:t>MAX_LANGS Knowable</w:t>
-            </w:r>
-            <w:r>
-              <w:rPr>
-                <w:rFonts w:ascii="Arial" w:eastAsia="Times New Roman" w:hAnsi="Arial"/>
-                <w:sz w:val="22"/>
-              </w:rPr>
-              <w:t xml:space="preserve"> (calc from INT)</w:t>
-            </w:r>
-            <w:r>
-              <w:rPr>
-                <w:rFonts w:ascii="Arial" w:eastAsia="Times New Roman" w:hAnsi="Arial"/>
-                <w:sz w:val="22"/>
-              </w:rPr>
-              <w:t>, LANGUAGES KNOWN</w:t>
-            </w:r>
-            <w:r>
-              <w:rPr>
-                <w:rFonts w:ascii="Arial" w:eastAsia="Times New Roman" w:hAnsi="Arial"/>
-                <w:sz w:val="22"/>
-              </w:rPr>
-              <w:t xml:space="preserve"> (Common </w:t>
-            </w:r>
-            <w:r>
-              <w:rPr>
-                <w:rFonts w:ascii="Arial" w:eastAsia="Times New Roman" w:hAnsi="Arial"/>
-                <w:sz w:val="22"/>
-              </w:rPr>
-              <w:t>and race language</w:t>
-            </w:r>
-            <w:r>
-              <w:rPr>
-                <w:rFonts w:ascii="Arial" w:eastAsia="Times New Roman" w:hAnsi="Arial"/>
-                <w:sz w:val="22"/>
-              </w:rPr>
-              <w:t>)</w:t>
-            </w:r>
-            <w:r>
-              <w:rPr>
-                <w:rFonts w:ascii="Arial" w:eastAsia="Times New Roman" w:hAnsi="Arial"/>
-                <w:sz w:val="22"/>
-              </w:rPr>
               <w:t xml:space="preserve">; </w:t>
             </w:r>
             <w:r>
@@ -2909,22 +2670,10 @@
                 <w:rFonts w:ascii="Arial" w:eastAsia="Times New Roman" w:hAnsi="Arial"/>
                 <w:sz w:val="22"/>
               </w:rPr>
-              <w:t xml:space="preserve"> (inferred from physical traits and Charisma</w:t>
-            </w:r>
-            <w:r>
-              <w:rPr>
-                <w:rFonts w:ascii="Arial" w:eastAsia="Times New Roman" w:hAnsi="Arial"/>
-                <w:sz w:val="22"/>
-              </w:rPr>
-              <w:t>; see Note 7</w:t>
-            </w:r>
-            <w:r>
-              <w:rPr>
-                <w:rFonts w:ascii="Arial" w:eastAsia="Times New Roman" w:hAnsi="Arial"/>
-                <w:sz w:val="22"/>
-              </w:rPr>
-              <w:t>)</w:t>
-            </w:r>
+              <w:t xml:space="preserve"> (inferred from physical traits and Charisma)</w:t>
+            </w:r>
+            <w:bookmarkStart w:id="0" w:name="_GoBack"/>
+            <w:bookmarkEnd w:id="0"/>
           </w:p>
           <w:p>
             <w:pPr>
@@ -3080,7 +2829,21 @@
                 <w:rFonts w:ascii="Arial" w:eastAsia="Times New Roman" w:hAnsi="Arial"/>
                 <w:sz w:val="22"/>
               </w:rPr>
-              <w:t xml:space="preserve"> (based on Occupation) </w:t>
+              <w:t xml:space="preserve"> (based on Occupation)</w:t>
+            </w:r>
+            <w:r>
+              <w:rPr>
+                <w:rFonts w:ascii="Arial" w:eastAsia="Times New Roman" w:hAnsi="Arial"/>
+                <w:sz w:val="22"/>
+              </w:rPr>
+              <w:t>,</w:t>
+            </w:r>
+            <w:r>
+              <w:rPr>
+                <w:rFonts w:ascii="Arial" w:eastAsia="Times New Roman" w:hAnsi="Arial"/>
+                <w:sz w:val="22"/>
+              </w:rPr>
+              <w:t xml:space="preserve"> </w:t>
             </w:r>
             <w:r>
               <w:rPr>
@@ -3088,6 +2851,13 @@
                 <w:sz w:val="22"/>
               </w:rPr>
               <w:t>[Racial Skills]</w:t>
+            </w:r>
+            <w:r>
+              <w:rPr>
+                <w:rFonts w:ascii="Arial" w:eastAsia="Times New Roman" w:hAnsi="Arial"/>
+                <w:sz w:val="22"/>
+              </w:rPr>
+              <w:t xml:space="preserve">, </w:t>
             </w:r>
             <w:r>
               <w:rPr>
@@ -3105,11 +2875,11 @@
         </w:tblPrEx>
         <w:trPr>
           <w:gridAfter w:val="1"/>
-          <w:wAfter w:w="55" w:type="dxa"/>
+          <w:wAfter w:w="54" w:type="dxa"/>
         </w:trPr>
         <w:tc>
           <w:tcPr>
-            <w:tcW w:w="1415" w:type="dxa"/>
+            <w:tcW w:w="1355" w:type="dxa"/>
             <w:gridSpan w:val="3"/>
           </w:tcPr>
           <w:p>
@@ -3131,7 +2901,7 @@
         </w:tc>
         <w:tc>
           <w:tcPr>
-            <w:tcW w:w="7945" w:type="dxa"/>
+            <w:tcW w:w="7896" w:type="dxa"/>
             <w:gridSpan w:val="2"/>
           </w:tcPr>
           <w:p>
@@ -3538,7 +3308,7 @@
         <w:rStyle w:val="PageNumber"/>
         <w:noProof/>
       </w:rPr>
-      <w:t>2</w:t>
+      <w:t>1</w:t>
     </w:r>
     <w:r>
       <w:rPr>

</xml_diff>